<commit_message>
readme changes done for ipam and infoblox
</commit_message>
<xml_diff>
--- a/Content/Networking/Infoblox/Infoblox-Ipam Setup Guide.docx
+++ b/Content/Networking/Infoblox/Infoblox-Ipam Setup Guide.docx
@@ -41,69 +41,87 @@
         </w:rPr>
         <w:t xml:space="preserve"> </w:t>
       </w:r>
+      <w:r>
+        <w:rPr>
+          <w:rFonts w:ascii="Times New Roman" w:hAnsi="Times New Roman" w:cs="Times New Roman"/>
+        </w:rPr>
+        <w:t>Often</w:t>
+      </w:r>
+      <w:proofErr w:type="gramStart"/>
+      <w:r>
+        <w:rPr>
+          <w:rFonts w:ascii="Times New Roman" w:hAnsi="Times New Roman" w:cs="Times New Roman"/>
+        </w:rPr>
+        <w:t>,it</w:t>
+      </w:r>
+      <w:proofErr w:type="gramEnd"/>
+      <w:r>
+        <w:rPr>
+          <w:rFonts w:ascii="Times New Roman" w:hAnsi="Times New Roman" w:cs="Times New Roman"/>
+        </w:rPr>
+        <w:t xml:space="preserve"> is used in conjunction with </w:t>
+      </w:r>
       <w:proofErr w:type="spellStart"/>
       <w:r>
         <w:rPr>
           <w:rFonts w:ascii="Times New Roman" w:hAnsi="Times New Roman" w:cs="Times New Roman"/>
         </w:rPr>
-        <w:t>Often</w:t>
-      </w:r>
-      <w:proofErr w:type="gramStart"/>
-      <w:r>
-        <w:rPr>
-          <w:rFonts w:ascii="Times New Roman" w:hAnsi="Times New Roman" w:cs="Times New Roman"/>
-        </w:rPr>
-        <w:t>,it</w:t>
+        <w:t>Vmware</w:t>
       </w:r>
       <w:proofErr w:type="spellEnd"/>
-      <w:proofErr w:type="gramEnd"/>
-      <w:r>
-        <w:rPr>
-          <w:rFonts w:ascii="Times New Roman" w:hAnsi="Times New Roman" w:cs="Times New Roman"/>
-        </w:rPr>
-        <w:t xml:space="preserve"> is used in conjunction with </w:t>
+      <w:r>
+        <w:rPr>
+          <w:rFonts w:ascii="Times New Roman" w:hAnsi="Times New Roman" w:cs="Times New Roman"/>
+        </w:rPr>
+        <w:t xml:space="preserve"> or other private clouds for </w:t>
       </w:r>
       <w:proofErr w:type="spellStart"/>
       <w:r>
         <w:rPr>
           <w:rFonts w:ascii="Times New Roman" w:hAnsi="Times New Roman" w:cs="Times New Roman"/>
         </w:rPr>
-        <w:t>Vmware</w:t>
+        <w:t>ip</w:t>
       </w:r>
       <w:proofErr w:type="spellEnd"/>
       <w:r>
         <w:rPr>
           <w:rFonts w:ascii="Times New Roman" w:hAnsi="Times New Roman" w:cs="Times New Roman"/>
         </w:rPr>
-        <w:t xml:space="preserve"> or other private clouds for </w:t>
+        <w:t xml:space="preserve"> </w:t>
       </w:r>
       <w:proofErr w:type="spellStart"/>
       <w:r>
         <w:rPr>
           <w:rFonts w:ascii="Times New Roman" w:hAnsi="Times New Roman" w:cs="Times New Roman"/>
         </w:rPr>
-        <w:t>ip</w:t>
+        <w:t>allocationa</w:t>
       </w:r>
       <w:proofErr w:type="spellEnd"/>
       <w:r>
         <w:rPr>
           <w:rFonts w:ascii="Times New Roman" w:hAnsi="Times New Roman" w:cs="Times New Roman"/>
         </w:rPr>
-        <w:t xml:space="preserve"> </w:t>
-      </w:r>
-      <w:proofErr w:type="spellStart"/>
-      <w:r>
-        <w:rPr>
-          <w:rFonts w:ascii="Times New Roman" w:hAnsi="Times New Roman" w:cs="Times New Roman"/>
-        </w:rPr>
-        <w:t>allocationa</w:t>
-      </w:r>
-      <w:proofErr w:type="spellEnd"/>
-      <w:r>
-        <w:rPr>
-          <w:rFonts w:ascii="Times New Roman" w:hAnsi="Times New Roman" w:cs="Times New Roman"/>
-        </w:rPr>
         <w:t xml:space="preserve"> and de allocation.</w:t>
+      </w:r>
+    </w:p>
+    <w:p>
+      <w:pPr>
+        <w:ind w:left="360"/>
+        <w:rPr>
+          <w:rFonts w:ascii="Times New Roman" w:hAnsi="Times New Roman" w:cs="Times New Roman"/>
+          <w:b/>
+          <w:sz w:val="30"/>
+          <w:szCs w:val="30"/>
+        </w:rPr>
+      </w:pPr>
+      <w:r>
+        <w:rPr>
+          <w:rFonts w:ascii="Times New Roman" w:hAnsi="Times New Roman" w:cs="Times New Roman"/>
+          <w:b/>
+          <w:sz w:val="30"/>
+          <w:szCs w:val="30"/>
+        </w:rPr>
+        <w:t>Installation:</w:t>
       </w:r>
     </w:p>
     <w:p>
@@ -177,50 +195,84 @@
         <w:rPr>
           <w:rFonts w:ascii="Times New Roman" w:hAnsi="Times New Roman" w:cs="Times New Roman"/>
         </w:rPr>
-        <w:t xml:space="preserve">Import ova file for </w:t>
+        <w:t xml:space="preserve">Download the </w:t>
       </w:r>
       <w:proofErr w:type="spellStart"/>
       <w:r>
         <w:rPr>
           <w:rFonts w:ascii="Times New Roman" w:hAnsi="Times New Roman" w:cs="Times New Roman"/>
         </w:rPr>
-        <w:t>DDI</w:t>
+        <w:t>infoblox</w:t>
       </w:r>
       <w:proofErr w:type="spellEnd"/>
       <w:r>
         <w:rPr>
           <w:rFonts w:ascii="Times New Roman" w:hAnsi="Times New Roman" w:cs="Times New Roman"/>
         </w:rPr>
-        <w:t xml:space="preserve"> [DNS, </w:t>
-      </w:r>
-      <w:proofErr w:type="spellStart"/>
-      <w:r>
-        <w:rPr>
-          <w:rFonts w:ascii="Times New Roman" w:hAnsi="Times New Roman" w:cs="Times New Roman"/>
-        </w:rPr>
-        <w:t>DHCP</w:t>
-      </w:r>
-      <w:proofErr w:type="spellEnd"/>
-      <w:r>
-        <w:rPr>
-          <w:rFonts w:ascii="Times New Roman" w:hAnsi="Times New Roman" w:cs="Times New Roman"/>
-        </w:rPr>
-        <w:t xml:space="preserve">, and IP address management] evaluation copy into VMware </w:t>
-      </w:r>
-      <w:proofErr w:type="spellStart"/>
-      <w:r>
-        <w:rPr>
-          <w:rFonts w:ascii="Times New Roman" w:hAnsi="Times New Roman" w:cs="Times New Roman"/>
-        </w:rPr>
-        <w:t>ESX</w:t>
-      </w:r>
-      <w:proofErr w:type="spellEnd"/>
-      <w:r>
-        <w:rPr>
-          <w:rFonts w:ascii="Times New Roman" w:hAnsi="Times New Roman" w:cs="Times New Roman"/>
-        </w:rPr>
-        <w:t>/Work station</w:t>
-      </w:r>
+        <w:t xml:space="preserve"> </w:t>
+      </w:r>
+      <w:r>
+        <w:rPr>
+          <w:rFonts w:ascii="Times New Roman" w:hAnsi="Times New Roman" w:cs="Times New Roman"/>
+        </w:rPr>
+        <w:t xml:space="preserve">ova file </w:t>
+      </w:r>
+      <w:r>
+        <w:rPr>
+          <w:rFonts w:ascii="Times New Roman" w:hAnsi="Times New Roman" w:cs="Times New Roman"/>
+        </w:rPr>
+        <w:t>using</w:t>
+      </w:r>
+      <w:r>
+        <w:rPr>
+          <w:rFonts w:ascii="Times New Roman" w:hAnsi="Times New Roman" w:cs="Times New Roman"/>
+        </w:rPr>
+        <w:t xml:space="preserve"> the below link,</w:t>
+      </w:r>
+    </w:p>
+    <w:p>
+      <w:pPr>
+        <w:jc w:val="both"/>
+      </w:pPr>
+      <w:r>
+        <w:t xml:space="preserve">                </w:t>
+      </w:r>
+      <w:hyperlink r:id="rId5" w:history="1">
+        <w:r>
+          <w:rPr>
+            <w:rStyle w:val="Hyperlink"/>
+          </w:rPr>
+          <w:t>https://</w:t>
+        </w:r>
+        <w:proofErr w:type="spellStart"/>
+        <w:r>
+          <w:rPr>
+            <w:rStyle w:val="Hyperlink"/>
+          </w:rPr>
+          <w:t>www.infoblox.com</w:t>
+        </w:r>
+        <w:proofErr w:type="spellEnd"/>
+        <w:r>
+          <w:rPr>
+            <w:rStyle w:val="Hyperlink"/>
+          </w:rPr>
+          <w:t>/</w:t>
+        </w:r>
+        <w:proofErr w:type="spellStart"/>
+        <w:r>
+          <w:rPr>
+            <w:rStyle w:val="Hyperlink"/>
+          </w:rPr>
+          <w:t>infoblox</w:t>
+        </w:r>
+        <w:proofErr w:type="spellEnd"/>
+        <w:r>
+          <w:rPr>
+            <w:rStyle w:val="Hyperlink"/>
+          </w:rPr>
+          <w:t>-download-center/</w:t>
+        </w:r>
+      </w:hyperlink>
     </w:p>
     <w:p>
       <w:pPr>
@@ -229,6 +281,79 @@
           <w:ilvl w:val="0"/>
           <w:numId w:val="9"/>
         </w:numPr>
+        <w:jc w:val="both"/>
+        <w:rPr>
+          <w:rFonts w:ascii="Times New Roman" w:hAnsi="Times New Roman" w:cs="Times New Roman"/>
+        </w:rPr>
+      </w:pPr>
+      <w:r>
+        <w:rPr>
+          <w:rFonts w:ascii="Times New Roman" w:hAnsi="Times New Roman" w:cs="Times New Roman"/>
+        </w:rPr>
+        <w:t xml:space="preserve"> </w:t>
+      </w:r>
+      <w:r>
+        <w:rPr>
+          <w:rFonts w:ascii="Times New Roman" w:hAnsi="Times New Roman" w:cs="Times New Roman"/>
+        </w:rPr>
+        <w:t xml:space="preserve">Import ova file for </w:t>
+      </w:r>
+      <w:proofErr w:type="spellStart"/>
+      <w:r>
+        <w:rPr>
+          <w:rFonts w:ascii="Times New Roman" w:hAnsi="Times New Roman" w:cs="Times New Roman"/>
+        </w:rPr>
+        <w:t>DDI</w:t>
+      </w:r>
+      <w:proofErr w:type="spellEnd"/>
+      <w:r>
+        <w:rPr>
+          <w:rFonts w:ascii="Times New Roman" w:hAnsi="Times New Roman" w:cs="Times New Roman"/>
+        </w:rPr>
+        <w:t xml:space="preserve"> [DNS, </w:t>
+      </w:r>
+      <w:proofErr w:type="spellStart"/>
+      <w:r>
+        <w:rPr>
+          <w:rFonts w:ascii="Times New Roman" w:hAnsi="Times New Roman" w:cs="Times New Roman"/>
+        </w:rPr>
+        <w:t>DHCP</w:t>
+      </w:r>
+      <w:proofErr w:type="spellEnd"/>
+      <w:r>
+        <w:rPr>
+          <w:rFonts w:ascii="Times New Roman" w:hAnsi="Times New Roman" w:cs="Times New Roman"/>
+        </w:rPr>
+        <w:t xml:space="preserve">, and IP address management] evaluation copy into VMware </w:t>
+      </w:r>
+      <w:proofErr w:type="spellStart"/>
+      <w:r>
+        <w:rPr>
+          <w:rFonts w:ascii="Times New Roman" w:hAnsi="Times New Roman" w:cs="Times New Roman"/>
+        </w:rPr>
+        <w:t>ESX</w:t>
+      </w:r>
+      <w:proofErr w:type="spellEnd"/>
+      <w:r>
+        <w:rPr>
+          <w:rFonts w:ascii="Times New Roman" w:hAnsi="Times New Roman" w:cs="Times New Roman"/>
+        </w:rPr>
+        <w:t>/Work station</w:t>
+      </w:r>
+      <w:r>
+        <w:rPr>
+          <w:rFonts w:ascii="Times New Roman" w:hAnsi="Times New Roman" w:cs="Times New Roman"/>
+        </w:rPr>
+        <w:t>.</w:t>
+      </w:r>
+    </w:p>
+    <w:p>
+      <w:pPr>
+        <w:pStyle w:val="ListParagraph"/>
+        <w:numPr>
+          <w:ilvl w:val="0"/>
+          <w:numId w:val="9"/>
+        </w:numPr>
         <w:rPr>
           <w:rFonts w:ascii="Times New Roman" w:hAnsi="Times New Roman" w:cs="Times New Roman"/>
         </w:rPr>
@@ -243,13 +368,33 @@
         <w:rPr>
           <w:rFonts w:ascii="Times New Roman" w:hAnsi="Times New Roman" w:cs="Times New Roman"/>
         </w:rPr>
-        <w:t xml:space="preserve">based on </w:t>
-      </w:r>
-      <w:r>
-        <w:rPr>
-          <w:rFonts w:ascii="Times New Roman" w:hAnsi="Times New Roman" w:cs="Times New Roman"/>
-        </w:rPr>
-        <w:t xml:space="preserve"> your requirement  configuration  </w:t>
+        <w:t xml:space="preserve">based </w:t>
+      </w:r>
+      <w:proofErr w:type="gramStart"/>
+      <w:r>
+        <w:rPr>
+          <w:rFonts w:ascii="Times New Roman" w:hAnsi="Times New Roman" w:cs="Times New Roman"/>
+        </w:rPr>
+        <w:t xml:space="preserve">on </w:t>
+      </w:r>
+      <w:r>
+        <w:rPr>
+          <w:rFonts w:ascii="Times New Roman" w:hAnsi="Times New Roman" w:cs="Times New Roman"/>
+        </w:rPr>
+        <w:t xml:space="preserve"> y</w:t>
+      </w:r>
+      <w:r>
+        <w:rPr>
+          <w:rFonts w:ascii="Times New Roman" w:hAnsi="Times New Roman" w:cs="Times New Roman"/>
+        </w:rPr>
+        <w:t>our</w:t>
+      </w:r>
+      <w:proofErr w:type="gramEnd"/>
+      <w:r>
+        <w:rPr>
+          <w:rFonts w:ascii="Times New Roman" w:hAnsi="Times New Roman" w:cs="Times New Roman"/>
+        </w:rPr>
+        <w:t xml:space="preserve"> requirement  configuration.</w:t>
       </w:r>
     </w:p>
     <w:p>
@@ -334,63 +479,6 @@
             <wp:extent cx="4572000" cy="4229100"/>
             <wp:effectExtent l="0" t="0" r="0" b="0"/>
             <wp:docPr id="1033603438" name="Picture 1033603438"/>
-            <wp:cNvGraphicFramePr>
-              <a:graphicFrameLocks xmlns:a="http://schemas.openxmlformats.org/drawingml/2006/main" noChangeAspect="1"/>
-            </wp:cNvGraphicFramePr>
-            <a:graphic xmlns:a="http://schemas.openxmlformats.org/drawingml/2006/main">
-              <a:graphicData uri="http://schemas.openxmlformats.org/drawingml/2006/picture">
-                <pic:pic xmlns:pic="http://schemas.openxmlformats.org/drawingml/2006/picture">
-                  <pic:nvPicPr>
-                    <pic:cNvPr id="0" name=""/>
-                    <pic:cNvPicPr/>
-                  </pic:nvPicPr>
-                  <pic:blipFill>
-                    <a:blip r:embed="rId5">
-                      <a:extLst>
-                        <a:ext uri="{28A0092B-C50C-407E-A947-70E740481C1C}">
-                          <a14:useLocalDpi xmlns:a14="http://schemas.microsoft.com/office/drawing/2010/main" val="0"/>
-                        </a:ext>
-                      </a:extLst>
-                    </a:blip>
-                    <a:stretch>
-                      <a:fillRect/>
-                    </a:stretch>
-                  </pic:blipFill>
-                  <pic:spPr>
-                    <a:xfrm>
-                      <a:off x="0" y="0"/>
-                      <a:ext cx="4572000" cy="4229100"/>
-                    </a:xfrm>
-                    <a:prstGeom prst="rect">
-                      <a:avLst/>
-                    </a:prstGeom>
-                  </pic:spPr>
-                </pic:pic>
-              </a:graphicData>
-            </a:graphic>
-          </wp:inline>
-        </w:drawing>
-      </w:r>
-    </w:p>
-    <w:p>
-      <w:pPr>
-        <w:ind w:left="1800"/>
-        <w:rPr>
-          <w:rFonts w:ascii="Times New Roman" w:hAnsi="Times New Roman" w:cs="Times New Roman"/>
-        </w:rPr>
-      </w:pPr>
-      <w:r>
-        <w:rPr>
-          <w:rFonts w:ascii="Times New Roman" w:hAnsi="Times New Roman" w:cs="Times New Roman"/>
-          <w:noProof/>
-          <w:lang w:val="en-IN" w:eastAsia="en-IN"/>
-        </w:rPr>
-        <w:lastRenderedPageBreak/>
-        <w:drawing>
-          <wp:inline distT="0" distB="0" distL="0" distR="0" wp14:anchorId="1F8C97D6" wp14:editId="6EC79C4C">
-            <wp:extent cx="4572000" cy="4314825"/>
-            <wp:effectExtent l="0" t="0" r="0" b="0"/>
-            <wp:docPr id="295757121" name="Picture 295757121"/>
             <wp:cNvGraphicFramePr>
               <a:graphicFrameLocks xmlns:a="http://schemas.openxmlformats.org/drawingml/2006/main" noChangeAspect="1"/>
             </wp:cNvGraphicFramePr>
@@ -416,7 +504,7 @@
                   <pic:spPr>
                     <a:xfrm>
                       <a:off x="0" y="0"/>
-                      <a:ext cx="4572000" cy="4314825"/>
+                      <a:ext cx="4572000" cy="4229100"/>
                     </a:xfrm>
                     <a:prstGeom prst="rect">
                       <a:avLst/>
@@ -431,377 +519,7 @@
     </w:p>
     <w:p>
       <w:pPr>
-        <w:pStyle w:val="ListParagraph"/>
-        <w:numPr>
-          <w:ilvl w:val="0"/>
-          <w:numId w:val="9"/>
-        </w:numPr>
-        <w:rPr>
-          <w:rFonts w:ascii="Times New Roman" w:hAnsi="Times New Roman" w:cs="Times New Roman"/>
-        </w:rPr>
-      </w:pPr>
-      <w:r>
-        <w:rPr>
-          <w:rFonts w:ascii="Times New Roman" w:hAnsi="Times New Roman" w:cs="Times New Roman"/>
-        </w:rPr>
-        <w:t>After installation</w:t>
-      </w:r>
-      <w:r>
-        <w:rPr>
-          <w:rFonts w:ascii="Times New Roman" w:hAnsi="Times New Roman" w:cs="Times New Roman"/>
-        </w:rPr>
-        <w:t xml:space="preserve"> is done,</w:t>
-      </w:r>
-      <w:r>
-        <w:rPr>
-          <w:rFonts w:ascii="Times New Roman" w:hAnsi="Times New Roman" w:cs="Times New Roman"/>
-        </w:rPr>
-        <w:t xml:space="preserve"> It will take around 10-15 </w:t>
-      </w:r>
-      <w:proofErr w:type="spellStart"/>
-      <w:r>
-        <w:rPr>
-          <w:rFonts w:ascii="Times New Roman" w:hAnsi="Times New Roman" w:cs="Times New Roman"/>
-        </w:rPr>
-        <w:t>mins</w:t>
-      </w:r>
-      <w:proofErr w:type="spellEnd"/>
-      <w:r>
-        <w:rPr>
-          <w:rFonts w:ascii="Times New Roman" w:hAnsi="Times New Roman" w:cs="Times New Roman"/>
-        </w:rPr>
-        <w:t xml:space="preserve"> to get initialized and pre -configured.</w:t>
-      </w:r>
-    </w:p>
-    <w:p>
-      <w:pPr>
-        <w:pStyle w:val="ListParagraph"/>
-        <w:numPr>
-          <w:ilvl w:val="0"/>
-          <w:numId w:val="9"/>
-        </w:numPr>
-        <w:rPr>
-          <w:rFonts w:ascii="Times New Roman" w:hAnsi="Times New Roman" w:cs="Times New Roman"/>
-        </w:rPr>
-      </w:pPr>
-      <w:r>
-        <w:rPr>
-          <w:rFonts w:ascii="Times New Roman" w:hAnsi="Times New Roman" w:cs="Times New Roman"/>
-        </w:rPr>
-        <w:t xml:space="preserve">Power on the </w:t>
-      </w:r>
-      <w:proofErr w:type="spellStart"/>
-      <w:r>
-        <w:rPr>
-          <w:rFonts w:ascii="Times New Roman" w:hAnsi="Times New Roman" w:cs="Times New Roman"/>
-        </w:rPr>
-        <w:t>infoblox</w:t>
-      </w:r>
-      <w:proofErr w:type="spellEnd"/>
-      <w:r>
-        <w:rPr>
-          <w:rFonts w:ascii="Times New Roman" w:hAnsi="Times New Roman" w:cs="Times New Roman"/>
-        </w:rPr>
-        <w:t xml:space="preserve"> instance in VMware. Launch the web console from </w:t>
-      </w:r>
-      <w:proofErr w:type="spellStart"/>
-      <w:r>
-        <w:rPr>
-          <w:rFonts w:ascii="Times New Roman" w:hAnsi="Times New Roman" w:cs="Times New Roman"/>
-        </w:rPr>
-        <w:t>Vsphere</w:t>
-      </w:r>
-      <w:proofErr w:type="spellEnd"/>
-    </w:p>
-    <w:p>
-      <w:pPr>
-        <w:pStyle w:val="ListParagraph"/>
-        <w:numPr>
-          <w:ilvl w:val="0"/>
-          <w:numId w:val="9"/>
-        </w:numPr>
-        <w:rPr>
-          <w:rFonts w:ascii="Times New Roman" w:hAnsi="Times New Roman" w:cs="Times New Roman"/>
-        </w:rPr>
-      </w:pPr>
-      <w:r>
-        <w:rPr>
-          <w:rFonts w:ascii="Times New Roman" w:hAnsi="Times New Roman" w:cs="Times New Roman"/>
-        </w:rPr>
-        <w:t xml:space="preserve">For configuring the network </w:t>
-      </w:r>
-      <w:r>
-        <w:rPr>
-          <w:rFonts w:ascii="Times New Roman" w:hAnsi="Times New Roman" w:cs="Times New Roman"/>
-        </w:rPr>
-        <w:t xml:space="preserve">setup and license for </w:t>
-      </w:r>
-      <w:proofErr w:type="spellStart"/>
-      <w:r>
-        <w:rPr>
-          <w:rFonts w:ascii="Times New Roman" w:hAnsi="Times New Roman" w:cs="Times New Roman"/>
-        </w:rPr>
-        <w:t>infoblox</w:t>
-      </w:r>
-      <w:proofErr w:type="spellEnd"/>
-      <w:r>
-        <w:rPr>
-          <w:rFonts w:ascii="Times New Roman" w:hAnsi="Times New Roman" w:cs="Times New Roman"/>
-        </w:rPr>
-        <w:t xml:space="preserve"> , l</w:t>
-      </w:r>
-      <w:r>
-        <w:rPr>
-          <w:rFonts w:ascii="Times New Roman" w:hAnsi="Times New Roman" w:cs="Times New Roman"/>
-        </w:rPr>
-        <w:t xml:space="preserve">ogin with following default admin credentials as below </w:t>
-      </w:r>
-    </w:p>
-    <w:p>
-      <w:pPr>
-        <w:pStyle w:val="ListParagraph"/>
-        <w:numPr>
-          <w:ilvl w:val="1"/>
-          <w:numId w:val="3"/>
-        </w:numPr>
-        <w:rPr>
-          <w:rFonts w:ascii="Times New Roman" w:hAnsi="Times New Roman" w:cs="Times New Roman"/>
-        </w:rPr>
-      </w:pPr>
-      <w:r>
-        <w:rPr>
-          <w:rFonts w:ascii="Times New Roman" w:hAnsi="Times New Roman" w:cs="Times New Roman"/>
-        </w:rPr>
-        <w:t>User: admin</w:t>
-      </w:r>
-    </w:p>
-    <w:p>
-      <w:pPr>
-        <w:pStyle w:val="ListParagraph"/>
-        <w:numPr>
-          <w:ilvl w:val="1"/>
-          <w:numId w:val="3"/>
-        </w:numPr>
-        <w:rPr>
-          <w:rFonts w:ascii="Times New Roman" w:hAnsi="Times New Roman" w:cs="Times New Roman"/>
-        </w:rPr>
-      </w:pPr>
-      <w:r>
-        <w:rPr>
-          <w:rFonts w:ascii="Times New Roman" w:hAnsi="Times New Roman" w:cs="Times New Roman"/>
-        </w:rPr>
-        <w:t xml:space="preserve">Password: </w:t>
-      </w:r>
-      <w:proofErr w:type="spellStart"/>
-      <w:r>
-        <w:rPr>
-          <w:rFonts w:ascii="Times New Roman" w:hAnsi="Times New Roman" w:cs="Times New Roman"/>
-        </w:rPr>
-        <w:t>infoblox</w:t>
-      </w:r>
-      <w:proofErr w:type="spellEnd"/>
-    </w:p>
-    <w:p>
-      <w:pPr>
-        <w:pStyle w:val="ListParagraph"/>
-        <w:numPr>
-          <w:ilvl w:val="0"/>
-          <w:numId w:val="9"/>
-        </w:numPr>
-        <w:rPr>
-          <w:rFonts w:ascii="Times New Roman" w:hAnsi="Times New Roman" w:cs="Times New Roman"/>
-        </w:rPr>
-      </w:pPr>
-      <w:r>
-        <w:rPr>
-          <w:rFonts w:ascii="Times New Roman" w:hAnsi="Times New Roman" w:cs="Times New Roman"/>
-        </w:rPr>
-        <w:t xml:space="preserve">After successful login, configure the network by typing </w:t>
-      </w:r>
-      <w:r>
-        <w:rPr>
-          <w:rFonts w:ascii="Times New Roman" w:hAnsi="Times New Roman" w:cs="Times New Roman"/>
-          <w:b/>
-          <w:bCs/>
-        </w:rPr>
-        <w:t>“set network”</w:t>
-      </w:r>
-      <w:r>
-        <w:rPr>
-          <w:rFonts w:ascii="Times New Roman" w:hAnsi="Times New Roman" w:cs="Times New Roman"/>
-        </w:rPr>
-        <w:t xml:space="preserve"> command.</w:t>
-      </w:r>
-    </w:p>
-    <w:p>
-      <w:pPr>
-        <w:pStyle w:val="ListParagraph"/>
-        <w:numPr>
-          <w:ilvl w:val="1"/>
-          <w:numId w:val="2"/>
-        </w:numPr>
-        <w:rPr>
-          <w:rFonts w:ascii="Times New Roman" w:hAnsi="Times New Roman" w:cs="Times New Roman"/>
-        </w:rPr>
-      </w:pPr>
-      <w:r>
-        <w:rPr>
-          <w:rFonts w:ascii="Times New Roman" w:hAnsi="Times New Roman" w:cs="Times New Roman"/>
-        </w:rPr>
-        <w:t xml:space="preserve">Give your </w:t>
-      </w:r>
-      <w:r>
-        <w:rPr>
-          <w:rFonts w:ascii="Times New Roman" w:hAnsi="Times New Roman" w:cs="Times New Roman"/>
-          <w:b/>
-          <w:bCs/>
-        </w:rPr>
-        <w:t>IP address</w:t>
-      </w:r>
-      <w:r>
-        <w:rPr>
-          <w:rFonts w:ascii="Times New Roman" w:hAnsi="Times New Roman" w:cs="Times New Roman"/>
-        </w:rPr>
-        <w:t xml:space="preserve"> which is free in your network </w:t>
-      </w:r>
-    </w:p>
-    <w:p>
-      <w:pPr>
-        <w:pStyle w:val="ListParagraph"/>
-        <w:numPr>
-          <w:ilvl w:val="1"/>
-          <w:numId w:val="2"/>
-        </w:numPr>
-        <w:rPr>
-          <w:rFonts w:ascii="Times New Roman" w:hAnsi="Times New Roman" w:cs="Times New Roman"/>
-        </w:rPr>
-      </w:pPr>
-      <w:r>
-        <w:rPr>
-          <w:rFonts w:ascii="Times New Roman" w:hAnsi="Times New Roman" w:cs="Times New Roman"/>
-        </w:rPr>
-        <w:t xml:space="preserve"> Give </w:t>
-      </w:r>
-      <w:proofErr w:type="spellStart"/>
-      <w:r>
-        <w:rPr>
-          <w:rFonts w:ascii="Times New Roman" w:hAnsi="Times New Roman" w:cs="Times New Roman"/>
-          <w:b/>
-          <w:bCs/>
-        </w:rPr>
-        <w:t>Netmask</w:t>
-      </w:r>
-      <w:proofErr w:type="spellEnd"/>
-      <w:r>
-        <w:rPr>
-          <w:rFonts w:ascii="Times New Roman" w:hAnsi="Times New Roman" w:cs="Times New Roman"/>
-          <w:b/>
-          <w:bCs/>
-        </w:rPr>
-        <w:t xml:space="preserve"> address </w:t>
-      </w:r>
-      <w:r>
-        <w:rPr>
-          <w:rFonts w:ascii="Times New Roman" w:hAnsi="Times New Roman" w:cs="Times New Roman"/>
-        </w:rPr>
-        <w:t xml:space="preserve">and </w:t>
-      </w:r>
-      <w:r>
-        <w:rPr>
-          <w:rFonts w:ascii="Times New Roman" w:hAnsi="Times New Roman" w:cs="Times New Roman"/>
-          <w:b/>
-          <w:bCs/>
-        </w:rPr>
-        <w:t xml:space="preserve">Gateway address </w:t>
-      </w:r>
-      <w:r>
-        <w:rPr>
-          <w:rFonts w:ascii="Times New Roman" w:hAnsi="Times New Roman" w:cs="Times New Roman"/>
-        </w:rPr>
-        <w:t>of the selected IP address</w:t>
-      </w:r>
-    </w:p>
-    <w:p>
-      <w:pPr>
-        <w:pStyle w:val="ListParagraph"/>
-        <w:numPr>
-          <w:ilvl w:val="1"/>
-          <w:numId w:val="2"/>
-        </w:numPr>
-        <w:rPr>
-          <w:rFonts w:ascii="Times New Roman" w:hAnsi="Times New Roman" w:cs="Times New Roman"/>
-        </w:rPr>
-      </w:pPr>
-      <w:r>
-        <w:rPr>
-          <w:rFonts w:ascii="Times New Roman" w:hAnsi="Times New Roman" w:cs="Times New Roman"/>
-        </w:rPr>
-        <w:t>Enter “</w:t>
-      </w:r>
-      <w:r>
-        <w:rPr>
-          <w:rFonts w:ascii="Times New Roman" w:hAnsi="Times New Roman" w:cs="Times New Roman"/>
-          <w:b/>
-          <w:bCs/>
-        </w:rPr>
-        <w:t xml:space="preserve">n” </w:t>
-      </w:r>
-      <w:r>
-        <w:rPr>
-          <w:rFonts w:ascii="Times New Roman" w:hAnsi="Times New Roman" w:cs="Times New Roman"/>
-        </w:rPr>
-        <w:t xml:space="preserve">for not configuring </w:t>
-      </w:r>
-      <w:proofErr w:type="spellStart"/>
-      <w:r>
-        <w:rPr>
-          <w:rFonts w:ascii="Times New Roman" w:hAnsi="Times New Roman" w:cs="Times New Roman"/>
-        </w:rPr>
-        <w:t>ipv6</w:t>
-      </w:r>
-      <w:proofErr w:type="spellEnd"/>
-      <w:r>
-        <w:rPr>
-          <w:rFonts w:ascii="Times New Roman" w:hAnsi="Times New Roman" w:cs="Times New Roman"/>
-        </w:rPr>
-        <w:t xml:space="preserve"> address</w:t>
-      </w:r>
-    </w:p>
-    <w:p>
-      <w:pPr>
-        <w:pStyle w:val="ListParagraph"/>
-        <w:numPr>
-          <w:ilvl w:val="1"/>
-          <w:numId w:val="2"/>
-        </w:numPr>
-        <w:rPr>
-          <w:rFonts w:ascii="Times New Roman" w:hAnsi="Times New Roman" w:cs="Times New Roman"/>
-        </w:rPr>
-      </w:pPr>
-      <w:r>
-        <w:rPr>
-          <w:rFonts w:ascii="Times New Roman" w:hAnsi="Times New Roman" w:cs="Times New Roman"/>
-        </w:rPr>
-        <w:t>Enter “</w:t>
-      </w:r>
-      <w:r>
-        <w:rPr>
-          <w:rFonts w:ascii="Times New Roman" w:hAnsi="Times New Roman" w:cs="Times New Roman"/>
-          <w:b/>
-          <w:bCs/>
-        </w:rPr>
-        <w:t>n</w:t>
-      </w:r>
-      <w:r>
-        <w:rPr>
-          <w:rFonts w:ascii="Times New Roman" w:hAnsi="Times New Roman" w:cs="Times New Roman"/>
-        </w:rPr>
-        <w:t xml:space="preserve">” for not configuring  grid master </w:t>
-      </w:r>
-    </w:p>
-    <w:p>
-      <w:pPr>
-        <w:ind w:left="1080"/>
+        <w:ind w:left="1800"/>
         <w:rPr>
           <w:rFonts w:ascii="Times New Roman" w:hAnsi="Times New Roman" w:cs="Times New Roman"/>
         </w:rPr>
@@ -814,10 +532,10 @@
         </w:rPr>
         <w:lastRenderedPageBreak/>
         <w:drawing>
-          <wp:inline distT="0" distB="0" distL="0" distR="0" wp14:anchorId="351B97A4" wp14:editId="7EB81BFC">
-            <wp:extent cx="4572000" cy="2266950"/>
+          <wp:inline distT="0" distB="0" distL="0" distR="0" wp14:anchorId="1F8C97D6" wp14:editId="6EC79C4C">
+            <wp:extent cx="4572000" cy="4314825"/>
             <wp:effectExtent l="0" t="0" r="0" b="0"/>
-            <wp:docPr id="2023007849" name="Picture 2023007849"/>
+            <wp:docPr id="295757121" name="Picture 295757121"/>
             <wp:cNvGraphicFramePr>
               <a:graphicFrameLocks xmlns:a="http://schemas.openxmlformats.org/drawingml/2006/main" noChangeAspect="1"/>
             </wp:cNvGraphicFramePr>
@@ -843,7 +561,7 @@
                   <pic:spPr>
                     <a:xfrm>
                       <a:off x="0" y="0"/>
-                      <a:ext cx="4572000" cy="2266950"/>
+                      <a:ext cx="4572000" cy="4314825"/>
                     </a:xfrm>
                     <a:prstGeom prst="rect">
                       <a:avLst/>
@@ -855,12 +573,6 @@
           </wp:inline>
         </w:drawing>
       </w:r>
-      <w:r>
-        <w:rPr>
-          <w:rFonts w:ascii="Times New Roman" w:hAnsi="Times New Roman" w:cs="Times New Roman"/>
-        </w:rPr>
-        <w:t xml:space="preserve"> </w:t>
-      </w:r>
     </w:p>
     <w:p>
       <w:pPr>
@@ -877,7 +589,33 @@
         <w:rPr>
           <w:rFonts w:ascii="Times New Roman" w:hAnsi="Times New Roman" w:cs="Times New Roman"/>
         </w:rPr>
-        <w:t>System will restart after configuring the network</w:t>
+        <w:t>After installation</w:t>
+      </w:r>
+      <w:r>
+        <w:rPr>
+          <w:rFonts w:ascii="Times New Roman" w:hAnsi="Times New Roman" w:cs="Times New Roman"/>
+        </w:rPr>
+        <w:t xml:space="preserve"> is done,</w:t>
+      </w:r>
+      <w:r>
+        <w:rPr>
+          <w:rFonts w:ascii="Times New Roman" w:hAnsi="Times New Roman" w:cs="Times New Roman"/>
+        </w:rPr>
+        <w:t xml:space="preserve"> It will take around 10-15 </w:t>
+      </w:r>
+      <w:proofErr w:type="spellStart"/>
+      <w:r>
+        <w:rPr>
+          <w:rFonts w:ascii="Times New Roman" w:hAnsi="Times New Roman" w:cs="Times New Roman"/>
+        </w:rPr>
+        <w:t>mins</w:t>
+      </w:r>
+      <w:proofErr w:type="spellEnd"/>
+      <w:r>
+        <w:rPr>
+          <w:rFonts w:ascii="Times New Roman" w:hAnsi="Times New Roman" w:cs="Times New Roman"/>
+        </w:rPr>
+        <w:t xml:space="preserve"> to get initialized and pre -configured.</w:t>
       </w:r>
     </w:p>
     <w:p>
@@ -895,22 +633,30 @@
         <w:rPr>
           <w:rFonts w:ascii="Times New Roman" w:hAnsi="Times New Roman" w:cs="Times New Roman"/>
         </w:rPr>
-        <w:t xml:space="preserve">Once restart completes, confirm network configuration using command </w:t>
-      </w:r>
-      <w:r>
-        <w:rPr>
-          <w:rFonts w:ascii="Times New Roman" w:hAnsi="Times New Roman" w:cs="Times New Roman"/>
-          <w:b/>
-          <w:bCs/>
-        </w:rPr>
-        <w:t>'show network</w:t>
-      </w:r>
-      <w:r>
-        <w:rPr>
-          <w:rFonts w:ascii="Times New Roman" w:hAnsi="Times New Roman" w:cs="Times New Roman"/>
-        </w:rPr>
-        <w:t>'.</w:t>
-      </w:r>
+        <w:t xml:space="preserve">Power on the </w:t>
+      </w:r>
+      <w:proofErr w:type="spellStart"/>
+      <w:r>
+        <w:rPr>
+          <w:rFonts w:ascii="Times New Roman" w:hAnsi="Times New Roman" w:cs="Times New Roman"/>
+        </w:rPr>
+        <w:t>infoblox</w:t>
+      </w:r>
+      <w:proofErr w:type="spellEnd"/>
+      <w:r>
+        <w:rPr>
+          <w:rFonts w:ascii="Times New Roman" w:hAnsi="Times New Roman" w:cs="Times New Roman"/>
+        </w:rPr>
+        <w:t xml:space="preserve"> instance in VMware. Launch the web console from </w:t>
+      </w:r>
+      <w:proofErr w:type="spellStart"/>
+      <w:r>
+        <w:rPr>
+          <w:rFonts w:ascii="Times New Roman" w:hAnsi="Times New Roman" w:cs="Times New Roman"/>
+        </w:rPr>
+        <w:t>Vsphere</w:t>
+      </w:r>
+      <w:proofErr w:type="spellEnd"/>
     </w:p>
     <w:p>
       <w:pPr>
@@ -927,7 +673,33 @@
         <w:rPr>
           <w:rFonts w:ascii="Times New Roman" w:hAnsi="Times New Roman" w:cs="Times New Roman"/>
         </w:rPr>
-        <w:t>Setting up License:</w:t>
+        <w:t xml:space="preserve">For configuring the network </w:t>
+      </w:r>
+      <w:r>
+        <w:rPr>
+          <w:rFonts w:ascii="Times New Roman" w:hAnsi="Times New Roman" w:cs="Times New Roman"/>
+        </w:rPr>
+        <w:t xml:space="preserve">setup and license for </w:t>
+      </w:r>
+      <w:proofErr w:type="spellStart"/>
+      <w:r>
+        <w:rPr>
+          <w:rFonts w:ascii="Times New Roman" w:hAnsi="Times New Roman" w:cs="Times New Roman"/>
+        </w:rPr>
+        <w:t>infoblox</w:t>
+      </w:r>
+      <w:proofErr w:type="spellEnd"/>
+      <w:r>
+        <w:rPr>
+          <w:rFonts w:ascii="Times New Roman" w:hAnsi="Times New Roman" w:cs="Times New Roman"/>
+        </w:rPr>
+        <w:t xml:space="preserve"> , l</w:t>
+      </w:r>
+      <w:r>
+        <w:rPr>
+          <w:rFonts w:ascii="Times New Roman" w:hAnsi="Times New Roman" w:cs="Times New Roman"/>
+        </w:rPr>
+        <w:t xml:space="preserve">ogin with following default admin credentials as below </w:t>
       </w:r>
     </w:p>
     <w:p>
@@ -935,7 +707,7 @@
         <w:pStyle w:val="ListParagraph"/>
         <w:numPr>
           <w:ilvl w:val="1"/>
-          <w:numId w:val="1"/>
+          <w:numId w:val="3"/>
         </w:numPr>
         <w:rPr>
           <w:rFonts w:ascii="Times New Roman" w:hAnsi="Times New Roman" w:cs="Times New Roman"/>
@@ -945,7 +717,51 @@
         <w:rPr>
           <w:rFonts w:ascii="Times New Roman" w:hAnsi="Times New Roman" w:cs="Times New Roman"/>
         </w:rPr>
-        <w:t>Type in console:</w:t>
+        <w:t>User: admin</w:t>
+      </w:r>
+    </w:p>
+    <w:p>
+      <w:pPr>
+        <w:pStyle w:val="ListParagraph"/>
+        <w:numPr>
+          <w:ilvl w:val="1"/>
+          <w:numId w:val="3"/>
+        </w:numPr>
+        <w:rPr>
+          <w:rFonts w:ascii="Times New Roman" w:hAnsi="Times New Roman" w:cs="Times New Roman"/>
+        </w:rPr>
+      </w:pPr>
+      <w:r>
+        <w:rPr>
+          <w:rFonts w:ascii="Times New Roman" w:hAnsi="Times New Roman" w:cs="Times New Roman"/>
+        </w:rPr>
+        <w:t xml:space="preserve">Password: </w:t>
+      </w:r>
+      <w:proofErr w:type="spellStart"/>
+      <w:r>
+        <w:rPr>
+          <w:rFonts w:ascii="Times New Roman" w:hAnsi="Times New Roman" w:cs="Times New Roman"/>
+        </w:rPr>
+        <w:t>infoblox</w:t>
+      </w:r>
+      <w:proofErr w:type="spellEnd"/>
+    </w:p>
+    <w:p>
+      <w:pPr>
+        <w:pStyle w:val="ListParagraph"/>
+        <w:numPr>
+          <w:ilvl w:val="0"/>
+          <w:numId w:val="9"/>
+        </w:numPr>
+        <w:rPr>
+          <w:rFonts w:ascii="Times New Roman" w:hAnsi="Times New Roman" w:cs="Times New Roman"/>
+        </w:rPr>
+      </w:pPr>
+      <w:r>
+        <w:rPr>
+          <w:rFonts w:ascii="Times New Roman" w:hAnsi="Times New Roman" w:cs="Times New Roman"/>
+        </w:rPr>
+        <w:t xml:space="preserve">After successful login, configure the network by typing </w:t>
       </w:r>
       <w:r>
         <w:rPr>
@@ -953,23 +769,45 @@
           <w:b/>
           <w:bCs/>
         </w:rPr>
-        <w:t xml:space="preserve"> 'set </w:t>
-      </w:r>
-      <w:proofErr w:type="spellStart"/>
+        <w:t>“set network”</w:t>
+      </w:r>
+      <w:r>
+        <w:rPr>
+          <w:rFonts w:ascii="Times New Roman" w:hAnsi="Times New Roman" w:cs="Times New Roman"/>
+        </w:rPr>
+        <w:t xml:space="preserve"> command.</w:t>
+      </w:r>
+    </w:p>
+    <w:p>
+      <w:pPr>
+        <w:pStyle w:val="ListParagraph"/>
+        <w:numPr>
+          <w:ilvl w:val="1"/>
+          <w:numId w:val="2"/>
+        </w:numPr>
+        <w:rPr>
+          <w:rFonts w:ascii="Times New Roman" w:hAnsi="Times New Roman" w:cs="Times New Roman"/>
+        </w:rPr>
+      </w:pPr>
+      <w:r>
+        <w:rPr>
+          <w:rFonts w:ascii="Times New Roman" w:hAnsi="Times New Roman" w:cs="Times New Roman"/>
+        </w:rPr>
+        <w:t xml:space="preserve">Give your </w:t>
+      </w:r>
       <w:r>
         <w:rPr>
           <w:rFonts w:ascii="Times New Roman" w:hAnsi="Times New Roman" w:cs="Times New Roman"/>
           <w:b/>
           <w:bCs/>
         </w:rPr>
-        <w:t>temp_license</w:t>
-      </w:r>
-      <w:proofErr w:type="spellEnd"/>
-      <w:r>
-        <w:rPr>
-          <w:rFonts w:ascii="Times New Roman" w:hAnsi="Times New Roman" w:cs="Times New Roman"/>
-        </w:rPr>
-        <w:t>'</w:t>
+        <w:t>IP address</w:t>
+      </w:r>
+      <w:r>
+        <w:rPr>
+          <w:rFonts w:ascii="Times New Roman" w:hAnsi="Times New Roman" w:cs="Times New Roman"/>
+        </w:rPr>
+        <w:t xml:space="preserve"> which is free in your network </w:t>
       </w:r>
     </w:p>
     <w:p>
@@ -977,7 +815,7 @@
         <w:pStyle w:val="ListParagraph"/>
         <w:numPr>
           <w:ilvl w:val="1"/>
-          <w:numId w:val="1"/>
+          <w:numId w:val="2"/>
         </w:numPr>
         <w:rPr>
           <w:rFonts w:ascii="Times New Roman" w:hAnsi="Times New Roman" w:cs="Times New Roman"/>
@@ -985,23 +823,125 @@
       </w:pPr>
       <w:r>
         <w:rPr>
-          <w:rFonts w:ascii="Times New Roman" w:eastAsia="Calibri" w:hAnsi="Times New Roman" w:cs="Times New Roman"/>
-        </w:rPr>
-        <w:t xml:space="preserve">Enter </w:t>
-      </w:r>
-      <w:r>
-        <w:rPr>
-          <w:rFonts w:ascii="Times New Roman" w:eastAsia="Calibri" w:hAnsi="Times New Roman" w:cs="Times New Roman"/>
+          <w:rFonts w:ascii="Times New Roman" w:hAnsi="Times New Roman" w:cs="Times New Roman"/>
+        </w:rPr>
+        <w:t xml:space="preserve"> Give </w:t>
+      </w:r>
+      <w:proofErr w:type="spellStart"/>
+      <w:r>
+        <w:rPr>
+          <w:rFonts w:ascii="Times New Roman" w:hAnsi="Times New Roman" w:cs="Times New Roman"/>
           <w:b/>
           <w:bCs/>
         </w:rPr>
-        <w:t>'2'</w:t>
-      </w:r>
-      <w:r>
-        <w:rPr>
-          <w:rFonts w:ascii="Times New Roman" w:eastAsia="Calibri" w:hAnsi="Times New Roman" w:cs="Times New Roman"/>
-        </w:rPr>
-        <w:t xml:space="preserve"> to add DNS zone with Grid license.</w:t>
+        <w:t>Netmask</w:t>
+      </w:r>
+      <w:proofErr w:type="spellEnd"/>
+      <w:r>
+        <w:rPr>
+          <w:rFonts w:ascii="Times New Roman" w:hAnsi="Times New Roman" w:cs="Times New Roman"/>
+          <w:b/>
+          <w:bCs/>
+        </w:rPr>
+        <w:t xml:space="preserve"> address </w:t>
+      </w:r>
+      <w:r>
+        <w:rPr>
+          <w:rFonts w:ascii="Times New Roman" w:hAnsi="Times New Roman" w:cs="Times New Roman"/>
+        </w:rPr>
+        <w:t xml:space="preserve">and </w:t>
+      </w:r>
+      <w:r>
+        <w:rPr>
+          <w:rFonts w:ascii="Times New Roman" w:hAnsi="Times New Roman" w:cs="Times New Roman"/>
+          <w:b/>
+          <w:bCs/>
+        </w:rPr>
+        <w:t xml:space="preserve">Gateway address </w:t>
+      </w:r>
+      <w:r>
+        <w:rPr>
+          <w:rFonts w:ascii="Times New Roman" w:hAnsi="Times New Roman" w:cs="Times New Roman"/>
+        </w:rPr>
+        <w:t>of the selected IP address</w:t>
+      </w:r>
+    </w:p>
+    <w:p>
+      <w:pPr>
+        <w:pStyle w:val="ListParagraph"/>
+        <w:numPr>
+          <w:ilvl w:val="1"/>
+          <w:numId w:val="2"/>
+        </w:numPr>
+        <w:rPr>
+          <w:rFonts w:ascii="Times New Roman" w:hAnsi="Times New Roman" w:cs="Times New Roman"/>
+        </w:rPr>
+      </w:pPr>
+      <w:r>
+        <w:rPr>
+          <w:rFonts w:ascii="Times New Roman" w:hAnsi="Times New Roman" w:cs="Times New Roman"/>
+        </w:rPr>
+        <w:t>Enter “</w:t>
+      </w:r>
+      <w:r>
+        <w:rPr>
+          <w:rFonts w:ascii="Times New Roman" w:hAnsi="Times New Roman" w:cs="Times New Roman"/>
+          <w:b/>
+          <w:bCs/>
+        </w:rPr>
+        <w:t xml:space="preserve">n” </w:t>
+      </w:r>
+      <w:r>
+        <w:rPr>
+          <w:rFonts w:ascii="Times New Roman" w:hAnsi="Times New Roman" w:cs="Times New Roman"/>
+        </w:rPr>
+        <w:t xml:space="preserve">for not configuring </w:t>
+      </w:r>
+      <w:proofErr w:type="spellStart"/>
+      <w:r>
+        <w:rPr>
+          <w:rFonts w:ascii="Times New Roman" w:hAnsi="Times New Roman" w:cs="Times New Roman"/>
+        </w:rPr>
+        <w:t>ipv6</w:t>
+      </w:r>
+      <w:proofErr w:type="spellEnd"/>
+      <w:r>
+        <w:rPr>
+          <w:rFonts w:ascii="Times New Roman" w:hAnsi="Times New Roman" w:cs="Times New Roman"/>
+        </w:rPr>
+        <w:t xml:space="preserve"> address</w:t>
+      </w:r>
+    </w:p>
+    <w:p>
+      <w:pPr>
+        <w:pStyle w:val="ListParagraph"/>
+        <w:numPr>
+          <w:ilvl w:val="1"/>
+          <w:numId w:val="2"/>
+        </w:numPr>
+        <w:rPr>
+          <w:rFonts w:ascii="Times New Roman" w:hAnsi="Times New Roman" w:cs="Times New Roman"/>
+        </w:rPr>
+      </w:pPr>
+      <w:r>
+        <w:rPr>
+          <w:rFonts w:ascii="Times New Roman" w:hAnsi="Times New Roman" w:cs="Times New Roman"/>
+        </w:rPr>
+        <w:t>Enter “</w:t>
+      </w:r>
+      <w:r>
+        <w:rPr>
+          <w:rFonts w:ascii="Times New Roman" w:hAnsi="Times New Roman" w:cs="Times New Roman"/>
+          <w:b/>
+          <w:bCs/>
+        </w:rPr>
+        <w:t>n</w:t>
+      </w:r>
+      <w:r>
+        <w:rPr>
+          <w:rFonts w:ascii="Times New Roman" w:hAnsi="Times New Roman" w:cs="Times New Roman"/>
+        </w:rPr>
+        <w:t xml:space="preserve">” for not configuring  grid master </w:t>
       </w:r>
     </w:p>
     <w:p>
@@ -1017,11 +957,12 @@
           <w:noProof/>
           <w:lang w:val="en-IN" w:eastAsia="en-IN"/>
         </w:rPr>
+        <w:lastRenderedPageBreak/>
         <w:drawing>
-          <wp:inline distT="0" distB="0" distL="0" distR="0" wp14:anchorId="11EA714F" wp14:editId="6F69452F">
-            <wp:extent cx="4572000" cy="2114550"/>
+          <wp:inline distT="0" distB="0" distL="0" distR="0" wp14:anchorId="351B97A4" wp14:editId="7EB81BFC">
+            <wp:extent cx="4572000" cy="2266950"/>
             <wp:effectExtent l="0" t="0" r="0" b="0"/>
-            <wp:docPr id="1362781375" name="Picture 1362781375"/>
+            <wp:docPr id="2023007849" name="Picture 2023007849"/>
             <wp:cNvGraphicFramePr>
               <a:graphicFrameLocks xmlns:a="http://schemas.openxmlformats.org/drawingml/2006/main" noChangeAspect="1"/>
             </wp:cNvGraphicFramePr>
@@ -1047,7 +988,7 @@
                   <pic:spPr>
                     <a:xfrm>
                       <a:off x="0" y="0"/>
-                      <a:ext cx="4572000" cy="2114550"/>
+                      <a:ext cx="4572000" cy="2266950"/>
                     </a:xfrm>
                     <a:prstGeom prst="rect">
                       <a:avLst/>
@@ -1059,6 +1000,12 @@
           </wp:inline>
         </w:drawing>
       </w:r>
+      <w:r>
+        <w:rPr>
+          <w:rFonts w:ascii="Times New Roman" w:hAnsi="Times New Roman" w:cs="Times New Roman"/>
+        </w:rPr>
+        <w:t xml:space="preserve"> </w:t>
+      </w:r>
     </w:p>
     <w:p>
       <w:pPr>
@@ -1075,97 +1022,14 @@
         <w:rPr>
           <w:rFonts w:ascii="Times New Roman" w:hAnsi="Times New Roman" w:cs="Times New Roman"/>
         </w:rPr>
-        <w:t xml:space="preserve">Open with </w:t>
-      </w:r>
-      <w:proofErr w:type="spellStart"/>
-      <w:r>
-        <w:rPr>
-          <w:rFonts w:ascii="Times New Roman" w:hAnsi="Times New Roman" w:cs="Times New Roman"/>
-        </w:rPr>
-        <w:t>infoblox</w:t>
-      </w:r>
-      <w:proofErr w:type="spellEnd"/>
-      <w:r>
-        <w:rPr>
-          <w:rFonts w:ascii="Times New Roman" w:hAnsi="Times New Roman" w:cs="Times New Roman"/>
-        </w:rPr>
-        <w:t xml:space="preserve"> server application with the Private </w:t>
-      </w:r>
-      <w:proofErr w:type="spellStart"/>
-      <w:r>
-        <w:rPr>
-          <w:rFonts w:ascii="Times New Roman" w:hAnsi="Times New Roman" w:cs="Times New Roman"/>
-        </w:rPr>
-        <w:t>Ip</w:t>
-      </w:r>
-      <w:proofErr w:type="spellEnd"/>
-      <w:r>
-        <w:rPr>
-          <w:rFonts w:ascii="Times New Roman" w:hAnsi="Times New Roman" w:cs="Times New Roman"/>
-        </w:rPr>
-        <w:t xml:space="preserve"> of the </w:t>
-      </w:r>
-      <w:proofErr w:type="spellStart"/>
-      <w:r>
-        <w:rPr>
-          <w:rFonts w:ascii="Times New Roman" w:hAnsi="Times New Roman" w:cs="Times New Roman"/>
-        </w:rPr>
-        <w:t>VM</w:t>
-      </w:r>
-      <w:proofErr w:type="spellEnd"/>
-      <w:r>
-        <w:rPr>
-          <w:rFonts w:ascii="Times New Roman" w:hAnsi="Times New Roman" w:cs="Times New Roman"/>
-        </w:rPr>
-        <w:t xml:space="preserve"> created for </w:t>
-      </w:r>
-      <w:proofErr w:type="spellStart"/>
-      <w:r>
-        <w:rPr>
-          <w:rFonts w:ascii="Times New Roman" w:hAnsi="Times New Roman" w:cs="Times New Roman"/>
-        </w:rPr>
-        <w:t>infoblox</w:t>
-      </w:r>
-      <w:proofErr w:type="spellEnd"/>
-      <w:r>
-        <w:rPr>
-          <w:rFonts w:ascii="Times New Roman" w:hAnsi="Times New Roman" w:cs="Times New Roman"/>
-        </w:rPr>
-        <w:t>.</w:t>
-      </w:r>
-    </w:p>
-    <w:p>
-      <w:pPr>
-        <w:rPr>
-          <w:rFonts w:ascii="Times New Roman" w:hAnsi="Times New Roman" w:cs="Times New Roman"/>
-        </w:rPr>
-      </w:pPr>
-      <w:r>
-        <w:rPr>
-          <w:rFonts w:ascii="Times New Roman" w:hAnsi="Times New Roman" w:cs="Times New Roman"/>
-        </w:rPr>
-        <w:t xml:space="preserve">              </w:t>
-      </w:r>
-      <w:r>
-        <w:rPr>
-          <w:rFonts w:ascii="Times New Roman" w:hAnsi="Times New Roman" w:cs="Times New Roman"/>
-        </w:rPr>
-        <w:t xml:space="preserve">Follow the process to create the network in </w:t>
-      </w:r>
-      <w:proofErr w:type="spellStart"/>
-      <w:r>
-        <w:rPr>
-          <w:rFonts w:ascii="Times New Roman" w:hAnsi="Times New Roman" w:cs="Times New Roman"/>
-        </w:rPr>
-        <w:t>infoblox</w:t>
-      </w:r>
-      <w:proofErr w:type="spellEnd"/>
+        <w:t>System will restart after configuring the network</w:t>
+      </w:r>
     </w:p>
     <w:p>
       <w:pPr>
         <w:pStyle w:val="ListParagraph"/>
         <w:numPr>
-          <w:ilvl w:val="3"/>
+          <w:ilvl w:val="0"/>
           <w:numId w:val="9"/>
         </w:numPr>
         <w:rPr>
@@ -1176,67 +1040,133 @@
         <w:rPr>
           <w:rFonts w:ascii="Times New Roman" w:hAnsi="Times New Roman" w:cs="Times New Roman"/>
         </w:rPr>
-        <w:t xml:space="preserve">Open </w:t>
+        <w:t xml:space="preserve">Once restart completes, confirm network configuration using command </w:t>
+      </w:r>
+      <w:r>
+        <w:rPr>
+          <w:rFonts w:ascii="Times New Roman" w:hAnsi="Times New Roman" w:cs="Times New Roman"/>
+          <w:b/>
+          <w:bCs/>
+        </w:rPr>
+        <w:t>'show network</w:t>
+      </w:r>
+      <w:r>
+        <w:rPr>
+          <w:rFonts w:ascii="Times New Roman" w:hAnsi="Times New Roman" w:cs="Times New Roman"/>
+        </w:rPr>
+        <w:t>'.</w:t>
+      </w:r>
+    </w:p>
+    <w:p>
+      <w:pPr>
+        <w:pStyle w:val="ListParagraph"/>
+        <w:numPr>
+          <w:ilvl w:val="0"/>
+          <w:numId w:val="9"/>
+        </w:numPr>
+        <w:rPr>
+          <w:rFonts w:ascii="Times New Roman" w:hAnsi="Times New Roman" w:cs="Times New Roman"/>
+        </w:rPr>
+      </w:pPr>
+      <w:r>
+        <w:rPr>
+          <w:rFonts w:ascii="Times New Roman" w:hAnsi="Times New Roman" w:cs="Times New Roman"/>
+        </w:rPr>
+        <w:t>Setting up License:</w:t>
+      </w:r>
+    </w:p>
+    <w:p>
+      <w:pPr>
+        <w:pStyle w:val="ListParagraph"/>
+        <w:numPr>
+          <w:ilvl w:val="1"/>
+          <w:numId w:val="1"/>
+        </w:numPr>
+        <w:rPr>
+          <w:rFonts w:ascii="Times New Roman" w:hAnsi="Times New Roman" w:cs="Times New Roman"/>
+        </w:rPr>
+      </w:pPr>
+      <w:r>
+        <w:rPr>
+          <w:rFonts w:ascii="Times New Roman" w:hAnsi="Times New Roman" w:cs="Times New Roman"/>
+        </w:rPr>
+        <w:t>Type in console:</w:t>
+      </w:r>
+      <w:r>
+        <w:rPr>
+          <w:rFonts w:ascii="Times New Roman" w:hAnsi="Times New Roman" w:cs="Times New Roman"/>
+          <w:b/>
+          <w:bCs/>
+        </w:rPr>
+        <w:t xml:space="preserve"> 'set </w:t>
       </w:r>
       <w:proofErr w:type="spellStart"/>
       <w:r>
         <w:rPr>
           <w:rFonts w:ascii="Times New Roman" w:hAnsi="Times New Roman" w:cs="Times New Roman"/>
-        </w:rPr>
-        <w:t>Ipam</w:t>
+          <w:b/>
+          <w:bCs/>
+        </w:rPr>
+        <w:t>temp_license</w:t>
       </w:r>
       <w:proofErr w:type="spellEnd"/>
       <w:r>
         <w:rPr>
           <w:rFonts w:ascii="Times New Roman" w:hAnsi="Times New Roman" w:cs="Times New Roman"/>
         </w:rPr>
-        <w:t xml:space="preserve"> in </w:t>
-      </w:r>
-      <w:proofErr w:type="spellStart"/>
-      <w:r>
-        <w:rPr>
-          <w:rFonts w:ascii="Times New Roman" w:hAnsi="Times New Roman" w:cs="Times New Roman"/>
-        </w:rPr>
-        <w:t>Datamanagement</w:t>
-      </w:r>
-      <w:proofErr w:type="spellEnd"/>
-      <w:r>
-        <w:rPr>
-          <w:rFonts w:ascii="Times New Roman" w:hAnsi="Times New Roman" w:cs="Times New Roman"/>
-        </w:rPr>
-        <w:t xml:space="preserve"> and click the ‘+’ symbol to create the </w:t>
-      </w:r>
-      <w:proofErr w:type="spellStart"/>
-      <w:r>
-        <w:rPr>
-          <w:rFonts w:ascii="Times New Roman" w:hAnsi="Times New Roman" w:cs="Times New Roman"/>
-        </w:rPr>
-        <w:t>ipv4</w:t>
-      </w:r>
-      <w:proofErr w:type="spellEnd"/>
-      <w:r>
-        <w:rPr>
-          <w:rFonts w:ascii="Times New Roman" w:hAnsi="Times New Roman" w:cs="Times New Roman"/>
-        </w:rPr>
-        <w:t xml:space="preserve"> </w:t>
-      </w:r>
-      <w:r>
-        <w:rPr>
-          <w:rFonts w:ascii="Times New Roman" w:hAnsi="Times New Roman" w:cs="Times New Roman"/>
-        </w:rPr>
-        <w:t>network.</w:t>
-      </w:r>
-      <w:bookmarkStart w:id="0" w:name="_GoBack"/>
-      <w:r>
-        <w:rPr>
+        <w:t>'</w:t>
+      </w:r>
+    </w:p>
+    <w:p>
+      <w:pPr>
+        <w:pStyle w:val="ListParagraph"/>
+        <w:numPr>
+          <w:ilvl w:val="1"/>
+          <w:numId w:val="1"/>
+        </w:numPr>
+        <w:rPr>
+          <w:rFonts w:ascii="Times New Roman" w:hAnsi="Times New Roman" w:cs="Times New Roman"/>
+        </w:rPr>
+      </w:pPr>
+      <w:r>
+        <w:rPr>
+          <w:rFonts w:ascii="Times New Roman" w:eastAsia="Calibri" w:hAnsi="Times New Roman" w:cs="Times New Roman"/>
+        </w:rPr>
+        <w:t xml:space="preserve">Enter </w:t>
+      </w:r>
+      <w:r>
+        <w:rPr>
+          <w:rFonts w:ascii="Times New Roman" w:eastAsia="Calibri" w:hAnsi="Times New Roman" w:cs="Times New Roman"/>
+          <w:b/>
+          <w:bCs/>
+        </w:rPr>
+        <w:t>'2'</w:t>
+      </w:r>
+      <w:r>
+        <w:rPr>
+          <w:rFonts w:ascii="Times New Roman" w:eastAsia="Calibri" w:hAnsi="Times New Roman" w:cs="Times New Roman"/>
+        </w:rPr>
+        <w:t xml:space="preserve"> to add DNS zone with Grid license.</w:t>
+      </w:r>
+    </w:p>
+    <w:p>
+      <w:pPr>
+        <w:ind w:left="1080"/>
+        <w:rPr>
+          <w:rFonts w:ascii="Times New Roman" w:hAnsi="Times New Roman" w:cs="Times New Roman"/>
+        </w:rPr>
+      </w:pPr>
+      <w:r>
+        <w:rPr>
+          <w:rFonts w:ascii="Times New Roman" w:hAnsi="Times New Roman" w:cs="Times New Roman"/>
           <w:noProof/>
           <w:lang w:val="en-IN" w:eastAsia="en-IN"/>
         </w:rPr>
         <w:drawing>
-          <wp:inline distT="0" distB="0" distL="0" distR="0" wp14:anchorId="429241BF" wp14:editId="0D8A1A6E">
-            <wp:extent cx="4705350" cy="1524000"/>
+          <wp:inline distT="0" distB="0" distL="0" distR="0" wp14:anchorId="11EA714F" wp14:editId="6F69452F">
+            <wp:extent cx="4572000" cy="2114550"/>
             <wp:effectExtent l="0" t="0" r="0" b="0"/>
-            <wp:docPr id="2" name="Picture 2"/>
+            <wp:docPr id="1362781375" name="Picture 1362781375"/>
             <wp:cNvGraphicFramePr>
               <a:graphicFrameLocks xmlns:a="http://schemas.openxmlformats.org/drawingml/2006/main" noChangeAspect="1"/>
             </wp:cNvGraphicFramePr>
@@ -1244,7 +1174,7 @@
               <a:graphicData uri="http://schemas.openxmlformats.org/drawingml/2006/picture">
                 <pic:pic xmlns:pic="http://schemas.openxmlformats.org/drawingml/2006/picture">
                   <pic:nvPicPr>
-                    <pic:cNvPr id="2" name="addn.JPG"/>
+                    <pic:cNvPr id="0" name=""/>
                     <pic:cNvPicPr/>
                   </pic:nvPicPr>
                   <pic:blipFill>
@@ -1262,7 +1192,7 @@
                   <pic:spPr>
                     <a:xfrm>
                       <a:off x="0" y="0"/>
-                      <a:ext cx="4705350" cy="1524000"/>
+                      <a:ext cx="4572000" cy="2114550"/>
                     </a:xfrm>
                     <a:prstGeom prst="rect">
                       <a:avLst/>
@@ -1274,11 +1204,210 @@
           </wp:inline>
         </w:drawing>
       </w:r>
-      <w:bookmarkEnd w:id="0"/>
-    </w:p>
-    <w:p>
-      <w:pPr>
-        <w:ind w:left="2520"/>
+    </w:p>
+    <w:p>
+      <w:pPr>
+        <w:ind w:left="1080"/>
+        <w:rPr>
+          <w:rFonts w:ascii="Times New Roman" w:hAnsi="Times New Roman" w:cs="Times New Roman"/>
+        </w:rPr>
+      </w:pPr>
+    </w:p>
+    <w:p>
+      <w:pPr>
+        <w:ind w:left="1080"/>
+        <w:rPr>
+          <w:rFonts w:ascii="Times New Roman" w:hAnsi="Times New Roman" w:cs="Times New Roman"/>
+        </w:rPr>
+      </w:pPr>
+    </w:p>
+    <w:p>
+      <w:pPr>
+        <w:ind w:left="1080"/>
+        <w:rPr>
+          <w:rFonts w:ascii="Times New Roman" w:hAnsi="Times New Roman" w:cs="Times New Roman"/>
+        </w:rPr>
+      </w:pPr>
+    </w:p>
+    <w:p>
+      <w:pPr>
+        <w:ind w:left="1080"/>
+        <w:rPr>
+          <w:rFonts w:ascii="Times New Roman" w:hAnsi="Times New Roman" w:cs="Times New Roman"/>
+        </w:rPr>
+      </w:pPr>
+    </w:p>
+    <w:p>
+      <w:pPr>
+        <w:ind w:left="1080"/>
+        <w:rPr>
+          <w:rFonts w:ascii="Times New Roman" w:hAnsi="Times New Roman" w:cs="Times New Roman"/>
+        </w:rPr>
+      </w:pPr>
+    </w:p>
+    <w:p>
+      <w:pPr>
+        <w:ind w:left="1080"/>
+        <w:rPr>
+          <w:rFonts w:ascii="Times New Roman" w:hAnsi="Times New Roman" w:cs="Times New Roman"/>
+        </w:rPr>
+      </w:pPr>
+    </w:p>
+    <w:p>
+      <w:pPr>
+        <w:ind w:left="1080"/>
+        <w:rPr>
+          <w:rFonts w:ascii="Times New Roman" w:hAnsi="Times New Roman" w:cs="Times New Roman"/>
+        </w:rPr>
+      </w:pPr>
+    </w:p>
+    <w:p>
+      <w:pPr>
+        <w:ind w:left="1080"/>
+        <w:rPr>
+          <w:rFonts w:ascii="Times New Roman" w:hAnsi="Times New Roman" w:cs="Times New Roman"/>
+        </w:rPr>
+      </w:pPr>
+    </w:p>
+    <w:p>
+      <w:pPr>
+        <w:ind w:left="1080"/>
+        <w:rPr>
+          <w:rFonts w:ascii="Times New Roman" w:hAnsi="Times New Roman" w:cs="Times New Roman"/>
+        </w:rPr>
+      </w:pPr>
+    </w:p>
+    <w:p>
+      <w:pPr>
+        <w:rPr>
+          <w:rFonts w:ascii="Times New Roman" w:hAnsi="Times New Roman" w:cs="Times New Roman"/>
+          <w:b/>
+          <w:sz w:val="30"/>
+          <w:szCs w:val="30"/>
+        </w:rPr>
+      </w:pPr>
+      <w:r>
+        <w:rPr>
+          <w:rFonts w:ascii="Times New Roman" w:hAnsi="Times New Roman" w:cs="Times New Roman"/>
+          <w:b/>
+          <w:sz w:val="30"/>
+          <w:szCs w:val="30"/>
+        </w:rPr>
+        <w:lastRenderedPageBreak/>
+        <w:t>Configuration:</w:t>
+      </w:r>
+    </w:p>
+    <w:p>
+      <w:pPr>
+        <w:pStyle w:val="ListParagraph"/>
+        <w:numPr>
+          <w:ilvl w:val="0"/>
+          <w:numId w:val="9"/>
+        </w:numPr>
+        <w:rPr>
+          <w:rFonts w:ascii="Times New Roman" w:hAnsi="Times New Roman" w:cs="Times New Roman"/>
+        </w:rPr>
+      </w:pPr>
+      <w:r>
+        <w:rPr>
+          <w:rFonts w:ascii="Times New Roman" w:hAnsi="Times New Roman" w:cs="Times New Roman"/>
+        </w:rPr>
+        <w:t xml:space="preserve">Open with </w:t>
+      </w:r>
+      <w:proofErr w:type="spellStart"/>
+      <w:r>
+        <w:rPr>
+          <w:rFonts w:ascii="Times New Roman" w:hAnsi="Times New Roman" w:cs="Times New Roman"/>
+        </w:rPr>
+        <w:t>infoblox</w:t>
+      </w:r>
+      <w:proofErr w:type="spellEnd"/>
+      <w:r>
+        <w:rPr>
+          <w:rFonts w:ascii="Times New Roman" w:hAnsi="Times New Roman" w:cs="Times New Roman"/>
+        </w:rPr>
+        <w:t xml:space="preserve"> server application with the Private </w:t>
+      </w:r>
+      <w:proofErr w:type="spellStart"/>
+      <w:r>
+        <w:rPr>
+          <w:rFonts w:ascii="Times New Roman" w:hAnsi="Times New Roman" w:cs="Times New Roman"/>
+        </w:rPr>
+        <w:t>Ip</w:t>
+      </w:r>
+      <w:proofErr w:type="spellEnd"/>
+      <w:r>
+        <w:rPr>
+          <w:rFonts w:ascii="Times New Roman" w:hAnsi="Times New Roman" w:cs="Times New Roman"/>
+        </w:rPr>
+        <w:t xml:space="preserve"> of the </w:t>
+      </w:r>
+      <w:proofErr w:type="spellStart"/>
+      <w:r>
+        <w:rPr>
+          <w:rFonts w:ascii="Times New Roman" w:hAnsi="Times New Roman" w:cs="Times New Roman"/>
+        </w:rPr>
+        <w:t>VM</w:t>
+      </w:r>
+      <w:proofErr w:type="spellEnd"/>
+      <w:r>
+        <w:rPr>
+          <w:rFonts w:ascii="Times New Roman" w:hAnsi="Times New Roman" w:cs="Times New Roman"/>
+        </w:rPr>
+        <w:t xml:space="preserve"> created for </w:t>
+      </w:r>
+      <w:proofErr w:type="spellStart"/>
+      <w:r>
+        <w:rPr>
+          <w:rFonts w:ascii="Times New Roman" w:hAnsi="Times New Roman" w:cs="Times New Roman"/>
+        </w:rPr>
+        <w:t>infoblox</w:t>
+      </w:r>
+      <w:proofErr w:type="spellEnd"/>
+      <w:r>
+        <w:rPr>
+          <w:rFonts w:ascii="Times New Roman" w:hAnsi="Times New Roman" w:cs="Times New Roman"/>
+        </w:rPr>
+        <w:t>.</w:t>
+      </w:r>
+    </w:p>
+    <w:p>
+      <w:pPr>
+        <w:rPr>
+          <w:rFonts w:ascii="Times New Roman" w:hAnsi="Times New Roman" w:cs="Times New Roman"/>
+          <w:b/>
+          <w:sz w:val="30"/>
+          <w:szCs w:val="30"/>
+        </w:rPr>
+      </w:pPr>
+    </w:p>
+    <w:p>
+      <w:pPr>
+        <w:pStyle w:val="ListParagraph"/>
+        <w:numPr>
+          <w:ilvl w:val="0"/>
+          <w:numId w:val="9"/>
+        </w:numPr>
+        <w:rPr>
+          <w:rFonts w:ascii="Times New Roman" w:hAnsi="Times New Roman" w:cs="Times New Roman"/>
+        </w:rPr>
+      </w:pPr>
+      <w:r>
+        <w:rPr>
+          <w:rFonts w:ascii="Times New Roman" w:hAnsi="Times New Roman" w:cs="Times New Roman"/>
+        </w:rPr>
+        <w:t>Adding cus</w:t>
+      </w:r>
+      <w:r>
+        <w:rPr>
+          <w:rFonts w:ascii="Times New Roman" w:hAnsi="Times New Roman" w:cs="Times New Roman"/>
+        </w:rPr>
+        <w:t>tom extra attributes in network,</w:t>
+      </w:r>
+    </w:p>
+    <w:p>
+      <w:pPr>
+        <w:pStyle w:val="ListParagraph"/>
         <w:rPr>
           <w:rFonts w:ascii="Times New Roman" w:hAnsi="Times New Roman" w:cs="Times New Roman"/>
         </w:rPr>
@@ -1299,33 +1428,7 @@
         <w:rPr>
           <w:rFonts w:ascii="Times New Roman" w:hAnsi="Times New Roman" w:cs="Times New Roman"/>
         </w:rPr>
-        <w:t>Adding custom extra attributes in network.</w:t>
-      </w:r>
-    </w:p>
-    <w:p>
-      <w:pPr>
-        <w:ind w:left="2520"/>
-        <w:rPr>
-          <w:rFonts w:ascii="Times New Roman" w:hAnsi="Times New Roman" w:cs="Times New Roman"/>
-        </w:rPr>
-      </w:pPr>
-      <w:r>
-        <w:rPr>
-          <w:rFonts w:ascii="Times New Roman" w:hAnsi="Times New Roman" w:cs="Times New Roman"/>
-        </w:rPr>
-        <w:t xml:space="preserve">      </w:t>
-      </w:r>
-      <w:r>
-        <w:rPr>
-          <w:rFonts w:ascii="Times New Roman" w:hAnsi="Times New Roman" w:cs="Times New Roman"/>
-        </w:rPr>
-        <w:t xml:space="preserve"> To add custom</w:t>
-      </w:r>
-      <w:r>
-        <w:rPr>
-          <w:rFonts w:ascii="Times New Roman" w:hAnsi="Times New Roman" w:cs="Times New Roman"/>
-        </w:rPr>
-        <w:t xml:space="preserve"> extra attributes, navigate to administrator menu and click on extra attributes then click ‘+’ to add your own attributes.</w:t>
+        <w:t xml:space="preserve"> To add custom extra attributes, navigate to administrator menu and click on extra attributes then click ‘+’ to add your own attributes.</w:t>
       </w:r>
     </w:p>
     <w:p>
@@ -1341,9 +1444,9 @@
           <w:lang w:val="en-IN" w:eastAsia="en-IN"/>
         </w:rPr>
         <w:drawing>
-          <wp:inline distT="0" distB="0" distL="0" distR="0" wp14:anchorId="5CC484A9" wp14:editId="762226D2">
-            <wp:extent cx="5943600" cy="2872740"/>
-            <wp:effectExtent l="0" t="0" r="0" b="3810"/>
+          <wp:inline distT="0" distB="0" distL="0" distR="0" wp14:anchorId="5CC484A9" wp14:editId="1437419B">
+            <wp:extent cx="5943600" cy="2219325"/>
+            <wp:effectExtent l="0" t="0" r="0" b="9525"/>
             <wp:docPr id="3" name="Picture 3"/>
             <wp:cNvGraphicFramePr>
               <a:graphicFrameLocks xmlns:a="http://schemas.openxmlformats.org/drawingml/2006/main" noChangeAspect="1"/>
@@ -1370,7 +1473,7 @@
                   <pic:spPr>
                     <a:xfrm>
                       <a:off x="0" y="0"/>
-                      <a:ext cx="5943600" cy="2872740"/>
+                      <a:ext cx="5943600" cy="2219325"/>
                     </a:xfrm>
                     <a:prstGeom prst="rect">
                       <a:avLst/>
@@ -1400,16 +1503,1630 @@
     </w:p>
     <w:p>
       <w:pPr>
-        <w:rPr>
-          <w:rFonts w:ascii="Times New Roman" w:hAnsi="Times New Roman" w:cs="Times New Roman"/>
-        </w:rPr>
-      </w:pPr>
-      <w:r>
-        <w:rPr>
-          <w:rFonts w:ascii="Times New Roman" w:hAnsi="Times New Roman" w:cs="Times New Roman"/>
+        <w:pStyle w:val="ListParagraph"/>
+        <w:numPr>
+          <w:ilvl w:val="3"/>
+          <w:numId w:val="9"/>
+        </w:numPr>
+        <w:rPr>
+          <w:rFonts w:ascii="Times New Roman" w:hAnsi="Times New Roman" w:cs="Times New Roman"/>
+        </w:rPr>
+      </w:pPr>
+      <w:r>
+        <w:rPr>
+          <w:rFonts w:ascii="Times New Roman" w:hAnsi="Times New Roman" w:cs="Times New Roman"/>
+        </w:rPr>
+        <w:t>After adding the new external attributes, add the required attributes wherever required.</w:t>
+      </w:r>
+    </w:p>
+    <w:p>
+      <w:pPr>
+        <w:pStyle w:val="ListParagraph"/>
+        <w:ind w:left="2880"/>
+        <w:rPr>
+          <w:rFonts w:ascii="Times New Roman" w:hAnsi="Times New Roman" w:cs="Times New Roman"/>
+        </w:rPr>
+      </w:pPr>
+    </w:p>
+    <w:p>
+      <w:pPr>
+        <w:pStyle w:val="ListParagraph"/>
+        <w:ind w:left="2160"/>
+        <w:rPr>
+          <w:rFonts w:ascii="Times New Roman" w:hAnsi="Times New Roman" w:cs="Times New Roman"/>
+        </w:rPr>
+      </w:pPr>
+      <w:r>
+        <w:rPr>
+          <w:rFonts w:ascii="Times New Roman" w:hAnsi="Times New Roman" w:cs="Times New Roman"/>
+        </w:rPr>
+        <w:t xml:space="preserve">                   </w:t>
+      </w:r>
+      <w:r>
+        <w:rPr>
+          <w:rFonts w:ascii="Times New Roman" w:hAnsi="Times New Roman" w:cs="Times New Roman"/>
+          <w:b/>
+        </w:rPr>
+        <w:t>For example</w:t>
+      </w:r>
+      <w:r>
+        <w:rPr>
+          <w:rFonts w:ascii="Times New Roman" w:hAnsi="Times New Roman" w:cs="Times New Roman"/>
+        </w:rPr>
+        <w:t>: If you want to ad</w:t>
+      </w:r>
+      <w:r>
+        <w:rPr>
+          <w:rFonts w:ascii="Times New Roman" w:hAnsi="Times New Roman" w:cs="Times New Roman"/>
+        </w:rPr>
+        <w:t xml:space="preserve">d in network then open </w:t>
+      </w:r>
+      <w:proofErr w:type="spellStart"/>
+      <w:r>
+        <w:rPr>
+          <w:rFonts w:ascii="Times New Roman" w:hAnsi="Times New Roman" w:cs="Times New Roman"/>
+        </w:rPr>
+        <w:t>Ipam</w:t>
+      </w:r>
+      <w:proofErr w:type="spellEnd"/>
+      <w:r>
+        <w:rPr>
+          <w:rFonts w:ascii="Times New Roman" w:hAnsi="Times New Roman" w:cs="Times New Roman"/>
+        </w:rPr>
+        <w:t xml:space="preserve"> menu in       </w:t>
+      </w:r>
+    </w:p>
+    <w:p>
+      <w:pPr>
+        <w:pStyle w:val="ListParagraph"/>
+        <w:ind w:left="2160"/>
+        <w:rPr>
+          <w:rFonts w:ascii="Times New Roman" w:hAnsi="Times New Roman" w:cs="Times New Roman"/>
+        </w:rPr>
+      </w:pPr>
+      <w:r>
+        <w:rPr>
+          <w:rFonts w:ascii="Times New Roman" w:hAnsi="Times New Roman" w:cs="Times New Roman"/>
+        </w:rPr>
+        <w:t xml:space="preserve">                                         </w:t>
+      </w:r>
+      <w:proofErr w:type="spellStart"/>
+      <w:proofErr w:type="gramStart"/>
+      <w:r>
+        <w:rPr>
+          <w:rFonts w:ascii="Times New Roman" w:hAnsi="Times New Roman" w:cs="Times New Roman"/>
+        </w:rPr>
+        <w:t>datamanagement</w:t>
+      </w:r>
+      <w:proofErr w:type="spellEnd"/>
+      <w:proofErr w:type="gramEnd"/>
+      <w:r>
+        <w:rPr>
+          <w:rFonts w:ascii="Times New Roman" w:hAnsi="Times New Roman" w:cs="Times New Roman"/>
+        </w:rPr>
+        <w:t xml:space="preserve"> tool and as shown the </w:t>
+      </w:r>
+      <w:r>
+        <w:rPr>
+          <w:rFonts w:ascii="Times New Roman" w:hAnsi="Times New Roman" w:cs="Times New Roman"/>
+        </w:rPr>
+        <w:t xml:space="preserve">symbol in </w:t>
+      </w:r>
+    </w:p>
+    <w:p>
+      <w:pPr>
+        <w:pStyle w:val="ListParagraph"/>
+        <w:ind w:left="2160"/>
+        <w:rPr>
+          <w:rFonts w:ascii="Times New Roman" w:hAnsi="Times New Roman" w:cs="Times New Roman"/>
+        </w:rPr>
+      </w:pPr>
+      <w:r>
+        <w:rPr>
+          <w:rFonts w:ascii="Times New Roman" w:hAnsi="Times New Roman" w:cs="Times New Roman"/>
+        </w:rPr>
+        <w:t xml:space="preserve">                                         </w:t>
+      </w:r>
+      <w:proofErr w:type="gramStart"/>
+      <w:r>
+        <w:rPr>
+          <w:rFonts w:ascii="Times New Roman" w:hAnsi="Times New Roman" w:cs="Times New Roman"/>
+        </w:rPr>
+        <w:t>yellow</w:t>
+      </w:r>
+      <w:proofErr w:type="gramEnd"/>
+      <w:r>
+        <w:rPr>
+          <w:rFonts w:ascii="Times New Roman" w:hAnsi="Times New Roman" w:cs="Times New Roman"/>
+        </w:rPr>
+        <w:t xml:space="preserve"> color in the below image click on that and select </w:t>
+      </w:r>
+    </w:p>
+    <w:p>
+      <w:pPr>
+        <w:pStyle w:val="ListParagraph"/>
+        <w:ind w:left="2160"/>
+        <w:rPr>
+          <w:rFonts w:ascii="Times New Roman" w:hAnsi="Times New Roman" w:cs="Times New Roman"/>
+        </w:rPr>
+      </w:pPr>
+      <w:r>
+        <w:rPr>
+          <w:rFonts w:ascii="Times New Roman" w:hAnsi="Times New Roman" w:cs="Times New Roman"/>
+        </w:rPr>
+        <w:t xml:space="preserve">                                         </w:t>
+      </w:r>
+      <w:proofErr w:type="gramStart"/>
+      <w:r>
+        <w:rPr>
+          <w:rFonts w:ascii="Times New Roman" w:hAnsi="Times New Roman" w:cs="Times New Roman"/>
+        </w:rPr>
+        <w:t>external</w:t>
+      </w:r>
+      <w:proofErr w:type="gramEnd"/>
+      <w:r>
+        <w:rPr>
+          <w:rFonts w:ascii="Times New Roman" w:hAnsi="Times New Roman" w:cs="Times New Roman"/>
+        </w:rPr>
+        <w:t xml:space="preserve"> attributes to add the new attributes.</w:t>
+      </w:r>
+    </w:p>
+    <w:p>
+      <w:pPr>
+        <w:rPr>
+          <w:rFonts w:ascii="Times New Roman" w:hAnsi="Times New Roman" w:cs="Times New Roman"/>
+        </w:rPr>
+      </w:pPr>
+      <w:r>
+        <w:rPr>
+          <w:rFonts w:ascii="Times New Roman" w:hAnsi="Times New Roman" w:cs="Times New Roman"/>
+          <w:noProof/>
+          <w:lang w:val="en-IN" w:eastAsia="en-IN"/>
+        </w:rPr>
+        <w:drawing>
+          <wp:inline distT="0" distB="0" distL="0" distR="0" wp14:anchorId="40928B5C" wp14:editId="7782A8CF">
+            <wp:extent cx="6124575" cy="2019300"/>
+            <wp:effectExtent l="0" t="0" r="9525" b="0"/>
+            <wp:docPr id="5" name="Picture 5"/>
+            <wp:cNvGraphicFramePr>
+              <a:graphicFrameLocks xmlns:a="http://schemas.openxmlformats.org/drawingml/2006/main" noChangeAspect="1"/>
+            </wp:cNvGraphicFramePr>
+            <a:graphic xmlns:a="http://schemas.openxmlformats.org/drawingml/2006/main">
+              <a:graphicData uri="http://schemas.openxmlformats.org/drawingml/2006/picture">
+                <pic:pic xmlns:pic="http://schemas.openxmlformats.org/drawingml/2006/picture">
+                  <pic:nvPicPr>
+                    <pic:cNvPr id="5" name="ipa.JPG"/>
+                    <pic:cNvPicPr/>
+                  </pic:nvPicPr>
+                  <pic:blipFill>
+                    <a:blip r:embed="rId11">
+                      <a:extLst>
+                        <a:ext uri="{28A0092B-C50C-407E-A947-70E740481C1C}">
+                          <a14:useLocalDpi xmlns:a14="http://schemas.microsoft.com/office/drawing/2010/main" val="0"/>
+                        </a:ext>
+                      </a:extLst>
+                    </a:blip>
+                    <a:stretch>
+                      <a:fillRect/>
+                    </a:stretch>
+                  </pic:blipFill>
+                  <pic:spPr>
+                    <a:xfrm>
+                      <a:off x="0" y="0"/>
+                      <a:ext cx="6124575" cy="2019300"/>
+                    </a:xfrm>
+                    <a:prstGeom prst="rect">
+                      <a:avLst/>
+                    </a:prstGeom>
+                  </pic:spPr>
+                </pic:pic>
+              </a:graphicData>
+            </a:graphic>
+          </wp:inline>
+        </w:drawing>
+      </w:r>
+    </w:p>
+    <w:p>
+      <w:pPr>
+        <w:pStyle w:val="ListParagraph"/>
+        <w:ind w:left="2160"/>
+        <w:rPr>
+          <w:rFonts w:ascii="Times New Roman" w:hAnsi="Times New Roman" w:cs="Times New Roman"/>
+        </w:rPr>
+      </w:pPr>
+    </w:p>
+    <w:p>
+      <w:pPr>
+        <w:rPr>
+          <w:rFonts w:ascii="Times New Roman" w:hAnsi="Times New Roman" w:cs="Times New Roman"/>
+        </w:rPr>
+      </w:pPr>
+      <w:r>
+        <w:rPr>
+          <w:rFonts w:ascii="Times New Roman" w:hAnsi="Times New Roman" w:cs="Times New Roman"/>
+          <w:noProof/>
+          <w:lang w:val="en-IN" w:eastAsia="en-IN"/>
+        </w:rPr>
+        <w:lastRenderedPageBreak/>
+        <w:drawing>
+          <wp:inline distT="0" distB="0" distL="0" distR="0" wp14:anchorId="404F4836" wp14:editId="6409A6FB">
+            <wp:extent cx="6200775" cy="1304925"/>
+            <wp:effectExtent l="0" t="0" r="9525" b="9525"/>
+            <wp:docPr id="1" name="Picture 1"/>
+            <wp:cNvGraphicFramePr>
+              <a:graphicFrameLocks xmlns:a="http://schemas.openxmlformats.org/drawingml/2006/main" noChangeAspect="1"/>
+            </wp:cNvGraphicFramePr>
+            <a:graphic xmlns:a="http://schemas.openxmlformats.org/drawingml/2006/main">
+              <a:graphicData uri="http://schemas.openxmlformats.org/drawingml/2006/picture">
+                <pic:pic xmlns:pic="http://schemas.openxmlformats.org/drawingml/2006/picture">
+                  <pic:nvPicPr>
+                    <pic:cNvPr id="1" name="settings.JPG"/>
+                    <pic:cNvPicPr/>
+                  </pic:nvPicPr>
+                  <pic:blipFill>
+                    <a:blip r:embed="rId12">
+                      <a:extLst>
+                        <a:ext uri="{28A0092B-C50C-407E-A947-70E740481C1C}">
+                          <a14:useLocalDpi xmlns:a14="http://schemas.microsoft.com/office/drawing/2010/main" val="0"/>
+                        </a:ext>
+                      </a:extLst>
+                    </a:blip>
+                    <a:stretch>
+                      <a:fillRect/>
+                    </a:stretch>
+                  </pic:blipFill>
+                  <pic:spPr>
+                    <a:xfrm>
+                      <a:off x="0" y="0"/>
+                      <a:ext cx="6200775" cy="1304925"/>
+                    </a:xfrm>
+                    <a:prstGeom prst="rect">
+                      <a:avLst/>
+                    </a:prstGeom>
+                  </pic:spPr>
+                </pic:pic>
+              </a:graphicData>
+            </a:graphic>
+          </wp:inline>
+        </w:drawing>
+      </w:r>
+      <w:r>
+        <w:rPr>
+          <w:rFonts w:ascii="Times New Roman" w:hAnsi="Times New Roman" w:cs="Times New Roman"/>
+        </w:rPr>
+        <w:t xml:space="preserve"> </w:t>
+      </w:r>
+    </w:p>
+    <w:p>
+      <w:pPr>
+        <w:rPr>
+          <w:rFonts w:ascii="Times New Roman" w:hAnsi="Times New Roman" w:cs="Times New Roman"/>
+        </w:rPr>
+      </w:pPr>
+    </w:p>
+    <w:p>
+      <w:pPr>
+        <w:rPr>
+          <w:rFonts w:ascii="Times New Roman" w:hAnsi="Times New Roman" w:cs="Times New Roman"/>
+        </w:rPr>
+      </w:pPr>
+      <w:r>
+        <w:rPr>
+          <w:rFonts w:ascii="Times New Roman" w:hAnsi="Times New Roman" w:cs="Times New Roman"/>
+          <w:noProof/>
+          <w:lang w:val="en-IN" w:eastAsia="en-IN"/>
+        </w:rPr>
+        <w:drawing>
+          <wp:inline distT="0" distB="0" distL="0" distR="0" wp14:anchorId="02627BBD" wp14:editId="1F65B5F5">
+            <wp:extent cx="6257925" cy="1464818"/>
+            <wp:effectExtent l="0" t="0" r="0" b="2540"/>
+            <wp:docPr id="6" name="Picture 6"/>
+            <wp:cNvGraphicFramePr>
+              <a:graphicFrameLocks xmlns:a="http://schemas.openxmlformats.org/drawingml/2006/main" noChangeAspect="1"/>
+            </wp:cNvGraphicFramePr>
+            <a:graphic xmlns:a="http://schemas.openxmlformats.org/drawingml/2006/main">
+              <a:graphicData uri="http://schemas.openxmlformats.org/drawingml/2006/picture">
+                <pic:pic xmlns:pic="http://schemas.openxmlformats.org/drawingml/2006/picture">
+                  <pic:nvPicPr>
+                    <pic:cNvPr id="6" name="ext.JPG"/>
+                    <pic:cNvPicPr/>
+                  </pic:nvPicPr>
+                  <pic:blipFill>
+                    <a:blip r:embed="rId13">
+                      <a:extLst>
+                        <a:ext uri="{28A0092B-C50C-407E-A947-70E740481C1C}">
+                          <a14:useLocalDpi xmlns:a14="http://schemas.microsoft.com/office/drawing/2010/main" val="0"/>
+                        </a:ext>
+                      </a:extLst>
+                    </a:blip>
+                    <a:stretch>
+                      <a:fillRect/>
+                    </a:stretch>
+                  </pic:blipFill>
+                  <pic:spPr>
+                    <a:xfrm>
+                      <a:off x="0" y="0"/>
+                      <a:ext cx="6301332" cy="1474979"/>
+                    </a:xfrm>
+                    <a:prstGeom prst="rect">
+                      <a:avLst/>
+                    </a:prstGeom>
+                  </pic:spPr>
+                </pic:pic>
+              </a:graphicData>
+            </a:graphic>
+          </wp:inline>
+        </w:drawing>
+      </w:r>
+    </w:p>
+    <w:p>
+      <w:pPr>
+        <w:rPr>
+          <w:rFonts w:ascii="Times New Roman" w:hAnsi="Times New Roman" w:cs="Times New Roman"/>
+        </w:rPr>
+      </w:pPr>
+    </w:p>
+    <w:p>
+      <w:pPr>
+        <w:pStyle w:val="ListParagraph"/>
+        <w:numPr>
+          <w:ilvl w:val="0"/>
+          <w:numId w:val="9"/>
+        </w:numPr>
+        <w:rPr>
+          <w:rFonts w:ascii="Times New Roman" w:hAnsi="Times New Roman" w:cs="Times New Roman"/>
+        </w:rPr>
+      </w:pPr>
+      <w:r>
+        <w:rPr>
+          <w:rFonts w:ascii="Times New Roman" w:hAnsi="Times New Roman" w:cs="Times New Roman"/>
+        </w:rPr>
+        <w:t xml:space="preserve">Adding </w:t>
+      </w:r>
+      <w:r>
+        <w:rPr>
+          <w:rFonts w:ascii="Times New Roman" w:hAnsi="Times New Roman" w:cs="Times New Roman"/>
+        </w:rPr>
+        <w:t>Name Server Group in DNS</w:t>
+      </w:r>
+      <w:r>
+        <w:rPr>
+          <w:rFonts w:ascii="Times New Roman" w:hAnsi="Times New Roman" w:cs="Times New Roman"/>
+        </w:rPr>
+        <w:t>,</w:t>
+      </w:r>
+    </w:p>
+    <w:p>
+      <w:pPr>
+        <w:pStyle w:val="ListParagraph"/>
+        <w:rPr>
+          <w:rFonts w:ascii="Times New Roman" w:hAnsi="Times New Roman" w:cs="Times New Roman"/>
+        </w:rPr>
+      </w:pPr>
+    </w:p>
+    <w:p>
+      <w:pPr>
+        <w:pStyle w:val="ListParagraph"/>
+        <w:rPr>
+          <w:rFonts w:ascii="Times New Roman" w:hAnsi="Times New Roman" w:cs="Times New Roman"/>
+        </w:rPr>
+      </w:pPr>
+      <w:r>
+        <w:rPr>
+          <w:rFonts w:ascii="Times New Roman" w:hAnsi="Times New Roman" w:cs="Times New Roman"/>
+        </w:rPr>
+        <w:t>Follow the below process,</w:t>
+      </w:r>
+    </w:p>
+    <w:p>
+      <w:pPr>
+        <w:pStyle w:val="ListParagraph"/>
+        <w:numPr>
+          <w:ilvl w:val="3"/>
+          <w:numId w:val="9"/>
+        </w:numPr>
+        <w:rPr>
+          <w:rFonts w:ascii="Times New Roman" w:hAnsi="Times New Roman" w:cs="Times New Roman"/>
+        </w:rPr>
+      </w:pPr>
+      <w:r>
+        <w:rPr>
+          <w:rFonts w:ascii="Times New Roman" w:hAnsi="Times New Roman" w:cs="Times New Roman"/>
+        </w:rPr>
+        <w:t>Open DNS in Data Management and open Name server Groups and then click on the ‘+’ symbol to add.</w:t>
+      </w:r>
+    </w:p>
+    <w:p>
+      <w:pPr>
+        <w:rPr>
+          <w:rFonts w:ascii="Times New Roman" w:hAnsi="Times New Roman" w:cs="Times New Roman"/>
+        </w:rPr>
+      </w:pPr>
+      <w:r>
+        <w:rPr>
+          <w:rFonts w:ascii="Times New Roman" w:hAnsi="Times New Roman" w:cs="Times New Roman"/>
+          <w:noProof/>
+          <w:lang w:val="en-IN" w:eastAsia="en-IN"/>
+        </w:rPr>
+        <w:drawing>
+          <wp:inline distT="0" distB="0" distL="0" distR="0" wp14:anchorId="1E009296" wp14:editId="0579D90E">
+            <wp:extent cx="5943600" cy="2324100"/>
+            <wp:effectExtent l="0" t="0" r="0" b="0"/>
+            <wp:docPr id="10" name="Picture 10"/>
+            <wp:cNvGraphicFramePr>
+              <a:graphicFrameLocks xmlns:a="http://schemas.openxmlformats.org/drawingml/2006/main" noChangeAspect="1"/>
+            </wp:cNvGraphicFramePr>
+            <a:graphic xmlns:a="http://schemas.openxmlformats.org/drawingml/2006/main">
+              <a:graphicData uri="http://schemas.openxmlformats.org/drawingml/2006/picture">
+                <pic:pic xmlns:pic="http://schemas.openxmlformats.org/drawingml/2006/picture">
+                  <pic:nvPicPr>
+                    <pic:cNvPr id="10" name="name.JPG"/>
+                    <pic:cNvPicPr/>
+                  </pic:nvPicPr>
+                  <pic:blipFill>
+                    <a:blip r:embed="rId14">
+                      <a:extLst>
+                        <a:ext uri="{28A0092B-C50C-407E-A947-70E740481C1C}">
+                          <a14:useLocalDpi xmlns:a14="http://schemas.microsoft.com/office/drawing/2010/main" val="0"/>
+                        </a:ext>
+                      </a:extLst>
+                    </a:blip>
+                    <a:stretch>
+                      <a:fillRect/>
+                    </a:stretch>
+                  </pic:blipFill>
+                  <pic:spPr>
+                    <a:xfrm>
+                      <a:off x="0" y="0"/>
+                      <a:ext cx="5943600" cy="2324100"/>
+                    </a:xfrm>
+                    <a:prstGeom prst="rect">
+                      <a:avLst/>
+                    </a:prstGeom>
+                  </pic:spPr>
+                </pic:pic>
+              </a:graphicData>
+            </a:graphic>
+          </wp:inline>
+        </w:drawing>
+      </w:r>
+    </w:p>
+    <w:p>
+      <w:pPr>
+        <w:rPr>
+          <w:rFonts w:ascii="Times New Roman" w:hAnsi="Times New Roman" w:cs="Times New Roman"/>
+        </w:rPr>
+      </w:pPr>
+    </w:p>
+    <w:p>
+      <w:pPr>
+        <w:pStyle w:val="ListParagraph"/>
+        <w:ind w:left="2880"/>
+        <w:rPr>
+          <w:rFonts w:ascii="Times New Roman" w:hAnsi="Times New Roman" w:cs="Times New Roman"/>
+        </w:rPr>
+      </w:pPr>
+    </w:p>
+    <w:p>
+      <w:pPr>
+        <w:pStyle w:val="ListParagraph"/>
+        <w:ind w:left="2880"/>
+        <w:rPr>
+          <w:rFonts w:ascii="Times New Roman" w:hAnsi="Times New Roman" w:cs="Times New Roman"/>
+        </w:rPr>
+      </w:pPr>
+    </w:p>
+    <w:p>
+      <w:pPr>
+        <w:pStyle w:val="ListParagraph"/>
+        <w:ind w:left="2880"/>
+        <w:rPr>
+          <w:rFonts w:ascii="Times New Roman" w:hAnsi="Times New Roman" w:cs="Times New Roman"/>
+        </w:rPr>
+      </w:pPr>
+    </w:p>
+    <w:p>
+      <w:pPr>
+        <w:pStyle w:val="ListParagraph"/>
+        <w:ind w:left="2880"/>
+        <w:rPr>
+          <w:rFonts w:ascii="Times New Roman" w:hAnsi="Times New Roman" w:cs="Times New Roman"/>
+        </w:rPr>
+      </w:pPr>
+    </w:p>
+    <w:p>
+      <w:pPr>
+        <w:pStyle w:val="ListParagraph"/>
+        <w:ind w:left="2880"/>
+        <w:rPr>
+          <w:rFonts w:ascii="Times New Roman" w:hAnsi="Times New Roman" w:cs="Times New Roman"/>
+        </w:rPr>
+      </w:pPr>
+    </w:p>
+    <w:p>
+      <w:pPr>
+        <w:pStyle w:val="ListParagraph"/>
+        <w:ind w:left="2880"/>
+        <w:rPr>
+          <w:rFonts w:ascii="Times New Roman" w:hAnsi="Times New Roman" w:cs="Times New Roman"/>
+        </w:rPr>
+      </w:pPr>
+    </w:p>
+    <w:p>
+      <w:pPr>
+        <w:pStyle w:val="ListParagraph"/>
+        <w:numPr>
+          <w:ilvl w:val="3"/>
+          <w:numId w:val="9"/>
+        </w:numPr>
+        <w:rPr>
+          <w:rFonts w:ascii="Times New Roman" w:hAnsi="Times New Roman" w:cs="Times New Roman"/>
+        </w:rPr>
+      </w:pPr>
+      <w:r>
+        <w:rPr>
+          <w:rFonts w:ascii="Times New Roman" w:hAnsi="Times New Roman" w:cs="Times New Roman"/>
+        </w:rPr>
+        <w:t>Give the name and select the ‘+’ to add the grid member.</w:t>
+      </w:r>
+    </w:p>
+    <w:p>
+      <w:pPr>
+        <w:rPr>
+          <w:rFonts w:ascii="Times New Roman" w:hAnsi="Times New Roman" w:cs="Times New Roman"/>
+        </w:rPr>
+      </w:pPr>
+      <w:r>
+        <w:rPr>
+          <w:rFonts w:ascii="Times New Roman" w:hAnsi="Times New Roman" w:cs="Times New Roman"/>
+          <w:noProof/>
+          <w:lang w:val="en-IN" w:eastAsia="en-IN"/>
+        </w:rPr>
+        <w:drawing>
+          <wp:inline distT="0" distB="0" distL="0" distR="0" wp14:anchorId="1517DBC6" wp14:editId="146CD55D">
+            <wp:extent cx="5943600" cy="2276475"/>
+            <wp:effectExtent l="0" t="0" r="0" b="9525"/>
+            <wp:docPr id="11" name="Picture 11"/>
+            <wp:cNvGraphicFramePr>
+              <a:graphicFrameLocks xmlns:a="http://schemas.openxmlformats.org/drawingml/2006/main" noChangeAspect="1"/>
+            </wp:cNvGraphicFramePr>
+            <a:graphic xmlns:a="http://schemas.openxmlformats.org/drawingml/2006/main">
+              <a:graphicData uri="http://schemas.openxmlformats.org/drawingml/2006/picture">
+                <pic:pic xmlns:pic="http://schemas.openxmlformats.org/drawingml/2006/picture">
+                  <pic:nvPicPr>
+                    <pic:cNvPr id="11" name="grid.JPG"/>
+                    <pic:cNvPicPr/>
+                  </pic:nvPicPr>
+                  <pic:blipFill>
+                    <a:blip r:embed="rId15">
+                      <a:extLst>
+                        <a:ext uri="{28A0092B-C50C-407E-A947-70E740481C1C}">
+                          <a14:useLocalDpi xmlns:a14="http://schemas.microsoft.com/office/drawing/2010/main" val="0"/>
+                        </a:ext>
+                      </a:extLst>
+                    </a:blip>
+                    <a:stretch>
+                      <a:fillRect/>
+                    </a:stretch>
+                  </pic:blipFill>
+                  <pic:spPr>
+                    <a:xfrm>
+                      <a:off x="0" y="0"/>
+                      <a:ext cx="5943600" cy="2276475"/>
+                    </a:xfrm>
+                    <a:prstGeom prst="rect">
+                      <a:avLst/>
+                    </a:prstGeom>
+                  </pic:spPr>
+                </pic:pic>
+              </a:graphicData>
+            </a:graphic>
+          </wp:inline>
+        </w:drawing>
+      </w:r>
+    </w:p>
+    <w:p>
+      <w:pPr>
+        <w:pStyle w:val="ListParagraph"/>
+        <w:numPr>
+          <w:ilvl w:val="3"/>
+          <w:numId w:val="9"/>
+        </w:numPr>
+        <w:rPr>
+          <w:rFonts w:ascii="Times New Roman" w:hAnsi="Times New Roman" w:cs="Times New Roman"/>
+        </w:rPr>
+      </w:pPr>
+      <w:r>
+        <w:rPr>
+          <w:rFonts w:ascii="Times New Roman" w:hAnsi="Times New Roman" w:cs="Times New Roman"/>
+        </w:rPr>
+        <w:t>Click select button to select the grid member and click Add button.</w:t>
+      </w:r>
+    </w:p>
+    <w:p>
+      <w:pPr>
+        <w:pStyle w:val="ListParagraph"/>
+        <w:ind w:left="2880"/>
+        <w:rPr>
+          <w:rFonts w:ascii="Times New Roman" w:hAnsi="Times New Roman" w:cs="Times New Roman"/>
+        </w:rPr>
+      </w:pPr>
+      <w:r>
+        <w:rPr>
+          <w:rFonts w:ascii="Times New Roman" w:hAnsi="Times New Roman" w:cs="Times New Roman"/>
+        </w:rPr>
+        <w:t>After adding make it as default NS Group.</w:t>
+      </w:r>
+    </w:p>
+    <w:p>
+      <w:pPr>
+        <w:rPr>
+          <w:rFonts w:ascii="Times New Roman" w:hAnsi="Times New Roman" w:cs="Times New Roman"/>
+        </w:rPr>
+      </w:pPr>
+      <w:r>
+        <w:rPr>
+          <w:rFonts w:ascii="Times New Roman" w:hAnsi="Times New Roman" w:cs="Times New Roman"/>
+          <w:noProof/>
+          <w:lang w:val="en-IN" w:eastAsia="en-IN"/>
+        </w:rPr>
+        <w:drawing>
+          <wp:inline distT="0" distB="0" distL="0" distR="0" wp14:anchorId="7868667E" wp14:editId="5C025686">
+            <wp:extent cx="5943600" cy="2343150"/>
+            <wp:effectExtent l="0" t="0" r="0" b="0"/>
+            <wp:docPr id="12" name="Picture 12"/>
+            <wp:cNvGraphicFramePr>
+              <a:graphicFrameLocks xmlns:a="http://schemas.openxmlformats.org/drawingml/2006/main" noChangeAspect="1"/>
+            </wp:cNvGraphicFramePr>
+            <a:graphic xmlns:a="http://schemas.openxmlformats.org/drawingml/2006/main">
+              <a:graphicData uri="http://schemas.openxmlformats.org/drawingml/2006/picture">
+                <pic:pic xmlns:pic="http://schemas.openxmlformats.org/drawingml/2006/picture">
+                  <pic:nvPicPr>
+                    <pic:cNvPr id="12" name="see.JPG"/>
+                    <pic:cNvPicPr/>
+                  </pic:nvPicPr>
+                  <pic:blipFill>
+                    <a:blip r:embed="rId16">
+                      <a:extLst>
+                        <a:ext uri="{28A0092B-C50C-407E-A947-70E740481C1C}">
+                          <a14:useLocalDpi xmlns:a14="http://schemas.microsoft.com/office/drawing/2010/main" val="0"/>
+                        </a:ext>
+                      </a:extLst>
+                    </a:blip>
+                    <a:stretch>
+                      <a:fillRect/>
+                    </a:stretch>
+                  </pic:blipFill>
+                  <pic:spPr>
+                    <a:xfrm>
+                      <a:off x="0" y="0"/>
+                      <a:ext cx="5943600" cy="2343150"/>
+                    </a:xfrm>
+                    <a:prstGeom prst="rect">
+                      <a:avLst/>
+                    </a:prstGeom>
+                  </pic:spPr>
+                </pic:pic>
+              </a:graphicData>
+            </a:graphic>
+          </wp:inline>
+        </w:drawing>
+      </w:r>
+    </w:p>
+    <w:p>
+      <w:pPr>
+        <w:rPr>
+          <w:rFonts w:ascii="Times New Roman" w:hAnsi="Times New Roman" w:cs="Times New Roman"/>
+        </w:rPr>
+      </w:pPr>
+      <w:r>
+        <w:rPr>
+          <w:rFonts w:ascii="Times New Roman" w:hAnsi="Times New Roman" w:cs="Times New Roman"/>
+          <w:noProof/>
+          <w:lang w:val="en-IN" w:eastAsia="en-IN"/>
+        </w:rPr>
+        <w:drawing>
+          <wp:inline distT="0" distB="0" distL="0" distR="0" wp14:anchorId="068D4718" wp14:editId="296870D4">
+            <wp:extent cx="5943600" cy="1885950"/>
+            <wp:effectExtent l="0" t="0" r="0" b="0"/>
+            <wp:docPr id="13" name="Picture 13"/>
+            <wp:cNvGraphicFramePr>
+              <a:graphicFrameLocks xmlns:a="http://schemas.openxmlformats.org/drawingml/2006/main" noChangeAspect="1"/>
+            </wp:cNvGraphicFramePr>
+            <a:graphic xmlns:a="http://schemas.openxmlformats.org/drawingml/2006/main">
+              <a:graphicData uri="http://schemas.openxmlformats.org/drawingml/2006/picture">
+                <pic:pic xmlns:pic="http://schemas.openxmlformats.org/drawingml/2006/picture">
+                  <pic:nvPicPr>
+                    <pic:cNvPr id="13" name="dfaa.JPG"/>
+                    <pic:cNvPicPr/>
+                  </pic:nvPicPr>
+                  <pic:blipFill>
+                    <a:blip r:embed="rId17">
+                      <a:extLst>
+                        <a:ext uri="{28A0092B-C50C-407E-A947-70E740481C1C}">
+                          <a14:useLocalDpi xmlns:a14="http://schemas.microsoft.com/office/drawing/2010/main" val="0"/>
+                        </a:ext>
+                      </a:extLst>
+                    </a:blip>
+                    <a:stretch>
+                      <a:fillRect/>
+                    </a:stretch>
+                  </pic:blipFill>
+                  <pic:spPr>
+                    <a:xfrm>
+                      <a:off x="0" y="0"/>
+                      <a:ext cx="5943600" cy="1885950"/>
+                    </a:xfrm>
+                    <a:prstGeom prst="rect">
+                      <a:avLst/>
+                    </a:prstGeom>
+                  </pic:spPr>
+                </pic:pic>
+              </a:graphicData>
+            </a:graphic>
+          </wp:inline>
+        </w:drawing>
+      </w:r>
+    </w:p>
+    <w:p>
+      <w:pPr>
+        <w:rPr>
+          <w:rFonts w:ascii="Times New Roman" w:hAnsi="Times New Roman" w:cs="Times New Roman"/>
+        </w:rPr>
+      </w:pPr>
+      <w:r>
+        <w:rPr>
+          <w:rFonts w:ascii="Times New Roman" w:hAnsi="Times New Roman" w:cs="Times New Roman"/>
+        </w:rPr>
+        <w:t>Click Save &amp; Close or click next to add external attributes if required.</w:t>
+      </w:r>
+    </w:p>
+    <w:p>
+      <w:pPr>
+        <w:rPr>
+          <w:rFonts w:ascii="Times New Roman" w:hAnsi="Times New Roman" w:cs="Times New Roman"/>
+        </w:rPr>
+      </w:pPr>
+    </w:p>
+    <w:p>
+      <w:pPr>
+        <w:pStyle w:val="ListParagraph"/>
+        <w:numPr>
+          <w:ilvl w:val="0"/>
+          <w:numId w:val="9"/>
+        </w:numPr>
+        <w:rPr>
+          <w:rFonts w:ascii="Times New Roman" w:hAnsi="Times New Roman" w:cs="Times New Roman"/>
+        </w:rPr>
+      </w:pPr>
+      <w:r>
+        <w:rPr>
+          <w:rFonts w:ascii="Times New Roman" w:hAnsi="Times New Roman" w:cs="Times New Roman"/>
+        </w:rPr>
+        <w:lastRenderedPageBreak/>
+        <w:t>Adding Zones in DNS,</w:t>
+      </w:r>
+    </w:p>
+    <w:p>
+      <w:pPr>
+        <w:pStyle w:val="ListParagraph"/>
+        <w:numPr>
+          <w:ilvl w:val="3"/>
+          <w:numId w:val="9"/>
+        </w:numPr>
+        <w:rPr>
+          <w:rFonts w:ascii="Times New Roman" w:hAnsi="Times New Roman" w:cs="Times New Roman"/>
+        </w:rPr>
+      </w:pPr>
+      <w:r>
+        <w:rPr>
+          <w:rFonts w:ascii="Times New Roman" w:hAnsi="Times New Roman" w:cs="Times New Roman"/>
+        </w:rPr>
+        <w:t>Click ‘+’ to add zones</w:t>
+      </w:r>
+    </w:p>
+    <w:p>
+      <w:pPr>
+        <w:pStyle w:val="ListParagraph"/>
+        <w:rPr>
+          <w:rFonts w:ascii="Times New Roman" w:hAnsi="Times New Roman" w:cs="Times New Roman"/>
+        </w:rPr>
+      </w:pPr>
+    </w:p>
+    <w:p>
+      <w:pPr>
+        <w:pStyle w:val="ListParagraph"/>
+        <w:rPr>
+          <w:rFonts w:ascii="Times New Roman" w:hAnsi="Times New Roman" w:cs="Times New Roman"/>
+        </w:rPr>
+      </w:pPr>
+      <w:r>
+        <w:rPr>
+          <w:rFonts w:ascii="Times New Roman" w:hAnsi="Times New Roman" w:cs="Times New Roman"/>
+          <w:noProof/>
+          <w:lang w:val="en-IN" w:eastAsia="en-IN"/>
+        </w:rPr>
+        <w:drawing>
+          <wp:inline distT="0" distB="0" distL="0" distR="0" wp14:anchorId="1A93030B" wp14:editId="5CEE0F29">
+            <wp:extent cx="5943600" cy="1479550"/>
+            <wp:effectExtent l="0" t="0" r="0" b="6350"/>
+            <wp:docPr id="14" name="Picture 14"/>
+            <wp:cNvGraphicFramePr>
+              <a:graphicFrameLocks xmlns:a="http://schemas.openxmlformats.org/drawingml/2006/main" noChangeAspect="1"/>
+            </wp:cNvGraphicFramePr>
+            <a:graphic xmlns:a="http://schemas.openxmlformats.org/drawingml/2006/main">
+              <a:graphicData uri="http://schemas.openxmlformats.org/drawingml/2006/picture">
+                <pic:pic xmlns:pic="http://schemas.openxmlformats.org/drawingml/2006/picture">
+                  <pic:nvPicPr>
+                    <pic:cNvPr id="14" name="zone.JPG"/>
+                    <pic:cNvPicPr/>
+                  </pic:nvPicPr>
+                  <pic:blipFill>
+                    <a:blip r:embed="rId18">
+                      <a:extLst>
+                        <a:ext uri="{28A0092B-C50C-407E-A947-70E740481C1C}">
+                          <a14:useLocalDpi xmlns:a14="http://schemas.microsoft.com/office/drawing/2010/main" val="0"/>
+                        </a:ext>
+                      </a:extLst>
+                    </a:blip>
+                    <a:stretch>
+                      <a:fillRect/>
+                    </a:stretch>
+                  </pic:blipFill>
+                  <pic:spPr>
+                    <a:xfrm>
+                      <a:off x="0" y="0"/>
+                      <a:ext cx="5943600" cy="1479550"/>
+                    </a:xfrm>
+                    <a:prstGeom prst="rect">
+                      <a:avLst/>
+                    </a:prstGeom>
+                  </pic:spPr>
+                </pic:pic>
+              </a:graphicData>
+            </a:graphic>
+          </wp:inline>
+        </w:drawing>
+      </w:r>
+    </w:p>
+    <w:p>
+      <w:pPr>
+        <w:pStyle w:val="ListParagraph"/>
+        <w:numPr>
+          <w:ilvl w:val="3"/>
+          <w:numId w:val="9"/>
+        </w:numPr>
+        <w:rPr>
+          <w:rFonts w:ascii="Times New Roman" w:hAnsi="Times New Roman" w:cs="Times New Roman"/>
+        </w:rPr>
+      </w:pPr>
+      <w:r>
+        <w:rPr>
+          <w:rFonts w:ascii="Times New Roman" w:hAnsi="Times New Roman" w:cs="Times New Roman"/>
+        </w:rPr>
+        <w:t>Select the first option,</w:t>
+      </w:r>
+    </w:p>
+    <w:p>
+      <w:pPr>
+        <w:rPr>
+          <w:rFonts w:ascii="Times New Roman" w:hAnsi="Times New Roman" w:cs="Times New Roman"/>
+        </w:rPr>
+      </w:pPr>
+      <w:r>
+        <w:rPr>
+          <w:rFonts w:ascii="Times New Roman" w:hAnsi="Times New Roman" w:cs="Times New Roman"/>
+          <w:noProof/>
+          <w:lang w:val="en-IN" w:eastAsia="en-IN"/>
         </w:rPr>
         <w:t xml:space="preserve">             </w:t>
       </w:r>
+      <w:r>
+        <w:rPr>
+          <w:rFonts w:ascii="Times New Roman" w:hAnsi="Times New Roman" w:cs="Times New Roman"/>
+          <w:noProof/>
+          <w:lang w:val="en-IN" w:eastAsia="en-IN"/>
+        </w:rPr>
+        <w:drawing>
+          <wp:inline distT="0" distB="0" distL="0" distR="0" wp14:anchorId="385D4FF4" wp14:editId="71E11AE7">
+            <wp:extent cx="4925695" cy="1619250"/>
+            <wp:effectExtent l="0" t="0" r="8255" b="0"/>
+            <wp:docPr id="16" name="Picture 16"/>
+            <wp:cNvGraphicFramePr>
+              <a:graphicFrameLocks xmlns:a="http://schemas.openxmlformats.org/drawingml/2006/main" noChangeAspect="1"/>
+            </wp:cNvGraphicFramePr>
+            <a:graphic xmlns:a="http://schemas.openxmlformats.org/drawingml/2006/main">
+              <a:graphicData uri="http://schemas.openxmlformats.org/drawingml/2006/picture">
+                <pic:pic xmlns:pic="http://schemas.openxmlformats.org/drawingml/2006/picture">
+                  <pic:nvPicPr>
+                    <pic:cNvPr id="16" name="addaaa.JPG"/>
+                    <pic:cNvPicPr/>
+                  </pic:nvPicPr>
+                  <pic:blipFill>
+                    <a:blip r:embed="rId19">
+                      <a:extLst>
+                        <a:ext uri="{28A0092B-C50C-407E-A947-70E740481C1C}">
+                          <a14:useLocalDpi xmlns:a14="http://schemas.microsoft.com/office/drawing/2010/main" val="0"/>
+                        </a:ext>
+                      </a:extLst>
+                    </a:blip>
+                    <a:stretch>
+                      <a:fillRect/>
+                    </a:stretch>
+                  </pic:blipFill>
+                  <pic:spPr>
+                    <a:xfrm>
+                      <a:off x="0" y="0"/>
+                      <a:ext cx="4927265" cy="1619766"/>
+                    </a:xfrm>
+                    <a:prstGeom prst="rect">
+                      <a:avLst/>
+                    </a:prstGeom>
+                  </pic:spPr>
+                </pic:pic>
+              </a:graphicData>
+            </a:graphic>
+          </wp:inline>
+        </w:drawing>
+      </w:r>
+    </w:p>
+    <w:p>
+      <w:pPr>
+        <w:pStyle w:val="ListParagraph"/>
+        <w:rPr>
+          <w:rFonts w:ascii="Times New Roman" w:hAnsi="Times New Roman" w:cs="Times New Roman"/>
+        </w:rPr>
+      </w:pPr>
+      <w:r>
+        <w:rPr>
+          <w:rFonts w:ascii="Times New Roman" w:hAnsi="Times New Roman" w:cs="Times New Roman"/>
+          <w:noProof/>
+          <w:lang w:val="en-IN" w:eastAsia="en-IN"/>
+        </w:rPr>
+        <w:drawing>
+          <wp:inline distT="0" distB="0" distL="0" distR="0" wp14:anchorId="6784DC01" wp14:editId="3DDBFB5C">
+            <wp:extent cx="5208270" cy="1733550"/>
+            <wp:effectExtent l="0" t="0" r="0" b="0"/>
+            <wp:docPr id="18" name="Picture 18"/>
+            <wp:cNvGraphicFramePr>
+              <a:graphicFrameLocks xmlns:a="http://schemas.openxmlformats.org/drawingml/2006/main" noChangeAspect="1"/>
+            </wp:cNvGraphicFramePr>
+            <a:graphic xmlns:a="http://schemas.openxmlformats.org/drawingml/2006/main">
+              <a:graphicData uri="http://schemas.openxmlformats.org/drawingml/2006/picture">
+                <pic:pic xmlns:pic="http://schemas.openxmlformats.org/drawingml/2006/picture">
+                  <pic:nvPicPr>
+                    <pic:cNvPr id="18" name="namtee.JPG"/>
+                    <pic:cNvPicPr/>
+                  </pic:nvPicPr>
+                  <pic:blipFill>
+                    <a:blip r:embed="rId20">
+                      <a:extLst>
+                        <a:ext uri="{28A0092B-C50C-407E-A947-70E740481C1C}">
+                          <a14:useLocalDpi xmlns:a14="http://schemas.microsoft.com/office/drawing/2010/main" val="0"/>
+                        </a:ext>
+                      </a:extLst>
+                    </a:blip>
+                    <a:stretch>
+                      <a:fillRect/>
+                    </a:stretch>
+                  </pic:blipFill>
+                  <pic:spPr>
+                    <a:xfrm>
+                      <a:off x="0" y="0"/>
+                      <a:ext cx="5230427" cy="1740925"/>
+                    </a:xfrm>
+                    <a:prstGeom prst="rect">
+                      <a:avLst/>
+                    </a:prstGeom>
+                  </pic:spPr>
+                </pic:pic>
+              </a:graphicData>
+            </a:graphic>
+          </wp:inline>
+        </w:drawing>
+      </w:r>
+    </w:p>
+    <w:p>
+      <w:pPr>
+        <w:pStyle w:val="ListParagraph"/>
+        <w:rPr>
+          <w:rFonts w:ascii="Times New Roman" w:hAnsi="Times New Roman" w:cs="Times New Roman"/>
+        </w:rPr>
+      </w:pPr>
+    </w:p>
+    <w:p>
+      <w:pPr>
+        <w:pStyle w:val="ListParagraph"/>
+        <w:numPr>
+          <w:ilvl w:val="3"/>
+          <w:numId w:val="9"/>
+        </w:numPr>
+        <w:rPr>
+          <w:rFonts w:ascii="Times New Roman" w:hAnsi="Times New Roman" w:cs="Times New Roman"/>
+        </w:rPr>
+      </w:pPr>
+      <w:r>
+        <w:rPr>
+          <w:rFonts w:ascii="Times New Roman" w:hAnsi="Times New Roman" w:cs="Times New Roman"/>
+        </w:rPr>
+        <w:t>User the name server group created before,</w:t>
+      </w:r>
+    </w:p>
+    <w:p>
+      <w:pPr>
+        <w:rPr>
+          <w:rFonts w:ascii="Times New Roman" w:hAnsi="Times New Roman" w:cs="Times New Roman"/>
+        </w:rPr>
+      </w:pPr>
+      <w:r>
+        <w:rPr>
+          <w:rFonts w:ascii="Times New Roman" w:hAnsi="Times New Roman" w:cs="Times New Roman"/>
+        </w:rPr>
+        <w:t xml:space="preserve">              </w:t>
+      </w:r>
+      <w:r>
+        <w:rPr>
+          <w:rFonts w:ascii="Times New Roman" w:hAnsi="Times New Roman" w:cs="Times New Roman"/>
+          <w:noProof/>
+          <w:lang w:val="en-IN" w:eastAsia="en-IN"/>
+        </w:rPr>
+        <w:drawing>
+          <wp:inline distT="0" distB="0" distL="0" distR="0" wp14:anchorId="4FA3E976" wp14:editId="636F8AAD">
+            <wp:extent cx="4914265" cy="1676400"/>
+            <wp:effectExtent l="0" t="0" r="635" b="0"/>
+            <wp:docPr id="19" name="Picture 19"/>
+            <wp:cNvGraphicFramePr>
+              <a:graphicFrameLocks xmlns:a="http://schemas.openxmlformats.org/drawingml/2006/main" noChangeAspect="1"/>
+            </wp:cNvGraphicFramePr>
+            <a:graphic xmlns:a="http://schemas.openxmlformats.org/drawingml/2006/main">
+              <a:graphicData uri="http://schemas.openxmlformats.org/drawingml/2006/picture">
+                <pic:pic xmlns:pic="http://schemas.openxmlformats.org/drawingml/2006/picture">
+                  <pic:nvPicPr>
+                    <pic:cNvPr id="19" name="useser.JPG"/>
+                    <pic:cNvPicPr/>
+                  </pic:nvPicPr>
+                  <pic:blipFill>
+                    <a:blip r:embed="rId21">
+                      <a:extLst>
+                        <a:ext uri="{28A0092B-C50C-407E-A947-70E740481C1C}">
+                          <a14:useLocalDpi xmlns:a14="http://schemas.microsoft.com/office/drawing/2010/main" val="0"/>
+                        </a:ext>
+                      </a:extLst>
+                    </a:blip>
+                    <a:stretch>
+                      <a:fillRect/>
+                    </a:stretch>
+                  </pic:blipFill>
+                  <pic:spPr>
+                    <a:xfrm>
+                      <a:off x="0" y="0"/>
+                      <a:ext cx="4929019" cy="1681433"/>
+                    </a:xfrm>
+                    <a:prstGeom prst="rect">
+                      <a:avLst/>
+                    </a:prstGeom>
+                  </pic:spPr>
+                </pic:pic>
+              </a:graphicData>
+            </a:graphic>
+          </wp:inline>
+        </w:drawing>
+      </w:r>
+    </w:p>
+    <w:p>
+      <w:pPr>
+        <w:pStyle w:val="ListParagraph"/>
+        <w:numPr>
+          <w:ilvl w:val="3"/>
+          <w:numId w:val="9"/>
+        </w:numPr>
+        <w:rPr>
+          <w:rFonts w:ascii="Times New Roman" w:hAnsi="Times New Roman" w:cs="Times New Roman"/>
+        </w:rPr>
+      </w:pPr>
+      <w:r>
+        <w:rPr>
+          <w:rFonts w:ascii="Times New Roman" w:hAnsi="Times New Roman" w:cs="Times New Roman"/>
+        </w:rPr>
+        <w:t>Save &amp; Close the window.</w:t>
+      </w:r>
+    </w:p>
+    <w:p>
+      <w:pPr>
+        <w:pStyle w:val="ListParagraph"/>
+        <w:numPr>
+          <w:ilvl w:val="0"/>
+          <w:numId w:val="9"/>
+        </w:numPr>
+        <w:rPr>
+          <w:rFonts w:ascii="Times New Roman" w:hAnsi="Times New Roman" w:cs="Times New Roman"/>
+        </w:rPr>
+      </w:pPr>
+      <w:r>
+        <w:rPr>
+          <w:rFonts w:ascii="Times New Roman" w:hAnsi="Times New Roman" w:cs="Times New Roman"/>
+        </w:rPr>
+        <w:lastRenderedPageBreak/>
+        <w:t xml:space="preserve">Creating the </w:t>
+      </w:r>
+      <w:proofErr w:type="spellStart"/>
+      <w:r>
+        <w:rPr>
+          <w:rFonts w:ascii="Times New Roman" w:hAnsi="Times New Roman" w:cs="Times New Roman"/>
+        </w:rPr>
+        <w:t>Ipv4</w:t>
+      </w:r>
+      <w:proofErr w:type="spellEnd"/>
+      <w:r>
+        <w:rPr>
+          <w:rFonts w:ascii="Times New Roman" w:hAnsi="Times New Roman" w:cs="Times New Roman"/>
+        </w:rPr>
+        <w:t xml:space="preserve"> network,</w:t>
+      </w:r>
+    </w:p>
+    <w:p>
+      <w:pPr>
+        <w:pStyle w:val="ListParagraph"/>
+        <w:rPr>
+          <w:rFonts w:ascii="Times New Roman" w:hAnsi="Times New Roman" w:cs="Times New Roman"/>
+        </w:rPr>
+      </w:pPr>
+    </w:p>
+    <w:p>
+      <w:pPr>
+        <w:pStyle w:val="ListParagraph"/>
+        <w:numPr>
+          <w:ilvl w:val="3"/>
+          <w:numId w:val="9"/>
+        </w:numPr>
+        <w:rPr>
+          <w:rFonts w:ascii="Times New Roman" w:hAnsi="Times New Roman" w:cs="Times New Roman"/>
+        </w:rPr>
+      </w:pPr>
+      <w:r>
+        <w:rPr>
+          <w:rFonts w:ascii="Times New Roman" w:hAnsi="Times New Roman" w:cs="Times New Roman"/>
+        </w:rPr>
+        <w:t xml:space="preserve">Open </w:t>
+      </w:r>
+      <w:proofErr w:type="spellStart"/>
+      <w:r>
+        <w:rPr>
+          <w:rFonts w:ascii="Times New Roman" w:hAnsi="Times New Roman" w:cs="Times New Roman"/>
+        </w:rPr>
+        <w:t>Ipam</w:t>
+      </w:r>
+      <w:proofErr w:type="spellEnd"/>
+      <w:r>
+        <w:rPr>
+          <w:rFonts w:ascii="Times New Roman" w:hAnsi="Times New Roman" w:cs="Times New Roman"/>
+        </w:rPr>
+        <w:t xml:space="preserve"> in </w:t>
+      </w:r>
+      <w:proofErr w:type="spellStart"/>
+      <w:r>
+        <w:rPr>
+          <w:rFonts w:ascii="Times New Roman" w:hAnsi="Times New Roman" w:cs="Times New Roman"/>
+        </w:rPr>
+        <w:t>Datamanagement</w:t>
+      </w:r>
+      <w:proofErr w:type="spellEnd"/>
+      <w:r>
+        <w:rPr>
+          <w:rFonts w:ascii="Times New Roman" w:hAnsi="Times New Roman" w:cs="Times New Roman"/>
+        </w:rPr>
+        <w:t xml:space="preserve"> and click the ‘+’ symbol to create the </w:t>
+      </w:r>
+      <w:proofErr w:type="spellStart"/>
+      <w:r>
+        <w:rPr>
+          <w:rFonts w:ascii="Times New Roman" w:hAnsi="Times New Roman" w:cs="Times New Roman"/>
+        </w:rPr>
+        <w:t>ipv4</w:t>
+      </w:r>
+      <w:proofErr w:type="spellEnd"/>
+      <w:r>
+        <w:rPr>
+          <w:rFonts w:ascii="Times New Roman" w:hAnsi="Times New Roman" w:cs="Times New Roman"/>
+        </w:rPr>
+        <w:t xml:space="preserve"> network.</w:t>
+      </w:r>
+    </w:p>
+    <w:p>
+      <w:pPr>
+        <w:rPr>
+          <w:rFonts w:ascii="Times New Roman" w:hAnsi="Times New Roman" w:cs="Times New Roman"/>
+        </w:rPr>
+      </w:pPr>
+      <w:r>
+        <w:rPr>
+          <w:noProof/>
+          <w:lang w:val="en-IN" w:eastAsia="en-IN"/>
+        </w:rPr>
+        <w:drawing>
+          <wp:inline distT="0" distB="0" distL="0" distR="0" wp14:anchorId="7876A456" wp14:editId="7A8B6DDA">
+            <wp:extent cx="5991225" cy="1524000"/>
+            <wp:effectExtent l="0" t="0" r="9525" b="0"/>
+            <wp:docPr id="2" name="Picture 2"/>
+            <wp:cNvGraphicFramePr>
+              <a:graphicFrameLocks xmlns:a="http://schemas.openxmlformats.org/drawingml/2006/main" noChangeAspect="1"/>
+            </wp:cNvGraphicFramePr>
+            <a:graphic xmlns:a="http://schemas.openxmlformats.org/drawingml/2006/main">
+              <a:graphicData uri="http://schemas.openxmlformats.org/drawingml/2006/picture">
+                <pic:pic xmlns:pic="http://schemas.openxmlformats.org/drawingml/2006/picture">
+                  <pic:nvPicPr>
+                    <pic:cNvPr id="2" name="addn.JPG"/>
+                    <pic:cNvPicPr/>
+                  </pic:nvPicPr>
+                  <pic:blipFill>
+                    <a:blip r:embed="rId22">
+                      <a:extLst>
+                        <a:ext uri="{28A0092B-C50C-407E-A947-70E740481C1C}">
+                          <a14:useLocalDpi xmlns:a14="http://schemas.microsoft.com/office/drawing/2010/main" val="0"/>
+                        </a:ext>
+                      </a:extLst>
+                    </a:blip>
+                    <a:stretch>
+                      <a:fillRect/>
+                    </a:stretch>
+                  </pic:blipFill>
+                  <pic:spPr>
+                    <a:xfrm>
+                      <a:off x="0" y="0"/>
+                      <a:ext cx="5991225" cy="1524000"/>
+                    </a:xfrm>
+                    <a:prstGeom prst="rect">
+                      <a:avLst/>
+                    </a:prstGeom>
+                  </pic:spPr>
+                </pic:pic>
+              </a:graphicData>
+            </a:graphic>
+          </wp:inline>
+        </w:drawing>
+      </w:r>
+    </w:p>
+    <w:p>
+      <w:pPr>
+        <w:rPr>
+          <w:rFonts w:ascii="Times New Roman" w:hAnsi="Times New Roman" w:cs="Times New Roman"/>
+        </w:rPr>
+      </w:pPr>
+      <w:r>
+        <w:rPr>
+          <w:rFonts w:ascii="Times New Roman" w:hAnsi="Times New Roman" w:cs="Times New Roman"/>
+        </w:rPr>
+        <w:t xml:space="preserve">  </w:t>
+      </w:r>
+      <w:r>
+        <w:rPr>
+          <w:rFonts w:ascii="Times New Roman" w:hAnsi="Times New Roman" w:cs="Times New Roman"/>
+          <w:noProof/>
+          <w:lang w:val="en-IN" w:eastAsia="en-IN"/>
+        </w:rPr>
+        <w:drawing>
+          <wp:inline distT="0" distB="0" distL="0" distR="0" wp14:anchorId="520232B7" wp14:editId="39606D53">
+            <wp:extent cx="5943600" cy="1743075"/>
+            <wp:effectExtent l="0" t="0" r="0" b="9525"/>
+            <wp:docPr id="4" name="Picture 4"/>
+            <wp:cNvGraphicFramePr>
+              <a:graphicFrameLocks xmlns:a="http://schemas.openxmlformats.org/drawingml/2006/main" noChangeAspect="1"/>
+            </wp:cNvGraphicFramePr>
+            <a:graphic xmlns:a="http://schemas.openxmlformats.org/drawingml/2006/main">
+              <a:graphicData uri="http://schemas.openxmlformats.org/drawingml/2006/picture">
+                <pic:pic xmlns:pic="http://schemas.openxmlformats.org/drawingml/2006/picture">
+                  <pic:nvPicPr>
+                    <pic:cNvPr id="4" name="manu.JPG"/>
+                    <pic:cNvPicPr/>
+                  </pic:nvPicPr>
+                  <pic:blipFill>
+                    <a:blip r:embed="rId23">
+                      <a:extLst>
+                        <a:ext uri="{28A0092B-C50C-407E-A947-70E740481C1C}">
+                          <a14:useLocalDpi xmlns:a14="http://schemas.microsoft.com/office/drawing/2010/main" val="0"/>
+                        </a:ext>
+                      </a:extLst>
+                    </a:blip>
+                    <a:stretch>
+                      <a:fillRect/>
+                    </a:stretch>
+                  </pic:blipFill>
+                  <pic:spPr>
+                    <a:xfrm>
+                      <a:off x="0" y="0"/>
+                      <a:ext cx="5943600" cy="1743075"/>
+                    </a:xfrm>
+                    <a:prstGeom prst="rect">
+                      <a:avLst/>
+                    </a:prstGeom>
+                  </pic:spPr>
+                </pic:pic>
+              </a:graphicData>
+            </a:graphic>
+          </wp:inline>
+        </w:drawing>
+      </w:r>
+    </w:p>
+    <w:p>
+      <w:pPr>
+        <w:pStyle w:val="ListParagraph"/>
+        <w:numPr>
+          <w:ilvl w:val="3"/>
+          <w:numId w:val="9"/>
+        </w:numPr>
+        <w:rPr>
+          <w:rFonts w:ascii="Times New Roman" w:hAnsi="Times New Roman" w:cs="Times New Roman"/>
+        </w:rPr>
+      </w:pPr>
+      <w:r>
+        <w:rPr>
+          <w:rFonts w:ascii="Times New Roman" w:hAnsi="Times New Roman" w:cs="Times New Roman"/>
+        </w:rPr>
+        <w:t>Click next.</w:t>
+      </w:r>
+    </w:p>
+    <w:p>
+      <w:pPr>
+        <w:rPr>
+          <w:rFonts w:ascii="Times New Roman" w:hAnsi="Times New Roman" w:cs="Times New Roman"/>
+        </w:rPr>
+      </w:pPr>
+      <w:r>
+        <w:rPr>
+          <w:rFonts w:ascii="Times New Roman" w:hAnsi="Times New Roman" w:cs="Times New Roman"/>
+          <w:noProof/>
+          <w:lang w:val="en-IN" w:eastAsia="en-IN"/>
+        </w:rPr>
+        <w:drawing>
+          <wp:inline distT="0" distB="0" distL="0" distR="0" wp14:anchorId="434ED0A2" wp14:editId="5F04AF3E">
+            <wp:extent cx="5943600" cy="2085975"/>
+            <wp:effectExtent l="0" t="0" r="0" b="9525"/>
+            <wp:docPr id="7" name="Picture 7"/>
+            <wp:cNvGraphicFramePr>
+              <a:graphicFrameLocks xmlns:a="http://schemas.openxmlformats.org/drawingml/2006/main" noChangeAspect="1"/>
+            </wp:cNvGraphicFramePr>
+            <a:graphic xmlns:a="http://schemas.openxmlformats.org/drawingml/2006/main">
+              <a:graphicData uri="http://schemas.openxmlformats.org/drawingml/2006/picture">
+                <pic:pic xmlns:pic="http://schemas.openxmlformats.org/drawingml/2006/picture">
+                  <pic:nvPicPr>
+                    <pic:cNvPr id="7" name="add.JPG"/>
+                    <pic:cNvPicPr/>
+                  </pic:nvPicPr>
+                  <pic:blipFill>
+                    <a:blip r:embed="rId24">
+                      <a:extLst>
+                        <a:ext uri="{28A0092B-C50C-407E-A947-70E740481C1C}">
+                          <a14:useLocalDpi xmlns:a14="http://schemas.microsoft.com/office/drawing/2010/main" val="0"/>
+                        </a:ext>
+                      </a:extLst>
+                    </a:blip>
+                    <a:stretch>
+                      <a:fillRect/>
+                    </a:stretch>
+                  </pic:blipFill>
+                  <pic:spPr>
+                    <a:xfrm>
+                      <a:off x="0" y="0"/>
+                      <a:ext cx="5943600" cy="2085975"/>
+                    </a:xfrm>
+                    <a:prstGeom prst="rect">
+                      <a:avLst/>
+                    </a:prstGeom>
+                  </pic:spPr>
+                </pic:pic>
+              </a:graphicData>
+            </a:graphic>
+          </wp:inline>
+        </w:drawing>
+      </w:r>
+    </w:p>
+    <w:p>
+      <w:pPr>
+        <w:pStyle w:val="ListParagraph"/>
+        <w:numPr>
+          <w:ilvl w:val="3"/>
+          <w:numId w:val="9"/>
+        </w:numPr>
+        <w:rPr>
+          <w:rFonts w:ascii="Times New Roman" w:hAnsi="Times New Roman" w:cs="Times New Roman"/>
+        </w:rPr>
+      </w:pPr>
+      <w:r>
+        <w:rPr>
+          <w:rFonts w:ascii="Times New Roman" w:hAnsi="Times New Roman" w:cs="Times New Roman"/>
+        </w:rPr>
+        <w:t xml:space="preserve">Click next to add domain name i.e., step 5, after adding the network </w:t>
+      </w:r>
+      <w:proofErr w:type="spellStart"/>
+      <w:r>
+        <w:rPr>
+          <w:rFonts w:ascii="Times New Roman" w:hAnsi="Times New Roman" w:cs="Times New Roman"/>
+        </w:rPr>
+        <w:t>ip</w:t>
+      </w:r>
+      <w:proofErr w:type="spellEnd"/>
+      <w:r>
+        <w:rPr>
+          <w:rFonts w:ascii="Times New Roman" w:hAnsi="Times New Roman" w:cs="Times New Roman"/>
+        </w:rPr>
+        <w:t>.</w:t>
+      </w:r>
+    </w:p>
+    <w:p>
+      <w:pPr>
+        <w:rPr>
+          <w:rFonts w:ascii="Times New Roman" w:hAnsi="Times New Roman" w:cs="Times New Roman"/>
+        </w:rPr>
+      </w:pPr>
+      <w:r>
+        <w:rPr>
+          <w:rFonts w:ascii="Times New Roman" w:hAnsi="Times New Roman" w:cs="Times New Roman"/>
+          <w:noProof/>
+          <w:lang w:val="en-IN" w:eastAsia="en-IN"/>
+        </w:rPr>
+        <w:lastRenderedPageBreak/>
+        <w:drawing>
+          <wp:inline distT="0" distB="0" distL="0" distR="0" wp14:anchorId="3478F518" wp14:editId="45F28896">
+            <wp:extent cx="5943600" cy="2209800"/>
+            <wp:effectExtent l="0" t="0" r="0" b="0"/>
+            <wp:docPr id="8" name="Picture 8"/>
+            <wp:cNvGraphicFramePr>
+              <a:graphicFrameLocks xmlns:a="http://schemas.openxmlformats.org/drawingml/2006/main" noChangeAspect="1"/>
+            </wp:cNvGraphicFramePr>
+            <a:graphic xmlns:a="http://schemas.openxmlformats.org/drawingml/2006/main">
+              <a:graphicData uri="http://schemas.openxmlformats.org/drawingml/2006/picture">
+                <pic:pic xmlns:pic="http://schemas.openxmlformats.org/drawingml/2006/picture">
+                  <pic:nvPicPr>
+                    <pic:cNvPr id="8" name="dns.JPG"/>
+                    <pic:cNvPicPr/>
+                  </pic:nvPicPr>
+                  <pic:blipFill>
+                    <a:blip r:embed="rId25">
+                      <a:extLst>
+                        <a:ext uri="{28A0092B-C50C-407E-A947-70E740481C1C}">
+                          <a14:useLocalDpi xmlns:a14="http://schemas.microsoft.com/office/drawing/2010/main" val="0"/>
+                        </a:ext>
+                      </a:extLst>
+                    </a:blip>
+                    <a:stretch>
+                      <a:fillRect/>
+                    </a:stretch>
+                  </pic:blipFill>
+                  <pic:spPr>
+                    <a:xfrm>
+                      <a:off x="0" y="0"/>
+                      <a:ext cx="5943600" cy="2209800"/>
+                    </a:xfrm>
+                    <a:prstGeom prst="rect">
+                      <a:avLst/>
+                    </a:prstGeom>
+                  </pic:spPr>
+                </pic:pic>
+              </a:graphicData>
+            </a:graphic>
+          </wp:inline>
+        </w:drawing>
+      </w:r>
+    </w:p>
+    <w:p>
+      <w:pPr>
+        <w:pStyle w:val="ListParagraph"/>
+        <w:numPr>
+          <w:ilvl w:val="3"/>
+          <w:numId w:val="9"/>
+        </w:numPr>
+        <w:rPr>
+          <w:rFonts w:ascii="Times New Roman" w:hAnsi="Times New Roman" w:cs="Times New Roman"/>
+        </w:rPr>
+      </w:pPr>
+      <w:r>
+        <w:rPr>
+          <w:rFonts w:ascii="Times New Roman" w:hAnsi="Times New Roman" w:cs="Times New Roman"/>
+        </w:rPr>
+        <w:t>Click next to add the external required attributes,</w:t>
+      </w:r>
+    </w:p>
+    <w:p>
+      <w:pPr>
+        <w:rPr>
+          <w:rFonts w:ascii="Times New Roman" w:hAnsi="Times New Roman" w:cs="Times New Roman"/>
+        </w:rPr>
+      </w:pPr>
+      <w:r>
+        <w:rPr>
+          <w:rFonts w:ascii="Times New Roman" w:hAnsi="Times New Roman" w:cs="Times New Roman"/>
+          <w:noProof/>
+          <w:lang w:val="en-IN" w:eastAsia="en-IN"/>
+        </w:rPr>
+        <w:drawing>
+          <wp:inline distT="0" distB="0" distL="0" distR="0" wp14:anchorId="27E1B4AA" wp14:editId="4104F4B8">
+            <wp:extent cx="5943600" cy="2447925"/>
+            <wp:effectExtent l="0" t="0" r="0" b="9525"/>
+            <wp:docPr id="9" name="Picture 9"/>
+            <wp:cNvGraphicFramePr>
+              <a:graphicFrameLocks xmlns:a="http://schemas.openxmlformats.org/drawingml/2006/main" noChangeAspect="1"/>
+            </wp:cNvGraphicFramePr>
+            <a:graphic xmlns:a="http://schemas.openxmlformats.org/drawingml/2006/main">
+              <a:graphicData uri="http://schemas.openxmlformats.org/drawingml/2006/picture">
+                <pic:pic xmlns:pic="http://schemas.openxmlformats.org/drawingml/2006/picture">
+                  <pic:nvPicPr>
+                    <pic:cNvPr id="9" name="attr.JPG"/>
+                    <pic:cNvPicPr/>
+                  </pic:nvPicPr>
+                  <pic:blipFill>
+                    <a:blip r:embed="rId26">
+                      <a:extLst>
+                        <a:ext uri="{28A0092B-C50C-407E-A947-70E740481C1C}">
+                          <a14:useLocalDpi xmlns:a14="http://schemas.microsoft.com/office/drawing/2010/main" val="0"/>
+                        </a:ext>
+                      </a:extLst>
+                    </a:blip>
+                    <a:stretch>
+                      <a:fillRect/>
+                    </a:stretch>
+                  </pic:blipFill>
+                  <pic:spPr>
+                    <a:xfrm>
+                      <a:off x="0" y="0"/>
+                      <a:ext cx="5943600" cy="2447925"/>
+                    </a:xfrm>
+                    <a:prstGeom prst="rect">
+                      <a:avLst/>
+                    </a:prstGeom>
+                  </pic:spPr>
+                </pic:pic>
+              </a:graphicData>
+            </a:graphic>
+          </wp:inline>
+        </w:drawing>
+      </w:r>
+    </w:p>
+    <w:p>
+      <w:pPr>
+        <w:pStyle w:val="ListParagraph"/>
+        <w:numPr>
+          <w:ilvl w:val="3"/>
+          <w:numId w:val="9"/>
+        </w:numPr>
+        <w:rPr>
+          <w:rFonts w:ascii="Times New Roman" w:hAnsi="Times New Roman" w:cs="Times New Roman"/>
+        </w:rPr>
+      </w:pPr>
+      <w:r>
+        <w:rPr>
+          <w:rFonts w:ascii="Times New Roman" w:hAnsi="Times New Roman" w:cs="Times New Roman"/>
+        </w:rPr>
+        <w:t>Save &amp; Close the window.</w:t>
+      </w:r>
+      <w:bookmarkStart w:id="0" w:name="_GoBack"/>
+      <w:bookmarkEnd w:id="0"/>
+    </w:p>
+    <w:p>
+      <w:pPr>
+        <w:pStyle w:val="ListParagraph"/>
+        <w:ind w:left="2160"/>
+        <w:rPr>
+          <w:rFonts w:ascii="Times New Roman" w:hAnsi="Times New Roman" w:cs="Times New Roman"/>
+        </w:rPr>
+      </w:pPr>
+    </w:p>
+    <w:p>
+      <w:pPr>
+        <w:pStyle w:val="ListParagraph"/>
+        <w:ind w:left="2160"/>
+        <w:rPr>
+          <w:rFonts w:ascii="Times New Roman" w:hAnsi="Times New Roman" w:cs="Times New Roman"/>
+        </w:rPr>
+      </w:pPr>
+    </w:p>
+    <w:p>
+      <w:pPr>
+        <w:pStyle w:val="ListParagraph"/>
+        <w:ind w:left="2160"/>
+        <w:rPr>
+          <w:rFonts w:ascii="Times New Roman" w:hAnsi="Times New Roman" w:cs="Times New Roman"/>
+        </w:rPr>
+      </w:pPr>
     </w:p>
     <w:sectPr>
       <w:pgSz w:w="12240" w:h="15840"/>
@@ -1855,6 +3572,98 @@
     </w:lvl>
   </w:abstractNum>
   <w:abstractNum w:abstractNumId="4" w15:restartNumberingAfterBreak="0">
+    <w:nsid w:val="2D931E79"/>
+    <w:multiLevelType w:val="hybridMultilevel"/>
+    <w:tmpl w:val="5BAA1C3A"/>
+    <w:lvl w:ilvl="0" w:tplc="F4EC8656">
+      <w:start w:val="1"/>
+      <w:numFmt w:val="decimal"/>
+      <w:lvlText w:val="%1."/>
+      <w:lvlJc w:val="left"/>
+      <w:pPr>
+        <w:ind w:left="720" w:hanging="360"/>
+      </w:pPr>
+      <w:rPr>
+        <w:b/>
+      </w:rPr>
+    </w:lvl>
+    <w:lvl w:ilvl="1" w:tplc="401A8B32">
+      <w:start w:val="1"/>
+      <w:numFmt w:val="lowerLetter"/>
+      <w:lvlText w:val="%2."/>
+      <w:lvlJc w:val="left"/>
+      <w:pPr>
+        <w:ind w:left="1440" w:hanging="360"/>
+      </w:pPr>
+    </w:lvl>
+    <w:lvl w:ilvl="2" w:tplc="85AED6CA">
+      <w:start w:val="1"/>
+      <w:numFmt w:val="lowerRoman"/>
+      <w:lvlText w:val="%3."/>
+      <w:lvlJc w:val="right"/>
+      <w:pPr>
+        <w:ind w:left="2160" w:hanging="180"/>
+      </w:pPr>
+    </w:lvl>
+    <w:lvl w:ilvl="3" w:tplc="2BBC232C">
+      <w:start w:val="1"/>
+      <w:numFmt w:val="decimal"/>
+      <w:lvlText w:val="%4."/>
+      <w:lvlJc w:val="left"/>
+      <w:pPr>
+        <w:ind w:left="2880" w:hanging="360"/>
+      </w:pPr>
+      <w:rPr>
+        <w:b/>
+      </w:rPr>
+    </w:lvl>
+    <w:lvl w:ilvl="4" w:tplc="95AC701C">
+      <w:start w:val="1"/>
+      <w:numFmt w:val="lowerLetter"/>
+      <w:lvlText w:val="%5."/>
+      <w:lvlJc w:val="left"/>
+      <w:pPr>
+        <w:ind w:left="3600" w:hanging="360"/>
+      </w:pPr>
+    </w:lvl>
+    <w:lvl w:ilvl="5" w:tplc="7098F53C">
+      <w:start w:val="1"/>
+      <w:numFmt w:val="lowerRoman"/>
+      <w:lvlText w:val="%6."/>
+      <w:lvlJc w:val="right"/>
+      <w:pPr>
+        <w:ind w:left="4320" w:hanging="180"/>
+      </w:pPr>
+    </w:lvl>
+    <w:lvl w:ilvl="6" w:tplc="9440FF1E">
+      <w:start w:val="1"/>
+      <w:numFmt w:val="decimal"/>
+      <w:lvlText w:val="%7."/>
+      <w:lvlJc w:val="left"/>
+      <w:pPr>
+        <w:ind w:left="5040" w:hanging="360"/>
+      </w:pPr>
+    </w:lvl>
+    <w:lvl w:ilvl="7" w:tplc="DDEA1F46">
+      <w:start w:val="1"/>
+      <w:numFmt w:val="lowerLetter"/>
+      <w:lvlText w:val="%8."/>
+      <w:lvlJc w:val="left"/>
+      <w:pPr>
+        <w:ind w:left="5760" w:hanging="360"/>
+      </w:pPr>
+    </w:lvl>
+    <w:lvl w:ilvl="8" w:tplc="085868C8">
+      <w:start w:val="1"/>
+      <w:numFmt w:val="lowerRoman"/>
+      <w:lvlText w:val="%9."/>
+      <w:lvlJc w:val="right"/>
+      <w:pPr>
+        <w:ind w:left="6480" w:hanging="180"/>
+      </w:pPr>
+    </w:lvl>
+  </w:abstractNum>
+  <w:abstractNum w:abstractNumId="5" w15:restartNumberingAfterBreak="0">
     <w:nsid w:val="3D133273"/>
     <w:multiLevelType w:val="hybridMultilevel"/>
     <w:tmpl w:val="6608B67E"/>
@@ -1940,7 +3749,7 @@
       </w:pPr>
     </w:lvl>
   </w:abstractNum>
-  <w:abstractNum w:abstractNumId="5" w15:restartNumberingAfterBreak="0">
+  <w:abstractNum w:abstractNumId="6" w15:restartNumberingAfterBreak="0">
     <w:nsid w:val="3D6E561D"/>
     <w:multiLevelType w:val="hybridMultilevel"/>
     <w:tmpl w:val="BA62D540"/>
@@ -2026,7 +3835,7 @@
       </w:pPr>
     </w:lvl>
   </w:abstractNum>
-  <w:abstractNum w:abstractNumId="6" w15:restartNumberingAfterBreak="0">
+  <w:abstractNum w:abstractNumId="7" w15:restartNumberingAfterBreak="0">
     <w:nsid w:val="3FFB5299"/>
     <w:multiLevelType w:val="hybridMultilevel"/>
     <w:tmpl w:val="01568A4A"/>
@@ -2139,7 +3948,7 @@
       </w:rPr>
     </w:lvl>
   </w:abstractNum>
-  <w:abstractNum w:abstractNumId="7" w15:restartNumberingAfterBreak="0">
+  <w:abstractNum w:abstractNumId="8" w15:restartNumberingAfterBreak="0">
     <w:nsid w:val="463F19D0"/>
     <w:multiLevelType w:val="hybridMultilevel"/>
     <w:tmpl w:val="1220ADF4"/>
@@ -2225,7 +4034,7 @@
       </w:pPr>
     </w:lvl>
   </w:abstractNum>
-  <w:abstractNum w:abstractNumId="8" w15:restartNumberingAfterBreak="0">
+  <w:abstractNum w:abstractNumId="9" w15:restartNumberingAfterBreak="0">
     <w:nsid w:val="628A1D2A"/>
     <w:multiLevelType w:val="hybridMultilevel"/>
     <w:tmpl w:val="F16661D6"/>
@@ -2345,25 +4154,28 @@
     <w:abstractNumId w:val="3"/>
   </w:num>
   <w:num w:numId="3">
-    <w:abstractNumId w:val="6"/>
+    <w:abstractNumId w:val="7"/>
   </w:num>
   <w:num w:numId="4">
-    <w:abstractNumId w:val="8"/>
+    <w:abstractNumId w:val="9"/>
   </w:num>
   <w:num w:numId="5">
     <w:abstractNumId w:val="0"/>
   </w:num>
   <w:num w:numId="6">
-    <w:abstractNumId w:val="4"/>
+    <w:abstractNumId w:val="5"/>
   </w:num>
   <w:num w:numId="7">
-    <w:abstractNumId w:val="5"/>
+    <w:abstractNumId w:val="6"/>
   </w:num>
   <w:num w:numId="8">
-    <w:abstractNumId w:val="7"/>
+    <w:abstractNumId w:val="8"/>
   </w:num>
   <w:num w:numId="9">
     <w:abstractNumId w:val="1"/>
+  </w:num>
+  <w:num w:numId="10">
+    <w:abstractNumId w:val="4"/>
   </w:num>
 </w:numbering>
 </file>
@@ -2799,6 +4611,17 @@
       <w:contextualSpacing/>
     </w:pPr>
   </w:style>
+  <w:style w:type="character" w:styleId="Hyperlink">
+    <w:name w:val="Hyperlink"/>
+    <w:basedOn w:val="DefaultParagraphFont"/>
+    <w:uiPriority w:val="99"/>
+    <w:unhideWhenUsed/>
+    <w:rsid w:val="001D1A75"/>
+    <w:rPr>
+      <w:color w:val="0563C1" w:themeColor="hyperlink"/>
+      <w:u w:val="single"/>
+    </w:rPr>
+  </w:style>
 </w:styles>
 </file>
 

</xml_diff>

<commit_message>
update doc on installation
</commit_message>
<xml_diff>
--- a/Content/Networking/Infoblox/Infoblox-Ipam Setup Guide.docx
+++ b/Content/Networking/Infoblox/Infoblox-Ipam Setup Guide.docx
@@ -1,6 +1,6 @@
 
 <file path=word/document.xml><?xml version="1.0" encoding="utf-8"?>
-<w:document xmlns:wpc="http://schemas.microsoft.com/office/word/2010/wordprocessingCanvas" xmlns:cx="http://schemas.microsoft.com/office/drawing/2014/chartex" xmlns:cx1="http://schemas.microsoft.com/office/drawing/2015/9/8/chartex" xmlns:mc="http://schemas.openxmlformats.org/markup-compatibility/2006" xmlns:o="urn:schemas-microsoft-com:office:office" xmlns:r="http://schemas.openxmlformats.org/officeDocument/2006/relationships" xmlns:m="http://schemas.openxmlformats.org/officeDocument/2006/math" xmlns:v="urn:schemas-microsoft-com:vml" xmlns:wp14="http://schemas.microsoft.com/office/word/2010/wordprocessingDrawing" xmlns:wp="http://schemas.openxmlformats.org/drawingml/2006/wordprocessingDrawing" xmlns:w10="urn:schemas-microsoft-com:office:word" xmlns:w="http://schemas.openxmlformats.org/wordprocessingml/2006/main" xmlns:w14="http://schemas.microsoft.com/office/word/2010/wordml" xmlns:w15="http://schemas.microsoft.com/office/word/2012/wordml" xmlns:w16se="http://schemas.microsoft.com/office/word/2015/wordml/symex" xmlns:wpg="http://schemas.microsoft.com/office/word/2010/wordprocessingGroup" xmlns:wpi="http://schemas.microsoft.com/office/word/2010/wordprocessingInk" xmlns:wne="http://schemas.microsoft.com/office/word/2006/wordml" xmlns:wps="http://schemas.microsoft.com/office/word/2010/wordprocessingShape" mc:Ignorable="w14 w15 w16se wp14">
+<w:document xmlns:wpc="http://schemas.microsoft.com/office/word/2010/wordprocessingCanvas" xmlns:mc="http://schemas.openxmlformats.org/markup-compatibility/2006" xmlns:o="urn:schemas-microsoft-com:office:office" xmlns:r="http://schemas.openxmlformats.org/officeDocument/2006/relationships" xmlns:m="http://schemas.openxmlformats.org/officeDocument/2006/math" xmlns:v="urn:schemas-microsoft-com:vml" xmlns:wp14="http://schemas.microsoft.com/office/word/2010/wordprocessingDrawing" xmlns:wp="http://schemas.openxmlformats.org/drawingml/2006/wordprocessingDrawing" xmlns:w10="urn:schemas-microsoft-com:office:word" xmlns:w="http://schemas.openxmlformats.org/wordprocessingml/2006/main" xmlns:w14="http://schemas.microsoft.com/office/word/2010/wordml" xmlns:w15="http://schemas.microsoft.com/office/word/2012/wordml" xmlns:wpg="http://schemas.microsoft.com/office/word/2010/wordprocessingGroup" xmlns:wpi="http://schemas.microsoft.com/office/word/2010/wordprocessingInk" xmlns:wne="http://schemas.microsoft.com/office/word/2006/wordml" xmlns:wps="http://schemas.microsoft.com/office/word/2010/wordprocessingShape" mc:Ignorable="w14 w15 wp14">
   <w:body>
     <w:p>
       <w:pPr>
@@ -242,35 +242,19 @@
           <w:rPr>
             <w:rStyle w:val="Hyperlink"/>
           </w:rPr>
-          <w:t>https://</w:t>
+          <w:t>https://www.</w:t>
         </w:r>
-        <w:proofErr w:type="spellStart"/>
         <w:r>
           <w:rPr>
             <w:rStyle w:val="Hyperlink"/>
           </w:rPr>
-          <w:t>www.infoblox.com</w:t>
+          <w:t>i</w:t>
         </w:r>
-        <w:proofErr w:type="spellEnd"/>
         <w:r>
           <w:rPr>
             <w:rStyle w:val="Hyperlink"/>
           </w:rPr>
-          <w:t>/</w:t>
-        </w:r>
-        <w:proofErr w:type="spellStart"/>
-        <w:r>
-          <w:rPr>
-            <w:rStyle w:val="Hyperlink"/>
-          </w:rPr>
-          <w:t>infoblox</w:t>
-        </w:r>
-        <w:proofErr w:type="spellEnd"/>
-        <w:r>
-          <w:rPr>
-            <w:rStyle w:val="Hyperlink"/>
-          </w:rPr>
-          <w:t>-download-center/</w:t>
+          <w:t>nfoblox.com/infoblox-download-center/</w:t>
         </w:r>
       </w:hyperlink>
     </w:p>
@@ -296,49 +280,7 @@
         <w:rPr>
           <w:rFonts w:ascii="Times New Roman" w:hAnsi="Times New Roman" w:cs="Times New Roman"/>
         </w:rPr>
-        <w:t xml:space="preserve">Import ova file for </w:t>
-      </w:r>
-      <w:proofErr w:type="spellStart"/>
-      <w:r>
-        <w:rPr>
-          <w:rFonts w:ascii="Times New Roman" w:hAnsi="Times New Roman" w:cs="Times New Roman"/>
-        </w:rPr>
-        <w:t>DDI</w:t>
-      </w:r>
-      <w:proofErr w:type="spellEnd"/>
-      <w:r>
-        <w:rPr>
-          <w:rFonts w:ascii="Times New Roman" w:hAnsi="Times New Roman" w:cs="Times New Roman"/>
-        </w:rPr>
-        <w:t xml:space="preserve"> [DNS, </w:t>
-      </w:r>
-      <w:proofErr w:type="spellStart"/>
-      <w:r>
-        <w:rPr>
-          <w:rFonts w:ascii="Times New Roman" w:hAnsi="Times New Roman" w:cs="Times New Roman"/>
-        </w:rPr>
-        <w:t>DHCP</w:t>
-      </w:r>
-      <w:proofErr w:type="spellEnd"/>
-      <w:r>
-        <w:rPr>
-          <w:rFonts w:ascii="Times New Roman" w:hAnsi="Times New Roman" w:cs="Times New Roman"/>
-        </w:rPr>
-        <w:t xml:space="preserve">, and IP address management] evaluation copy into VMware </w:t>
-      </w:r>
-      <w:proofErr w:type="spellStart"/>
-      <w:r>
-        <w:rPr>
-          <w:rFonts w:ascii="Times New Roman" w:hAnsi="Times New Roman" w:cs="Times New Roman"/>
-        </w:rPr>
-        <w:t>ESX</w:t>
-      </w:r>
-      <w:proofErr w:type="spellEnd"/>
-      <w:r>
-        <w:rPr>
-          <w:rFonts w:ascii="Times New Roman" w:hAnsi="Times New Roman" w:cs="Times New Roman"/>
-        </w:rPr>
-        <w:t>/Work station</w:t>
+        <w:t>Import ova file for DDI [DNS, DHCP, and IP address management] evaluation copy into VMware ESX/Work station</w:t>
       </w:r>
       <w:r>
         <w:rPr>
@@ -426,21 +368,7 @@
         <w:rPr>
           <w:rFonts w:ascii="Times New Roman" w:hAnsi="Times New Roman" w:cs="Times New Roman"/>
         </w:rPr>
-        <w:t xml:space="preserve">Deployment configuration: </w:t>
-      </w:r>
-      <w:proofErr w:type="spellStart"/>
-      <w:r>
-        <w:rPr>
-          <w:rFonts w:ascii="Times New Roman" w:hAnsi="Times New Roman" w:cs="Times New Roman"/>
-        </w:rPr>
-        <w:t>TE</w:t>
-      </w:r>
-      <w:proofErr w:type="spellEnd"/>
-      <w:r>
-        <w:rPr>
-          <w:rFonts w:ascii="Times New Roman" w:hAnsi="Times New Roman" w:cs="Times New Roman"/>
-        </w:rPr>
-        <w:t>-815</w:t>
+        <w:t>Deployment configuration: TE-815</w:t>
       </w:r>
     </w:p>
     <w:p>
@@ -472,7 +400,6 @@
         <w:rPr>
           <w:rFonts w:ascii="Times New Roman" w:hAnsi="Times New Roman" w:cs="Times New Roman"/>
           <w:noProof/>
-          <w:lang w:val="en-IN" w:eastAsia="en-IN"/>
         </w:rPr>
         <w:drawing>
           <wp:inline distT="0" distB="0" distL="0" distR="0" wp14:anchorId="4213F33B" wp14:editId="2AF2CB96">
@@ -528,7 +455,6 @@
         <w:rPr>
           <w:rFonts w:ascii="Times New Roman" w:hAnsi="Times New Roman" w:cs="Times New Roman"/>
           <w:noProof/>
-          <w:lang w:val="en-IN" w:eastAsia="en-IN"/>
         </w:rPr>
         <w:lastRenderedPageBreak/>
         <w:drawing>
@@ -601,21 +527,7 @@
         <w:rPr>
           <w:rFonts w:ascii="Times New Roman" w:hAnsi="Times New Roman" w:cs="Times New Roman"/>
         </w:rPr>
-        <w:t xml:space="preserve"> It will take around 10-15 </w:t>
-      </w:r>
-      <w:proofErr w:type="spellStart"/>
-      <w:r>
-        <w:rPr>
-          <w:rFonts w:ascii="Times New Roman" w:hAnsi="Times New Roman" w:cs="Times New Roman"/>
-        </w:rPr>
-        <w:t>mins</w:t>
-      </w:r>
-      <w:proofErr w:type="spellEnd"/>
-      <w:r>
-        <w:rPr>
-          <w:rFonts w:ascii="Times New Roman" w:hAnsi="Times New Roman" w:cs="Times New Roman"/>
-        </w:rPr>
-        <w:t xml:space="preserve"> to get initialized and pre -configured.</w:t>
+        <w:t xml:space="preserve"> It will take around 10-15 mins to get initialized and pre -configured.</w:t>
       </w:r>
     </w:p>
     <w:p>
@@ -660,6 +572,40 @@
     </w:p>
     <w:p>
       <w:pPr>
+        <w:ind w:left="360"/>
+        <w:rPr>
+          <w:rFonts w:ascii="Times New Roman" w:hAnsi="Times New Roman" w:cs="Times New Roman"/>
+          <w:b/>
+          <w:u w:val="single"/>
+        </w:rPr>
+      </w:pPr>
+      <w:r>
+        <w:rPr>
+          <w:rFonts w:ascii="Times New Roman" w:hAnsi="Times New Roman" w:cs="Times New Roman"/>
+          <w:b/>
+          <w:u w:val="single"/>
+        </w:rPr>
+        <w:t xml:space="preserve">Network Configuration </w:t>
+      </w:r>
+      <w:r>
+        <w:rPr>
+          <w:rFonts w:ascii="Times New Roman" w:hAnsi="Times New Roman" w:cs="Times New Roman"/>
+          <w:b/>
+          <w:u w:val="single"/>
+        </w:rPr>
+        <w:t xml:space="preserve">for the deployed OVA </w:t>
+      </w:r>
+      <w:r>
+        <w:rPr>
+          <w:rFonts w:ascii="Times New Roman" w:hAnsi="Times New Roman" w:cs="Times New Roman"/>
+          <w:b/>
+          <w:u w:val="single"/>
+        </w:rPr>
+        <w:t xml:space="preserve">after Power ON </w:t>
+      </w:r>
+    </w:p>
+    <w:p>
+      <w:pPr>
         <w:pStyle w:val="ListParagraph"/>
         <w:numPr>
           <w:ilvl w:val="0"/>
@@ -701,6 +647,26 @@
         </w:rPr>
         <w:t xml:space="preserve">ogin with following default admin credentials as below </w:t>
       </w:r>
+      <w:r>
+        <w:rPr>
+          <w:rFonts w:ascii="Times New Roman" w:hAnsi="Times New Roman" w:cs="Times New Roman"/>
+        </w:rPr>
+        <w:t xml:space="preserve">on the </w:t>
+      </w:r>
+      <w:proofErr w:type="spellStart"/>
+      <w:r>
+        <w:rPr>
+          <w:rFonts w:ascii="Times New Roman" w:hAnsi="Times New Roman" w:cs="Times New Roman"/>
+        </w:rPr>
+        <w:t>vmware</w:t>
+      </w:r>
+      <w:proofErr w:type="spellEnd"/>
+      <w:r>
+        <w:rPr>
+          <w:rFonts w:ascii="Times New Roman" w:hAnsi="Times New Roman" w:cs="Times New Roman"/>
+        </w:rPr>
+        <w:t xml:space="preserve"> console</w:t>
+      </w:r>
     </w:p>
     <w:p>
       <w:pPr>
@@ -749,6 +715,15 @@
     <w:p>
       <w:pPr>
         <w:pStyle w:val="ListParagraph"/>
+        <w:ind w:left="1440"/>
+        <w:rPr>
+          <w:rFonts w:ascii="Times New Roman" w:hAnsi="Times New Roman" w:cs="Times New Roman"/>
+        </w:rPr>
+      </w:pPr>
+    </w:p>
+    <w:p>
+      <w:pPr>
+        <w:pStyle w:val="ListParagraph"/>
         <w:numPr>
           <w:ilvl w:val="0"/>
           <w:numId w:val="9"/>
@@ -827,23 +802,13 @@
         </w:rPr>
         <w:t xml:space="preserve"> Give </w:t>
       </w:r>
-      <w:proofErr w:type="spellStart"/>
       <w:r>
         <w:rPr>
           <w:rFonts w:ascii="Times New Roman" w:hAnsi="Times New Roman" w:cs="Times New Roman"/>
           <w:b/>
           <w:bCs/>
         </w:rPr>
-        <w:t>Netmask</w:t>
-      </w:r>
-      <w:proofErr w:type="spellEnd"/>
-      <w:r>
-        <w:rPr>
-          <w:rFonts w:ascii="Times New Roman" w:hAnsi="Times New Roman" w:cs="Times New Roman"/>
-          <w:b/>
-          <w:bCs/>
-        </w:rPr>
-        <w:t xml:space="preserve"> address </w:t>
+        <w:t xml:space="preserve">Netmask address </w:t>
       </w:r>
       <w:r>
         <w:rPr>
@@ -895,21 +860,7 @@
         <w:rPr>
           <w:rFonts w:ascii="Times New Roman" w:hAnsi="Times New Roman" w:cs="Times New Roman"/>
         </w:rPr>
-        <w:t xml:space="preserve">for not configuring </w:t>
-      </w:r>
-      <w:proofErr w:type="spellStart"/>
-      <w:r>
-        <w:rPr>
-          <w:rFonts w:ascii="Times New Roman" w:hAnsi="Times New Roman" w:cs="Times New Roman"/>
-        </w:rPr>
-        <w:t>ipv6</w:t>
-      </w:r>
-      <w:proofErr w:type="spellEnd"/>
-      <w:r>
-        <w:rPr>
-          <w:rFonts w:ascii="Times New Roman" w:hAnsi="Times New Roman" w:cs="Times New Roman"/>
-        </w:rPr>
-        <w:t xml:space="preserve"> address</w:t>
+        <w:t>for not configuring ipv6 address</w:t>
       </w:r>
     </w:p>
     <w:p>
@@ -955,7 +906,6 @@
         <w:rPr>
           <w:rFonts w:ascii="Times New Roman" w:hAnsi="Times New Roman" w:cs="Times New Roman"/>
           <w:noProof/>
-          <w:lang w:val="en-IN" w:eastAsia="en-IN"/>
         </w:rPr>
         <w:lastRenderedPageBreak/>
         <w:drawing>
@@ -1160,7 +1110,6 @@
         <w:rPr>
           <w:rFonts w:ascii="Times New Roman" w:hAnsi="Times New Roman" w:cs="Times New Roman"/>
           <w:noProof/>
-          <w:lang w:val="en-IN" w:eastAsia="en-IN"/>
         </w:rPr>
         <w:drawing>
           <wp:inline distT="0" distB="0" distL="0" distR="0" wp14:anchorId="11EA714F" wp14:editId="6F69452F">
@@ -1284,6 +1233,7 @@
           <w:b/>
           <w:sz w:val="30"/>
           <w:szCs w:val="30"/>
+          <w:u w:val="single"/>
         </w:rPr>
       </w:pPr>
       <w:r>
@@ -1292,9 +1242,32 @@
           <w:b/>
           <w:sz w:val="30"/>
           <w:szCs w:val="30"/>
+          <w:u w:val="single"/>
         </w:rPr>
         <w:lastRenderedPageBreak/>
-        <w:t>Configuration:</w:t>
+        <w:t xml:space="preserve">Configuration Using </w:t>
+      </w:r>
+      <w:proofErr w:type="spellStart"/>
+      <w:r>
+        <w:rPr>
+          <w:rFonts w:ascii="Times New Roman" w:hAnsi="Times New Roman" w:cs="Times New Roman"/>
+          <w:b/>
+          <w:sz w:val="30"/>
+          <w:szCs w:val="30"/>
+          <w:u w:val="single"/>
+        </w:rPr>
+        <w:t>Infoblox</w:t>
+      </w:r>
+      <w:proofErr w:type="spellEnd"/>
+      <w:r>
+        <w:rPr>
+          <w:rFonts w:ascii="Times New Roman" w:hAnsi="Times New Roman" w:cs="Times New Roman"/>
+          <w:b/>
+          <w:sz w:val="30"/>
+          <w:szCs w:val="30"/>
+          <w:u w:val="single"/>
+        </w:rPr>
+        <w:t xml:space="preserve"> user Interface</w:t>
       </w:r>
     </w:p>
     <w:p>
@@ -1340,46 +1313,14 @@
         <w:rPr>
           <w:rFonts w:ascii="Times New Roman" w:hAnsi="Times New Roman" w:cs="Times New Roman"/>
         </w:rPr>
-        <w:t xml:space="preserve"> of the </w:t>
-      </w:r>
-      <w:proofErr w:type="spellStart"/>
-      <w:r>
-        <w:rPr>
-          <w:rFonts w:ascii="Times New Roman" w:hAnsi="Times New Roman" w:cs="Times New Roman"/>
-        </w:rPr>
-        <w:t>VM</w:t>
-      </w:r>
-      <w:proofErr w:type="spellEnd"/>
-      <w:r>
-        <w:rPr>
-          <w:rFonts w:ascii="Times New Roman" w:hAnsi="Times New Roman" w:cs="Times New Roman"/>
-        </w:rPr>
-        <w:t xml:space="preserve"> created for </w:t>
-      </w:r>
-      <w:proofErr w:type="spellStart"/>
-      <w:r>
-        <w:rPr>
-          <w:rFonts w:ascii="Times New Roman" w:hAnsi="Times New Roman" w:cs="Times New Roman"/>
-        </w:rPr>
-        <w:t>infoblox</w:t>
-      </w:r>
-      <w:proofErr w:type="spellEnd"/>
+        <w:t xml:space="preserve"> assigned</w:t>
+      </w:r>
       <w:r>
         <w:rPr>
           <w:rFonts w:ascii="Times New Roman" w:hAnsi="Times New Roman" w:cs="Times New Roman"/>
         </w:rPr>
         <w:t>.</w:t>
       </w:r>
-    </w:p>
-    <w:p>
-      <w:pPr>
-        <w:rPr>
-          <w:rFonts w:ascii="Times New Roman" w:hAnsi="Times New Roman" w:cs="Times New Roman"/>
-          <w:b/>
-          <w:sz w:val="30"/>
-          <w:szCs w:val="30"/>
-        </w:rPr>
-      </w:pPr>
     </w:p>
     <w:p>
       <w:pPr>
@@ -1417,9 +1358,10 @@
       <w:pPr>
         <w:pStyle w:val="ListParagraph"/>
         <w:numPr>
-          <w:ilvl w:val="3"/>
+          <w:ilvl w:val="1"/>
           <w:numId w:val="9"/>
         </w:numPr>
+        <w:jc w:val="both"/>
         <w:rPr>
           <w:rFonts w:ascii="Times New Roman" w:hAnsi="Times New Roman" w:cs="Times New Roman"/>
         </w:rPr>
@@ -1441,7 +1383,6 @@
         <w:rPr>
           <w:rFonts w:ascii="Times New Roman" w:hAnsi="Times New Roman" w:cs="Times New Roman"/>
           <w:noProof/>
-          <w:lang w:val="en-IN" w:eastAsia="en-IN"/>
         </w:rPr>
         <w:drawing>
           <wp:inline distT="0" distB="0" distL="0" distR="0" wp14:anchorId="5CC484A9" wp14:editId="1437419B">
@@ -1505,7 +1446,7 @@
       <w:pPr>
         <w:pStyle w:val="ListParagraph"/>
         <w:numPr>
-          <w:ilvl w:val="3"/>
+          <w:ilvl w:val="1"/>
           <w:numId w:val="9"/>
         </w:numPr>
         <w:rPr>
@@ -1516,17 +1457,34 @@
         <w:rPr>
           <w:rFonts w:ascii="Times New Roman" w:hAnsi="Times New Roman" w:cs="Times New Roman"/>
         </w:rPr>
-        <w:t>After adding the new external attributes, add the required attributes wherever required.</w:t>
-      </w:r>
-    </w:p>
-    <w:p>
-      <w:pPr>
-        <w:pStyle w:val="ListParagraph"/>
-        <w:ind w:left="2880"/>
-        <w:rPr>
-          <w:rFonts w:ascii="Times New Roman" w:hAnsi="Times New Roman" w:cs="Times New Roman"/>
-        </w:rPr>
-      </w:pPr>
+        <w:t xml:space="preserve">After adding the new external attributes, add the required attributes </w:t>
+      </w:r>
+      <w:r>
+        <w:rPr>
+          <w:rFonts w:ascii="Times New Roman" w:hAnsi="Times New Roman" w:cs="Times New Roman"/>
+        </w:rPr>
+        <w:t xml:space="preserve">Gateway and </w:t>
+      </w:r>
+      <w:proofErr w:type="spellStart"/>
+      <w:r>
+        <w:rPr>
+          <w:rFonts w:ascii="Times New Roman" w:hAnsi="Times New Roman" w:cs="Times New Roman"/>
+        </w:rPr>
+        <w:t>NetworkId</w:t>
+      </w:r>
+      <w:proofErr w:type="spellEnd"/>
+      <w:r>
+        <w:rPr>
+          <w:rFonts w:ascii="Times New Roman" w:hAnsi="Times New Roman" w:cs="Times New Roman"/>
+        </w:rPr>
+        <w:t xml:space="preserve"> to the Subnet to be managed</w:t>
+      </w:r>
+      <w:r>
+        <w:rPr>
+          <w:rFonts w:ascii="Times New Roman" w:hAnsi="Times New Roman" w:cs="Times New Roman"/>
+        </w:rPr>
+        <w:t>.</w:t>
+      </w:r>
     </w:p>
     <w:p>
       <w:pPr>
@@ -1536,6 +1494,15 @@
           <w:rFonts w:ascii="Times New Roman" w:hAnsi="Times New Roman" w:cs="Times New Roman"/>
         </w:rPr>
       </w:pPr>
+    </w:p>
+    <w:p>
+      <w:pPr>
+        <w:pStyle w:val="ListParagraph"/>
+        <w:ind w:left="0"/>
+        <w:rPr>
+          <w:rFonts w:ascii="Times New Roman" w:hAnsi="Times New Roman" w:cs="Times New Roman"/>
+        </w:rPr>
+      </w:pPr>
       <w:r>
         <w:rPr>
           <w:rFonts w:ascii="Times New Roman" w:hAnsi="Times New Roman" w:cs="Times New Roman"/>
@@ -1545,131 +1512,163 @@
       <w:r>
         <w:rPr>
           <w:rFonts w:ascii="Times New Roman" w:hAnsi="Times New Roman" w:cs="Times New Roman"/>
-          <w:b/>
-        </w:rPr>
-        <w:t>For example</w:t>
-      </w:r>
-      <w:r>
-        <w:rPr>
-          <w:rFonts w:ascii="Times New Roman" w:hAnsi="Times New Roman" w:cs="Times New Roman"/>
-        </w:rPr>
-        <w:t>: If you want to ad</w:t>
-      </w:r>
-      <w:r>
-        <w:rPr>
-          <w:rFonts w:ascii="Times New Roman" w:hAnsi="Times New Roman" w:cs="Times New Roman"/>
-        </w:rPr>
-        <w:t xml:space="preserve">d in network then open </w:t>
+        </w:rPr>
+        <w:t xml:space="preserve">        </w:t>
+      </w:r>
+    </w:p>
+    <w:p>
+      <w:pPr>
+        <w:pStyle w:val="ListParagraph"/>
+        <w:rPr>
+          <w:rFonts w:ascii="Times New Roman" w:hAnsi="Times New Roman" w:cs="Times New Roman"/>
+        </w:rPr>
+      </w:pPr>
+      <w:r>
+        <w:rPr>
+          <w:rFonts w:ascii="Times New Roman" w:hAnsi="Times New Roman" w:cs="Times New Roman"/>
+        </w:rPr>
+        <w:t xml:space="preserve">       </w:t>
+      </w:r>
+      <w:r>
+        <w:rPr>
+          <w:rFonts w:ascii="Times New Roman" w:hAnsi="Times New Roman" w:cs="Times New Roman"/>
+        </w:rPr>
+        <w:t xml:space="preserve">      Navigate to data management </w:t>
+      </w:r>
+    </w:p>
+    <w:p>
+      <w:pPr>
+        <w:pStyle w:val="ListParagraph"/>
+        <w:rPr>
+          <w:rFonts w:ascii="Times New Roman" w:hAnsi="Times New Roman" w:cs="Times New Roman"/>
+        </w:rPr>
+      </w:pPr>
+      <w:r>
+        <w:rPr>
+          <w:rFonts w:ascii="Times New Roman" w:hAnsi="Times New Roman" w:cs="Times New Roman"/>
+        </w:rPr>
+        <w:tab/>
+        <w:t xml:space="preserve">Under </w:t>
+      </w:r>
+      <w:r>
+        <w:rPr>
+          <w:rFonts w:ascii="Times New Roman" w:hAnsi="Times New Roman" w:cs="Times New Roman"/>
+        </w:rPr>
+        <w:t>IPAM Tab</w:t>
+      </w:r>
+      <w:r>
+        <w:rPr>
+          <w:rFonts w:ascii="Times New Roman" w:hAnsi="Times New Roman" w:cs="Times New Roman"/>
+        </w:rPr>
+        <w:t xml:space="preserve">, </w:t>
+      </w:r>
+      <w:r>
+        <w:rPr>
+          <w:rFonts w:ascii="Times New Roman" w:hAnsi="Times New Roman" w:cs="Times New Roman"/>
+        </w:rPr>
+        <w:t xml:space="preserve">Click on Settings wheel corresponding to Network created </w:t>
+      </w:r>
+    </w:p>
+    <w:p>
+      <w:pPr>
+        <w:pStyle w:val="ListParagraph"/>
+        <w:ind w:firstLine="720"/>
+        <w:rPr>
+          <w:rFonts w:ascii="Times New Roman" w:hAnsi="Times New Roman" w:cs="Times New Roman"/>
+        </w:rPr>
+      </w:pPr>
+      <w:r>
+        <w:rPr>
+          <w:rFonts w:ascii="Times New Roman" w:hAnsi="Times New Roman" w:cs="Times New Roman"/>
+        </w:rPr>
+        <w:t>Set the</w:t>
+      </w:r>
+      <w:r>
+        <w:rPr>
+          <w:rFonts w:ascii="Times New Roman" w:hAnsi="Times New Roman" w:cs="Times New Roman"/>
+        </w:rPr>
+        <w:t xml:space="preserve"> </w:t>
+      </w:r>
+      <w:r>
+        <w:rPr>
+          <w:rFonts w:ascii="Times New Roman" w:hAnsi="Times New Roman" w:cs="Times New Roman"/>
+        </w:rPr>
+        <w:t xml:space="preserve">external attributes </w:t>
+      </w:r>
+      <w:r>
+        <w:rPr>
+          <w:rFonts w:ascii="Times New Roman" w:hAnsi="Times New Roman" w:cs="Times New Roman"/>
+        </w:rPr>
+        <w:t xml:space="preserve">such as Gateway and </w:t>
       </w:r>
       <w:proofErr w:type="spellStart"/>
       <w:r>
         <w:rPr>
           <w:rFonts w:ascii="Times New Roman" w:hAnsi="Times New Roman" w:cs="Times New Roman"/>
         </w:rPr>
-        <w:t>Ipam</w:t>
+        <w:t>NetworkId</w:t>
       </w:r>
       <w:proofErr w:type="spellEnd"/>
-      <w:r>
-        <w:rPr>
-          <w:rFonts w:ascii="Times New Roman" w:hAnsi="Times New Roman" w:cs="Times New Roman"/>
-        </w:rPr>
-        <w:t xml:space="preserve"> menu in       </w:t>
-      </w:r>
-    </w:p>
-    <w:p>
-      <w:pPr>
-        <w:pStyle w:val="ListParagraph"/>
-        <w:ind w:left="2160"/>
-        <w:rPr>
-          <w:rFonts w:ascii="Times New Roman" w:hAnsi="Times New Roman" w:cs="Times New Roman"/>
-        </w:rPr>
-      </w:pPr>
-      <w:r>
-        <w:rPr>
-          <w:rFonts w:ascii="Times New Roman" w:hAnsi="Times New Roman" w:cs="Times New Roman"/>
-        </w:rPr>
-        <w:t xml:space="preserve">                                         </w:t>
+    </w:p>
+    <w:p>
+      <w:pPr>
+        <w:pStyle w:val="ListParagraph"/>
+        <w:ind w:firstLine="720"/>
+        <w:rPr>
+          <w:rFonts w:ascii="Times New Roman" w:hAnsi="Times New Roman" w:cs="Times New Roman"/>
+        </w:rPr>
+      </w:pPr>
+      <w:r>
+        <w:rPr>
+          <w:rFonts w:ascii="Times New Roman" w:hAnsi="Times New Roman" w:cs="Times New Roman"/>
+        </w:rPr>
+        <w:t xml:space="preserve">Set Gateway value to </w:t>
       </w:r>
       <w:proofErr w:type="spellStart"/>
-      <w:proofErr w:type="gramStart"/>
-      <w:r>
-        <w:rPr>
-          <w:rFonts w:ascii="Times New Roman" w:hAnsi="Times New Roman" w:cs="Times New Roman"/>
-        </w:rPr>
-        <w:t>datamanagement</w:t>
+      <w:r>
+        <w:rPr>
+          <w:rFonts w:ascii="Times New Roman" w:hAnsi="Times New Roman" w:cs="Times New Roman"/>
+        </w:rPr>
+        <w:t>Ip</w:t>
       </w:r>
       <w:proofErr w:type="spellEnd"/>
-      <w:proofErr w:type="gramEnd"/>
-      <w:r>
-        <w:rPr>
-          <w:rFonts w:ascii="Times New Roman" w:hAnsi="Times New Roman" w:cs="Times New Roman"/>
-        </w:rPr>
-        <w:t xml:space="preserve"> tool and as shown the </w:t>
-      </w:r>
-      <w:r>
-        <w:rPr>
-          <w:rFonts w:ascii="Times New Roman" w:hAnsi="Times New Roman" w:cs="Times New Roman"/>
-        </w:rPr>
-        <w:t xml:space="preserve">symbol in </w:t>
-      </w:r>
-    </w:p>
-    <w:p>
-      <w:pPr>
-        <w:pStyle w:val="ListParagraph"/>
-        <w:ind w:left="2160"/>
-        <w:rPr>
-          <w:rFonts w:ascii="Times New Roman" w:hAnsi="Times New Roman" w:cs="Times New Roman"/>
-        </w:rPr>
-      </w:pPr>
-      <w:r>
-        <w:rPr>
-          <w:rFonts w:ascii="Times New Roman" w:hAnsi="Times New Roman" w:cs="Times New Roman"/>
-        </w:rPr>
-        <w:t xml:space="preserve">                                         </w:t>
-      </w:r>
-      <w:proofErr w:type="gramStart"/>
-      <w:r>
-        <w:rPr>
-          <w:rFonts w:ascii="Times New Roman" w:hAnsi="Times New Roman" w:cs="Times New Roman"/>
-        </w:rPr>
-        <w:t>yellow</w:t>
-      </w:r>
-      <w:proofErr w:type="gramEnd"/>
-      <w:r>
-        <w:rPr>
-          <w:rFonts w:ascii="Times New Roman" w:hAnsi="Times New Roman" w:cs="Times New Roman"/>
-        </w:rPr>
-        <w:t xml:space="preserve"> color in the below image click on that and select </w:t>
-      </w:r>
-    </w:p>
-    <w:p>
-      <w:pPr>
-        <w:pStyle w:val="ListParagraph"/>
-        <w:ind w:left="2160"/>
-        <w:rPr>
-          <w:rFonts w:ascii="Times New Roman" w:hAnsi="Times New Roman" w:cs="Times New Roman"/>
-        </w:rPr>
-      </w:pPr>
-      <w:r>
-        <w:rPr>
-          <w:rFonts w:ascii="Times New Roman" w:hAnsi="Times New Roman" w:cs="Times New Roman"/>
-        </w:rPr>
-        <w:t xml:space="preserve">                                         </w:t>
-      </w:r>
-      <w:proofErr w:type="gramStart"/>
-      <w:r>
-        <w:rPr>
-          <w:rFonts w:ascii="Times New Roman" w:hAnsi="Times New Roman" w:cs="Times New Roman"/>
-        </w:rPr>
-        <w:t>external</w:t>
-      </w:r>
-      <w:proofErr w:type="gramEnd"/>
-      <w:r>
-        <w:rPr>
-          <w:rFonts w:ascii="Times New Roman" w:hAnsi="Times New Roman" w:cs="Times New Roman"/>
-        </w:rPr>
-        <w:t xml:space="preserve"> attributes to add the new attributes.</w:t>
-      </w:r>
+      <w:r>
+        <w:rPr>
+          <w:rFonts w:ascii="Times New Roman" w:hAnsi="Times New Roman" w:cs="Times New Roman"/>
+        </w:rPr>
+        <w:t xml:space="preserve"> address of gateway for the subnet selected</w:t>
+      </w:r>
+    </w:p>
+    <w:p>
+      <w:pPr>
+        <w:pStyle w:val="ListParagraph"/>
+        <w:ind w:firstLine="720"/>
+        <w:rPr>
+          <w:rFonts w:ascii="Times New Roman" w:hAnsi="Times New Roman" w:cs="Times New Roman"/>
+        </w:rPr>
+      </w:pPr>
+      <w:r>
+        <w:rPr>
+          <w:rFonts w:ascii="Times New Roman" w:hAnsi="Times New Roman" w:cs="Times New Roman"/>
+        </w:rPr>
+        <w:t xml:space="preserve">Set </w:t>
+      </w:r>
+      <w:proofErr w:type="spellStart"/>
+      <w:r>
+        <w:rPr>
+          <w:rFonts w:ascii="Times New Roman" w:hAnsi="Times New Roman" w:cs="Times New Roman"/>
+        </w:rPr>
+        <w:t>NetworkId</w:t>
+      </w:r>
+      <w:proofErr w:type="spellEnd"/>
+      <w:r>
+        <w:rPr>
+          <w:rFonts w:ascii="Times New Roman" w:hAnsi="Times New Roman" w:cs="Times New Roman"/>
+        </w:rPr>
+        <w:t xml:space="preserve"> to the network name in Data center</w:t>
+      </w:r>
+      <w:bookmarkStart w:id="0" w:name="_GoBack"/>
+      <w:bookmarkEnd w:id="0"/>
     </w:p>
     <w:p>
       <w:pPr>
@@ -1681,7 +1680,6 @@
         <w:rPr>
           <w:rFonts w:ascii="Times New Roman" w:hAnsi="Times New Roman" w:cs="Times New Roman"/>
           <w:noProof/>
-          <w:lang w:val="en-IN" w:eastAsia="en-IN"/>
         </w:rPr>
         <w:drawing>
           <wp:inline distT="0" distB="0" distL="0" distR="0" wp14:anchorId="40928B5C" wp14:editId="7782A8CF">
@@ -1745,7 +1743,6 @@
         <w:rPr>
           <w:rFonts w:ascii="Times New Roman" w:hAnsi="Times New Roman" w:cs="Times New Roman"/>
           <w:noProof/>
-          <w:lang w:val="en-IN" w:eastAsia="en-IN"/>
         </w:rPr>
         <w:lastRenderedPageBreak/>
         <w:drawing>
@@ -1814,7 +1811,6 @@
         <w:rPr>
           <w:rFonts w:ascii="Times New Roman" w:hAnsi="Times New Roman" w:cs="Times New Roman"/>
           <w:noProof/>
-          <w:lang w:val="en-IN" w:eastAsia="en-IN"/>
         </w:rPr>
         <w:drawing>
           <wp:inline distT="0" distB="0" distL="0" distR="0" wp14:anchorId="02627BBD" wp14:editId="1F65B5F5">
@@ -1868,6 +1864,53 @@
     </w:p>
     <w:p>
       <w:pPr>
+        <w:rPr>
+          <w:rFonts w:ascii="Times New Roman" w:hAnsi="Times New Roman" w:cs="Times New Roman"/>
+        </w:rPr>
+      </w:pPr>
+      <w:r>
+        <w:rPr>
+          <w:noProof/>
+        </w:rPr>
+        <w:drawing>
+          <wp:inline distT="0" distB="0" distL="0" distR="0" wp14:anchorId="59C872EE" wp14:editId="1CC9F2D0">
+            <wp:extent cx="5943600" cy="2389505"/>
+            <wp:effectExtent l="0" t="0" r="0" b="0"/>
+            <wp:docPr id="15" name="Picture 15"/>
+            <wp:cNvGraphicFramePr>
+              <a:graphicFrameLocks xmlns:a="http://schemas.openxmlformats.org/drawingml/2006/main" noChangeAspect="1"/>
+            </wp:cNvGraphicFramePr>
+            <a:graphic xmlns:a="http://schemas.openxmlformats.org/drawingml/2006/main">
+              <a:graphicData uri="http://schemas.openxmlformats.org/drawingml/2006/picture">
+                <pic:pic xmlns:pic="http://schemas.openxmlformats.org/drawingml/2006/picture">
+                  <pic:nvPicPr>
+                    <pic:cNvPr id="1" name=""/>
+                    <pic:cNvPicPr/>
+                  </pic:nvPicPr>
+                  <pic:blipFill>
+                    <a:blip r:embed="rId14"/>
+                    <a:stretch>
+                      <a:fillRect/>
+                    </a:stretch>
+                  </pic:blipFill>
+                  <pic:spPr>
+                    <a:xfrm>
+                      <a:off x="0" y="0"/>
+                      <a:ext cx="5943600" cy="2389505"/>
+                    </a:xfrm>
+                    <a:prstGeom prst="rect">
+                      <a:avLst/>
+                    </a:prstGeom>
+                  </pic:spPr>
+                </pic:pic>
+              </a:graphicData>
+            </a:graphic>
+          </wp:inline>
+        </w:drawing>
+      </w:r>
+    </w:p>
+    <w:p>
+      <w:pPr>
         <w:pStyle w:val="ListParagraph"/>
         <w:numPr>
           <w:ilvl w:val="0"/>
@@ -1907,22 +1950,8 @@
     <w:p>
       <w:pPr>
         <w:pStyle w:val="ListParagraph"/>
-        <w:rPr>
-          <w:rFonts w:ascii="Times New Roman" w:hAnsi="Times New Roman" w:cs="Times New Roman"/>
-        </w:rPr>
-      </w:pPr>
-      <w:r>
-        <w:rPr>
-          <w:rFonts w:ascii="Times New Roman" w:hAnsi="Times New Roman" w:cs="Times New Roman"/>
-        </w:rPr>
-        <w:t>Follow the below process,</w:t>
-      </w:r>
-    </w:p>
-    <w:p>
-      <w:pPr>
-        <w:pStyle w:val="ListParagraph"/>
         <w:numPr>
-          <w:ilvl w:val="3"/>
+          <w:ilvl w:val="1"/>
           <w:numId w:val="9"/>
         </w:numPr>
         <w:rPr>
@@ -1946,8 +1975,8 @@
         <w:rPr>
           <w:rFonts w:ascii="Times New Roman" w:hAnsi="Times New Roman" w:cs="Times New Roman"/>
           <w:noProof/>
-          <w:lang w:val="en-IN" w:eastAsia="en-IN"/>
-        </w:rPr>
+        </w:rPr>
+        <w:lastRenderedPageBreak/>
         <w:drawing>
           <wp:inline distT="0" distB="0" distL="0" distR="0" wp14:anchorId="1E009296" wp14:editId="0579D90E">
             <wp:extent cx="5943600" cy="2324100"/>
@@ -1964,7 +1993,7 @@
                     <pic:cNvPicPr/>
                   </pic:nvPicPr>
                   <pic:blipFill>
-                    <a:blip r:embed="rId14">
+                    <a:blip r:embed="rId15">
                       <a:extLst>
                         <a:ext uri="{28A0092B-C50C-407E-A947-70E740481C1C}">
                           <a14:useLocalDpi xmlns:a14="http://schemas.microsoft.com/office/drawing/2010/main" val="0"/>
@@ -2056,7 +2085,7 @@
       <w:pPr>
         <w:pStyle w:val="ListParagraph"/>
         <w:numPr>
-          <w:ilvl w:val="3"/>
+          <w:ilvl w:val="1"/>
           <w:numId w:val="9"/>
         </w:numPr>
         <w:rPr>
@@ -2080,7 +2109,6 @@
         <w:rPr>
           <w:rFonts w:ascii="Times New Roman" w:hAnsi="Times New Roman" w:cs="Times New Roman"/>
           <w:noProof/>
-          <w:lang w:val="en-IN" w:eastAsia="en-IN"/>
         </w:rPr>
         <w:drawing>
           <wp:inline distT="0" distB="0" distL="0" distR="0" wp14:anchorId="1517DBC6" wp14:editId="146CD55D">
@@ -2098,7 +2126,7 @@
                     <pic:cNvPicPr/>
                   </pic:nvPicPr>
                   <pic:blipFill>
-                    <a:blip r:embed="rId15">
+                    <a:blip r:embed="rId16">
                       <a:extLst>
                         <a:ext uri="{28A0092B-C50C-407E-A947-70E740481C1C}">
                           <a14:useLocalDpi xmlns:a14="http://schemas.microsoft.com/office/drawing/2010/main" val="0"/>
@@ -2129,7 +2157,7 @@
       <w:pPr>
         <w:pStyle w:val="ListParagraph"/>
         <w:numPr>
-          <w:ilvl w:val="3"/>
+          <w:ilvl w:val="1"/>
           <w:numId w:val="9"/>
         </w:numPr>
         <w:rPr>
@@ -2142,20 +2170,17 @@
         </w:rPr>
         <w:t>Click select button to select the grid member and click Add button.</w:t>
       </w:r>
-    </w:p>
-    <w:p>
-      <w:pPr>
-        <w:pStyle w:val="ListParagraph"/>
-        <w:ind w:left="2880"/>
-        <w:rPr>
-          <w:rFonts w:ascii="Times New Roman" w:hAnsi="Times New Roman" w:cs="Times New Roman"/>
-        </w:rPr>
-      </w:pPr>
-      <w:r>
-        <w:rPr>
-          <w:rFonts w:ascii="Times New Roman" w:hAnsi="Times New Roman" w:cs="Times New Roman"/>
-        </w:rPr>
-        <w:t>After adding make it as default NS Group.</w:t>
+      <w:r>
+        <w:rPr>
+          <w:rFonts w:ascii="Times New Roman" w:hAnsi="Times New Roman" w:cs="Times New Roman"/>
+        </w:rPr>
+        <w:t xml:space="preserve">  M</w:t>
+      </w:r>
+      <w:r>
+        <w:rPr>
+          <w:rFonts w:ascii="Times New Roman" w:hAnsi="Times New Roman" w:cs="Times New Roman"/>
+        </w:rPr>
+        <w:t>ake it as default NS Group.</w:t>
       </w:r>
     </w:p>
     <w:p>
@@ -2168,8 +2193,8 @@
         <w:rPr>
           <w:rFonts w:ascii="Times New Roman" w:hAnsi="Times New Roman" w:cs="Times New Roman"/>
           <w:noProof/>
-          <w:lang w:val="en-IN" w:eastAsia="en-IN"/>
-        </w:rPr>
+        </w:rPr>
+        <w:lastRenderedPageBreak/>
         <w:drawing>
           <wp:inline distT="0" distB="0" distL="0" distR="0" wp14:anchorId="7868667E" wp14:editId="5C025686">
             <wp:extent cx="5943600" cy="2343150"/>
@@ -2186,7 +2211,7 @@
                     <pic:cNvPicPr/>
                   </pic:nvPicPr>
                   <pic:blipFill>
-                    <a:blip r:embed="rId16">
+                    <a:blip r:embed="rId17">
                       <a:extLst>
                         <a:ext uri="{28A0092B-C50C-407E-A947-70E740481C1C}">
                           <a14:useLocalDpi xmlns:a14="http://schemas.microsoft.com/office/drawing/2010/main" val="0"/>
@@ -2223,7 +2248,6 @@
         <w:rPr>
           <w:rFonts w:ascii="Times New Roman" w:hAnsi="Times New Roman" w:cs="Times New Roman"/>
           <w:noProof/>
-          <w:lang w:val="en-IN" w:eastAsia="en-IN"/>
         </w:rPr>
         <w:drawing>
           <wp:inline distT="0" distB="0" distL="0" distR="0" wp14:anchorId="068D4718" wp14:editId="296870D4">
@@ -2241,7 +2265,7 @@
                     <pic:cNvPicPr/>
                   </pic:nvPicPr>
                   <pic:blipFill>
-                    <a:blip r:embed="rId17">
+                    <a:blip r:embed="rId18">
                       <a:extLst>
                         <a:ext uri="{28A0092B-C50C-407E-A947-70E740481C1C}">
                           <a14:useLocalDpi xmlns:a14="http://schemas.microsoft.com/office/drawing/2010/main" val="0"/>
@@ -2303,7 +2327,6 @@
         <w:rPr>
           <w:rFonts w:ascii="Times New Roman" w:hAnsi="Times New Roman" w:cs="Times New Roman"/>
         </w:rPr>
-        <w:lastRenderedPageBreak/>
         <w:t>Adding Zones in DNS,</w:t>
       </w:r>
     </w:p>
@@ -2311,7 +2334,7 @@
       <w:pPr>
         <w:pStyle w:val="ListParagraph"/>
         <w:numPr>
-          <w:ilvl w:val="3"/>
+          <w:ilvl w:val="1"/>
           <w:numId w:val="9"/>
         </w:numPr>
         <w:rPr>
@@ -2344,7 +2367,6 @@
         <w:rPr>
           <w:rFonts w:ascii="Times New Roman" w:hAnsi="Times New Roman" w:cs="Times New Roman"/>
           <w:noProof/>
-          <w:lang w:val="en-IN" w:eastAsia="en-IN"/>
         </w:rPr>
         <w:drawing>
           <wp:inline distT="0" distB="0" distL="0" distR="0" wp14:anchorId="1A93030B" wp14:editId="5CEE0F29">
@@ -2362,7 +2384,7 @@
                     <pic:cNvPicPr/>
                   </pic:nvPicPr>
                   <pic:blipFill>
-                    <a:blip r:embed="rId18">
+                    <a:blip r:embed="rId19">
                       <a:extLst>
                         <a:ext uri="{28A0092B-C50C-407E-A947-70E740481C1C}">
                           <a14:useLocalDpi xmlns:a14="http://schemas.microsoft.com/office/drawing/2010/main" val="0"/>
@@ -2393,7 +2415,7 @@
       <w:pPr>
         <w:pStyle w:val="ListParagraph"/>
         <w:numPr>
-          <w:ilvl w:val="3"/>
+          <w:ilvl w:val="1"/>
           <w:numId w:val="9"/>
         </w:numPr>
         <w:rPr>
@@ -2419,13 +2441,13 @@
           <w:noProof/>
           <w:lang w:val="en-IN" w:eastAsia="en-IN"/>
         </w:rPr>
+        <w:lastRenderedPageBreak/>
         <w:t xml:space="preserve">             </w:t>
       </w:r>
       <w:r>
         <w:rPr>
           <w:rFonts w:ascii="Times New Roman" w:hAnsi="Times New Roman" w:cs="Times New Roman"/>
           <w:noProof/>
-          <w:lang w:val="en-IN" w:eastAsia="en-IN"/>
         </w:rPr>
         <w:drawing>
           <wp:inline distT="0" distB="0" distL="0" distR="0" wp14:anchorId="385D4FF4" wp14:editId="71E11AE7">
@@ -2443,7 +2465,7 @@
                     <pic:cNvPicPr/>
                   </pic:nvPicPr>
                   <pic:blipFill>
-                    <a:blip r:embed="rId19">
+                    <a:blip r:embed="rId20">
                       <a:extLst>
                         <a:ext uri="{28A0092B-C50C-407E-A947-70E740481C1C}">
                           <a14:useLocalDpi xmlns:a14="http://schemas.microsoft.com/office/drawing/2010/main" val="0"/>
@@ -2481,7 +2503,6 @@
         <w:rPr>
           <w:rFonts w:ascii="Times New Roman" w:hAnsi="Times New Roman" w:cs="Times New Roman"/>
           <w:noProof/>
-          <w:lang w:val="en-IN" w:eastAsia="en-IN"/>
         </w:rPr>
         <w:drawing>
           <wp:inline distT="0" distB="0" distL="0" distR="0" wp14:anchorId="6784DC01" wp14:editId="3DDBFB5C">
@@ -2499,7 +2520,7 @@
                     <pic:cNvPicPr/>
                   </pic:nvPicPr>
                   <pic:blipFill>
-                    <a:blip r:embed="rId20">
+                    <a:blip r:embed="rId21">
                       <a:extLst>
                         <a:ext uri="{28A0092B-C50C-407E-A947-70E740481C1C}">
                           <a14:useLocalDpi xmlns:a14="http://schemas.microsoft.com/office/drawing/2010/main" val="0"/>
@@ -2538,7 +2559,7 @@
       <w:pPr>
         <w:pStyle w:val="ListParagraph"/>
         <w:numPr>
-          <w:ilvl w:val="3"/>
+          <w:ilvl w:val="1"/>
           <w:numId w:val="9"/>
         </w:numPr>
         <w:rPr>
@@ -2568,7 +2589,6 @@
         <w:rPr>
           <w:rFonts w:ascii="Times New Roman" w:hAnsi="Times New Roman" w:cs="Times New Roman"/>
           <w:noProof/>
-          <w:lang w:val="en-IN" w:eastAsia="en-IN"/>
         </w:rPr>
         <w:drawing>
           <wp:inline distT="0" distB="0" distL="0" distR="0" wp14:anchorId="4FA3E976" wp14:editId="636F8AAD">
@@ -2586,7 +2606,7 @@
                     <pic:cNvPicPr/>
                   </pic:nvPicPr>
                   <pic:blipFill>
-                    <a:blip r:embed="rId21">
+                    <a:blip r:embed="rId22">
                       <a:extLst>
                         <a:ext uri="{28A0092B-C50C-407E-A947-70E740481C1C}">
                           <a14:useLocalDpi xmlns:a14="http://schemas.microsoft.com/office/drawing/2010/main" val="0"/>
@@ -2617,7 +2637,7 @@
       <w:pPr>
         <w:pStyle w:val="ListParagraph"/>
         <w:numPr>
-          <w:ilvl w:val="3"/>
+          <w:ilvl w:val="1"/>
           <w:numId w:val="9"/>
         </w:numPr>
         <w:rPr>
@@ -2646,22 +2666,7 @@
         <w:rPr>
           <w:rFonts w:ascii="Times New Roman" w:hAnsi="Times New Roman" w:cs="Times New Roman"/>
         </w:rPr>
-        <w:lastRenderedPageBreak/>
-        <w:t xml:space="preserve">Creating the </w:t>
-      </w:r>
-      <w:proofErr w:type="spellStart"/>
-      <w:r>
-        <w:rPr>
-          <w:rFonts w:ascii="Times New Roman" w:hAnsi="Times New Roman" w:cs="Times New Roman"/>
-        </w:rPr>
-        <w:t>Ipv4</w:t>
-      </w:r>
-      <w:proofErr w:type="spellEnd"/>
-      <w:r>
-        <w:rPr>
-          <w:rFonts w:ascii="Times New Roman" w:hAnsi="Times New Roman" w:cs="Times New Roman"/>
-        </w:rPr>
-        <w:t xml:space="preserve"> network,</w:t>
+        <w:t>Creating the Ipv4 network,</w:t>
       </w:r>
     </w:p>
     <w:p>
@@ -2676,7 +2681,7 @@
       <w:pPr>
         <w:pStyle w:val="ListParagraph"/>
         <w:numPr>
-          <w:ilvl w:val="3"/>
+          <w:ilvl w:val="1"/>
           <w:numId w:val="9"/>
         </w:numPr>
         <w:rPr>
@@ -2715,21 +2720,7 @@
         <w:rPr>
           <w:rFonts w:ascii="Times New Roman" w:hAnsi="Times New Roman" w:cs="Times New Roman"/>
         </w:rPr>
-        <w:t xml:space="preserve"> and click the ‘+’ symbol to create the </w:t>
-      </w:r>
-      <w:proofErr w:type="spellStart"/>
-      <w:r>
-        <w:rPr>
-          <w:rFonts w:ascii="Times New Roman" w:hAnsi="Times New Roman" w:cs="Times New Roman"/>
-        </w:rPr>
-        <w:t>ipv4</w:t>
-      </w:r>
-      <w:proofErr w:type="spellEnd"/>
-      <w:r>
-        <w:rPr>
-          <w:rFonts w:ascii="Times New Roman" w:hAnsi="Times New Roman" w:cs="Times New Roman"/>
-        </w:rPr>
-        <w:t xml:space="preserve"> network.</w:t>
+        <w:t xml:space="preserve"> and click the ‘+’ symbol to create the ipv4 network.</w:t>
       </w:r>
     </w:p>
     <w:p>
@@ -2741,7 +2732,6 @@
       <w:r>
         <w:rPr>
           <w:noProof/>
-          <w:lang w:val="en-IN" w:eastAsia="en-IN"/>
         </w:rPr>
         <w:drawing>
           <wp:inline distT="0" distB="0" distL="0" distR="0" wp14:anchorId="7876A456" wp14:editId="7A8B6DDA">
@@ -2759,7 +2749,7 @@
                     <pic:cNvPicPr/>
                   </pic:nvPicPr>
                   <pic:blipFill>
-                    <a:blip r:embed="rId22">
+                    <a:blip r:embed="rId23">
                       <a:extLst>
                         <a:ext uri="{28A0092B-C50C-407E-A947-70E740481C1C}">
                           <a14:useLocalDpi xmlns:a14="http://schemas.microsoft.com/office/drawing/2010/main" val="0"/>
@@ -2796,13 +2786,13 @@
         <w:rPr>
           <w:rFonts w:ascii="Times New Roman" w:hAnsi="Times New Roman" w:cs="Times New Roman"/>
         </w:rPr>
+        <w:lastRenderedPageBreak/>
         <w:t xml:space="preserve">  </w:t>
       </w:r>
       <w:r>
         <w:rPr>
           <w:rFonts w:ascii="Times New Roman" w:hAnsi="Times New Roman" w:cs="Times New Roman"/>
           <w:noProof/>
-          <w:lang w:val="en-IN" w:eastAsia="en-IN"/>
         </w:rPr>
         <w:drawing>
           <wp:inline distT="0" distB="0" distL="0" distR="0" wp14:anchorId="520232B7" wp14:editId="39606D53">
@@ -2820,7 +2810,7 @@
                     <pic:cNvPicPr/>
                   </pic:nvPicPr>
                   <pic:blipFill>
-                    <a:blip r:embed="rId23">
+                    <a:blip r:embed="rId24">
                       <a:extLst>
                         <a:ext uri="{28A0092B-C50C-407E-A947-70E740481C1C}">
                           <a14:useLocalDpi xmlns:a14="http://schemas.microsoft.com/office/drawing/2010/main" val="0"/>
@@ -2851,7 +2841,7 @@
       <w:pPr>
         <w:pStyle w:val="ListParagraph"/>
         <w:numPr>
-          <w:ilvl w:val="3"/>
+          <w:ilvl w:val="1"/>
           <w:numId w:val="9"/>
         </w:numPr>
         <w:rPr>
@@ -2875,7 +2865,6 @@
         <w:rPr>
           <w:rFonts w:ascii="Times New Roman" w:hAnsi="Times New Roman" w:cs="Times New Roman"/>
           <w:noProof/>
-          <w:lang w:val="en-IN" w:eastAsia="en-IN"/>
         </w:rPr>
         <w:drawing>
           <wp:inline distT="0" distB="0" distL="0" distR="0" wp14:anchorId="434ED0A2" wp14:editId="5F04AF3E">
@@ -2893,7 +2882,7 @@
                     <pic:cNvPicPr/>
                   </pic:nvPicPr>
                   <pic:blipFill>
-                    <a:blip r:embed="rId24">
+                    <a:blip r:embed="rId25">
                       <a:extLst>
                         <a:ext uri="{28A0092B-C50C-407E-A947-70E740481C1C}">
                           <a14:useLocalDpi xmlns:a14="http://schemas.microsoft.com/office/drawing/2010/main" val="0"/>
@@ -2924,7 +2913,7 @@
       <w:pPr>
         <w:pStyle w:val="ListParagraph"/>
         <w:numPr>
-          <w:ilvl w:val="3"/>
+          <w:ilvl w:val="1"/>
           <w:numId w:val="9"/>
         </w:numPr>
         <w:rPr>
@@ -2962,9 +2951,7 @@
         <w:rPr>
           <w:rFonts w:ascii="Times New Roman" w:hAnsi="Times New Roman" w:cs="Times New Roman"/>
           <w:noProof/>
-          <w:lang w:val="en-IN" w:eastAsia="en-IN"/>
-        </w:rPr>
-        <w:lastRenderedPageBreak/>
+        </w:rPr>
         <w:drawing>
           <wp:inline distT="0" distB="0" distL="0" distR="0" wp14:anchorId="3478F518" wp14:editId="45F28896">
             <wp:extent cx="5943600" cy="2209800"/>
@@ -2981,7 +2968,7 @@
                     <pic:cNvPicPr/>
                   </pic:nvPicPr>
                   <pic:blipFill>
-                    <a:blip r:embed="rId25">
+                    <a:blip r:embed="rId26">
                       <a:extLst>
                         <a:ext uri="{28A0092B-C50C-407E-A947-70E740481C1C}">
                           <a14:useLocalDpi xmlns:a14="http://schemas.microsoft.com/office/drawing/2010/main" val="0"/>
@@ -3012,7 +2999,7 @@
       <w:pPr>
         <w:pStyle w:val="ListParagraph"/>
         <w:numPr>
-          <w:ilvl w:val="3"/>
+          <w:ilvl w:val="1"/>
           <w:numId w:val="9"/>
         </w:numPr>
         <w:rPr>
@@ -3036,8 +3023,8 @@
         <w:rPr>
           <w:rFonts w:ascii="Times New Roman" w:hAnsi="Times New Roman" w:cs="Times New Roman"/>
           <w:noProof/>
-          <w:lang w:val="en-IN" w:eastAsia="en-IN"/>
-        </w:rPr>
+        </w:rPr>
+        <w:lastRenderedPageBreak/>
         <w:drawing>
           <wp:inline distT="0" distB="0" distL="0" distR="0" wp14:anchorId="27E1B4AA" wp14:editId="4104F4B8">
             <wp:extent cx="5943600" cy="2447925"/>
@@ -3054,7 +3041,7 @@
                     <pic:cNvPicPr/>
                   </pic:nvPicPr>
                   <pic:blipFill>
-                    <a:blip r:embed="rId26">
+                    <a:blip r:embed="rId27">
                       <a:extLst>
                         <a:ext uri="{28A0092B-C50C-407E-A947-70E740481C1C}">
                           <a14:useLocalDpi xmlns:a14="http://schemas.microsoft.com/office/drawing/2010/main" val="0"/>
@@ -3085,7 +3072,7 @@
       <w:pPr>
         <w:pStyle w:val="ListParagraph"/>
         <w:numPr>
-          <w:ilvl w:val="3"/>
+          <w:ilvl w:val="1"/>
           <w:numId w:val="9"/>
         </w:numPr>
         <w:rPr>
@@ -3098,8 +3085,6 @@
         </w:rPr>
         <w:t>Save &amp; Close the window.</w:t>
       </w:r>
-      <w:bookmarkStart w:id="0" w:name="_GoBack"/>
-      <w:bookmarkEnd w:id="0"/>
     </w:p>
     <w:p>
       <w:pPr>
@@ -3139,7 +3124,7 @@
 </file>
 
 <file path=word/numbering.xml><?xml version="1.0" encoding="utf-8"?>
-<w:numbering xmlns:wpc="http://schemas.microsoft.com/office/word/2010/wordprocessingCanvas" xmlns:cx="http://schemas.microsoft.com/office/drawing/2014/chartex" xmlns:cx1="http://schemas.microsoft.com/office/drawing/2015/9/8/chartex" xmlns:mc="http://schemas.openxmlformats.org/markup-compatibility/2006" xmlns:o="urn:schemas-microsoft-com:office:office" xmlns:r="http://schemas.openxmlformats.org/officeDocument/2006/relationships" xmlns:m="http://schemas.openxmlformats.org/officeDocument/2006/math" xmlns:v="urn:schemas-microsoft-com:vml" xmlns:wp14="http://schemas.microsoft.com/office/word/2010/wordprocessingDrawing" xmlns:wp="http://schemas.openxmlformats.org/drawingml/2006/wordprocessingDrawing" xmlns:w10="urn:schemas-microsoft-com:office:word" xmlns:w="http://schemas.openxmlformats.org/wordprocessingml/2006/main" xmlns:w14="http://schemas.microsoft.com/office/word/2010/wordml" xmlns:w15="http://schemas.microsoft.com/office/word/2012/wordml" xmlns:w16se="http://schemas.microsoft.com/office/word/2015/wordml/symex" xmlns:wpg="http://schemas.microsoft.com/office/word/2010/wordprocessingGroup" xmlns:wpi="http://schemas.microsoft.com/office/word/2010/wordprocessingInk" xmlns:wne="http://schemas.microsoft.com/office/word/2006/wordml" xmlns:wps="http://schemas.microsoft.com/office/word/2010/wordprocessingShape" mc:Ignorable="w14 w15 w16se wp14">
+<w:numbering xmlns:wpc="http://schemas.microsoft.com/office/word/2010/wordprocessingCanvas" xmlns:mc="http://schemas.openxmlformats.org/markup-compatibility/2006" xmlns:o="urn:schemas-microsoft-com:office:office" xmlns:r="http://schemas.openxmlformats.org/officeDocument/2006/relationships" xmlns:m="http://schemas.openxmlformats.org/officeDocument/2006/math" xmlns:v="urn:schemas-microsoft-com:vml" xmlns:wp14="http://schemas.microsoft.com/office/word/2010/wordprocessingDrawing" xmlns:wp="http://schemas.openxmlformats.org/drawingml/2006/wordprocessingDrawing" xmlns:w10="urn:schemas-microsoft-com:office:word" xmlns:w="http://schemas.openxmlformats.org/wordprocessingml/2006/main" xmlns:w14="http://schemas.microsoft.com/office/word/2010/wordml" xmlns:w15="http://schemas.microsoft.com/office/word/2012/wordml" xmlns:wpg="http://schemas.microsoft.com/office/word/2010/wordprocessingGroup" xmlns:wpi="http://schemas.microsoft.com/office/word/2010/wordprocessingInk" xmlns:wne="http://schemas.microsoft.com/office/word/2006/wordml" xmlns:wps="http://schemas.microsoft.com/office/word/2010/wordprocessingShape" mc:Ignorable="w14 w15 wp14">
   <w:abstractNum w:abstractNumId="0" w15:restartNumberingAfterBreak="0">
     <w:nsid w:val="04BD694F"/>
     <w:multiLevelType w:val="hybridMultilevel"/>
@@ -4181,7 +4166,7 @@
 </file>
 
 <file path=word/styles.xml><?xml version="1.0" encoding="utf-8"?>
-<w:styles xmlns:mc="http://schemas.openxmlformats.org/markup-compatibility/2006" xmlns:r="http://schemas.openxmlformats.org/officeDocument/2006/relationships" xmlns:w="http://schemas.openxmlformats.org/wordprocessingml/2006/main" xmlns:w14="http://schemas.microsoft.com/office/word/2010/wordml" xmlns:w15="http://schemas.microsoft.com/office/word/2012/wordml" xmlns:w16se="http://schemas.microsoft.com/office/word/2015/wordml/symex" mc:Ignorable="w14 w15 w16se">
+<w:styles xmlns:mc="http://schemas.openxmlformats.org/markup-compatibility/2006" xmlns:r="http://schemas.openxmlformats.org/officeDocument/2006/relationships" xmlns:w="http://schemas.openxmlformats.org/wordprocessingml/2006/main" xmlns:w14="http://schemas.microsoft.com/office/word/2010/wordml" xmlns:w15="http://schemas.microsoft.com/office/word/2012/wordml" mc:Ignorable="w14 w15">
   <w:docDefaults>
     <w:rPrDefault>
       <w:rPr>
@@ -4622,6 +4607,18 @@
       <w:u w:val="single"/>
     </w:rPr>
   </w:style>
+  <w:style w:type="character" w:styleId="FollowedHyperlink">
+    <w:name w:val="FollowedHyperlink"/>
+    <w:basedOn w:val="DefaultParagraphFont"/>
+    <w:uiPriority w:val="99"/>
+    <w:semiHidden/>
+    <w:unhideWhenUsed/>
+    <w:rsid w:val="006F7285"/>
+    <w:rPr>
+      <w:color w:val="954F72" w:themeColor="followedHyperlink"/>
+      <w:u w:val="single"/>
+    </w:rPr>
+  </w:style>
 </w:styles>
 </file>
 

</xml_diff>